<commit_message>
C27: A3 report report almost finished, need to make inputs for program available from terminal
</commit_message>
<xml_diff>
--- a/ParallelVsSequential/report.docx
+++ b/ParallelVsSequential/report.docx
@@ -207,19 +207,9 @@
                         <w:color w:val="4F81BD" w:themeColor="accent1"/>
                       </w:rPr>
                     </w:pPr>
-                    <w:proofErr w:type="spellStart"/>
                     <w:r>
-                      <w:t>Georgeo</w:t>
+                      <w:t>Georgeo Thanathara</w:t>
                     </w:r>
-                    <w:proofErr w:type="spellEnd"/>
-                    <w:r>
-                      <w:t xml:space="preserve"> </w:t>
-                    </w:r>
-                    <w:proofErr w:type="spellStart"/>
-                    <w:r>
-                      <w:t>Thanathara</w:t>
-                    </w:r>
-                    <w:proofErr w:type="spellEnd"/>
                   </w:p>
                 </w:sdtContent>
               </w:sdt>
@@ -1566,7 +1556,6 @@
     <w:p/>
     <w:p/>
     <w:p/>
-    <w:p/>
     <w:p>
       <w:pPr>
         <w:pStyle w:val="Heading1"/>
@@ -1579,6 +1568,7 @@
         <w:rPr>
           <w:sz w:val="32"/>
         </w:rPr>
+        <w:lastRenderedPageBreak/>
         <w:t>Introduction</w:t>
       </w:r>
       <w:bookmarkEnd w:id="0"/>
@@ -1610,15 +1600,7 @@
         <w:t xml:space="preserve"> fork/join Framework </w:t>
       </w:r>
       <w:r>
-        <w:t xml:space="preserve">against using a regular sequential program. I am going to show how using parallel programming in this manner will provide correct and faster results than a serial program, this is done by performing experiments on the outputs of a cloud simulation data, in which the prevailing wind averages are </w:t>
-      </w:r>
-      <w:proofErr w:type="gramStart"/>
-      <w:r>
-        <w:t>calculated  and</w:t>
-      </w:r>
-      <w:proofErr w:type="gramEnd"/>
-      <w:r>
-        <w:t xml:space="preserve"> the cloud classifications are assigned.</w:t>
+        <w:t>against using a regular sequential program. I am going to show how using parallel programming in this manner will provide correct and faster results than a serial program, this is done by performing experiments on the outputs of a cloud simulation data, in which the prevailing wind averages are calculated  and the cloud classifications are assigned.</w:t>
       </w:r>
     </w:p>
     <w:p>
@@ -1717,15 +1699,7 @@
     </w:p>
     <w:p>
       <w:r>
-        <w:t xml:space="preserve">Using this algorithm the total time is the tree height which is </w:t>
-      </w:r>
-      <w:proofErr w:type="gramStart"/>
-      <w:r>
-        <w:t>O(</w:t>
-      </w:r>
-      <w:proofErr w:type="gramEnd"/>
-      <w:r>
-        <w:t>log n) , this is exponentially faster than using a serial approach which would be O(n).</w:t>
+        <w:t>Using this algorithm the total time is the tree height which is O(log n) , this is exponentially faster than using a serial approach which would be O(n).</w:t>
       </w:r>
     </w:p>
     <w:p>
@@ -1854,15 +1828,7 @@
     </w:p>
     <w:p>
       <w:r>
-        <w:t xml:space="preserve">A cloud simulation data was provided in order to conduct this experiment. With the provided data, the prevailing wind averages and the cloud classifications are calculated. The prevailing wind averages are calculated by getting the average x </w:t>
-      </w:r>
-      <w:proofErr w:type="gramStart"/>
-      <w:r>
-        <w:t>and  y</w:t>
-      </w:r>
-      <w:proofErr w:type="gramEnd"/>
-      <w:r>
-        <w:t xml:space="preserve"> values of all the data in the simulation. The cloud classifications are determined by getting the local averages and comparing it to the uplift value of the current element in the matrix (a particular cloud in the simulation).</w:t>
+        <w:t>A cloud simulation data was provided in order to conduct this experiment. With the provided data, the prevailing wind averages and the cloud classifications are calculated. The prevailing wind averages are calculated by getting the average x and  y values of all the data in the simulation. The cloud classifications are determined by getting the local averages and comparing it to the uplift value of the current element in the matrix (a particular cloud in the simulation).</w:t>
       </w:r>
     </w:p>
     <w:p/>
@@ -1978,35 +1944,7 @@
         <w:rPr>
           <w:sz w:val="18"/>
         </w:rPr>
-        <w:t xml:space="preserve"> </w:t>
-      </w:r>
-      <w:proofErr w:type="gramStart"/>
-      <w:r>
-        <w:rPr>
-          <w:sz w:val="18"/>
-        </w:rPr>
-        <w:t xml:space="preserve">For </w:t>
-      </w:r>
-      <w:proofErr w:type="spellStart"/>
-      <w:r>
-        <w:rPr>
-          <w:sz w:val="18"/>
-        </w:rPr>
-        <w:t>eg</w:t>
-      </w:r>
-      <w:proofErr w:type="spellEnd"/>
-      <w:r>
-        <w:rPr>
-          <w:sz w:val="18"/>
-        </w:rPr>
-        <w:t>.</w:t>
-      </w:r>
-      <w:proofErr w:type="gramEnd"/>
-      <w:r>
-        <w:rPr>
-          <w:sz w:val="18"/>
-        </w:rPr>
-        <w:t xml:space="preserve"> If we want to find the local aver</w:t>
+        <w:t xml:space="preserve"> For eg. If we want to find the local aver</w:t>
       </w:r>
       <w:r>
         <w:rPr>
@@ -2031,27 +1969,13 @@
         <w:rPr>
           <w:sz w:val="16"/>
         </w:rPr>
-        <w:t>We are going to use (</w:t>
-      </w:r>
-      <w:proofErr w:type="spellStart"/>
+        <w:t>We are going to use (ix</w:t>
+      </w:r>
       <w:r>
         <w:rPr>
           <w:sz w:val="16"/>
         </w:rPr>
-        <w:t>ix</w:t>
-      </w:r>
-      <w:r>
-        <w:rPr>
-          <w:sz w:val="16"/>
-        </w:rPr>
-        <w:t>j</w:t>
-      </w:r>
-      <w:proofErr w:type="spellEnd"/>
-      <w:r>
-        <w:rPr>
-          <w:sz w:val="16"/>
-        </w:rPr>
-        <w:t>) to define each element on the matrix</w:t>
+        <w:t>j) to define each element on the matrix</w:t>
       </w:r>
     </w:p>
     <w:p>
@@ -2065,21 +1989,7 @@
         <w:rPr>
           <w:sz w:val="14"/>
         </w:rPr>
-        <w:t>(</w:t>
-      </w:r>
-      <w:proofErr w:type="gramStart"/>
-      <w:r>
-        <w:rPr>
-          <w:sz w:val="14"/>
-        </w:rPr>
-        <w:t>figure</w:t>
-      </w:r>
-      <w:proofErr w:type="gramEnd"/>
-      <w:r>
-        <w:rPr>
-          <w:sz w:val="14"/>
-        </w:rPr>
-        <w:t xml:space="preserve"> a)</w:t>
+        <w:t>(figure a)</w:t>
       </w:r>
     </w:p>
     <w:p>
@@ -2110,49 +2020,7 @@
         <w:rPr>
           <w:sz w:val="20"/>
         </w:rPr>
-        <w:t xml:space="preserve">used. This consisted of 9 IF statements, one for each element you are on. There can only be a total of 8 neighbors in the worst case scenario, and that is when you are on the “middle” element. For the corner cases I checked if a) </w:t>
-      </w:r>
-      <w:proofErr w:type="spellStart"/>
-      <w:r>
-        <w:rPr>
-          <w:sz w:val="20"/>
-        </w:rPr>
-        <w:t>i</w:t>
-      </w:r>
-      <w:proofErr w:type="spellEnd"/>
-      <w:r>
-        <w:rPr>
-          <w:sz w:val="20"/>
-        </w:rPr>
-        <w:t>=0,j=0 b)</w:t>
-      </w:r>
-      <w:proofErr w:type="spellStart"/>
-      <w:r>
-        <w:rPr>
-          <w:sz w:val="20"/>
-        </w:rPr>
-        <w:t>i+max,j+max</w:t>
-      </w:r>
-      <w:proofErr w:type="spellEnd"/>
-      <w:r>
-        <w:rPr>
-          <w:sz w:val="20"/>
-        </w:rPr>
-        <w:t xml:space="preserve"> c)</w:t>
-      </w:r>
-      <w:proofErr w:type="spellStart"/>
-      <w:r>
-        <w:rPr>
-          <w:sz w:val="20"/>
-        </w:rPr>
-        <w:t>i</w:t>
-      </w:r>
-      <w:proofErr w:type="spellEnd"/>
-      <w:r>
-        <w:rPr>
-          <w:sz w:val="20"/>
-        </w:rPr>
-        <w:t>=0,j+max d)i+max,j+0. Finally</w:t>
+        <w:t>used. This consisted of 9 IF statements, one for each element you are on. There can only be a total of 8 neighbors in the worst case scenario, and that is when you are on the “middle” element. For the corner cases I checked if a) i=0,j=0 b)i+max,j+max c)i=0,j+max d)i+max,j+0. Finally</w:t>
       </w:r>
       <w:r>
         <w:rPr>
@@ -2176,41 +2044,13 @@
         <w:rPr>
           <w:sz w:val="20"/>
         </w:rPr>
-        <w:t xml:space="preserve"> non middle case I checked for a</w:t>
-      </w:r>
-      <w:proofErr w:type="gramStart"/>
+        <w:t xml:space="preserve"> non middle case I checked for a)</w:t>
+      </w:r>
       <w:r>
         <w:rPr>
           <w:sz w:val="20"/>
         </w:rPr>
-        <w:t>)</w:t>
-      </w:r>
-      <w:r>
-        <w:rPr>
-          <w:sz w:val="20"/>
-        </w:rPr>
-        <w:t>x</w:t>
-      </w:r>
-      <w:proofErr w:type="gramEnd"/>
-      <w:r>
-        <w:rPr>
-          <w:sz w:val="20"/>
-        </w:rPr>
-        <w:t>=0 b)y=0 c)</w:t>
-      </w:r>
-      <w:proofErr w:type="spellStart"/>
-      <w:r>
-        <w:rPr>
-          <w:sz w:val="20"/>
-        </w:rPr>
-        <w:t>i</w:t>
-      </w:r>
-      <w:proofErr w:type="spellEnd"/>
-      <w:r>
-        <w:rPr>
-          <w:sz w:val="20"/>
-        </w:rPr>
-        <w:t xml:space="preserve">=max d)j=max. </w:t>
+        <w:t xml:space="preserve">x=0 b)y=0 c)i=max d)j=max. </w:t>
       </w:r>
       <w:r>
         <w:rPr>
@@ -2409,15 +2249,7 @@
     </w:p>
     <w:p>
       <w:r>
-        <w:t>The serial method was simple to implement. It first takes in the file to be read and the file to be written to, which then makes a call to a method called average(</w:t>
-      </w:r>
-      <w:proofErr w:type="spellStart"/>
-      <w:r>
-        <w:t>fileR,fileW</w:t>
-      </w:r>
-      <w:proofErr w:type="spellEnd"/>
-      <w:r>
-        <w:t xml:space="preserve">) </w:t>
+        <w:t xml:space="preserve">The serial method was simple to implement. It first takes in the file to be read and the file to be written to, which then makes a call to a method called average(fileR,fileW) </w:t>
       </w:r>
       <w:r>
         <w:t xml:space="preserve">passing the two file names as </w:t>
@@ -2459,15 +2291,7 @@
         <w:t xml:space="preserve"> local average a</w:t>
       </w:r>
       <w:r>
-        <w:t xml:space="preserve">nd classification is made in order to determine the classification and assign the value to it. The prevailing wind average is calculated by dividing the cumulative total by the dim method in the </w:t>
-      </w:r>
-      <w:proofErr w:type="spellStart"/>
-      <w:r>
-        <w:t>CloudData</w:t>
-      </w:r>
-      <w:proofErr w:type="spellEnd"/>
-      <w:r>
-        <w:t>. The output is then written to the file using the write method of the cloud data.</w:t>
+        <w:t>nd classification is made in order to determine the classification and assign the value to it. The prevailing wind average is calculated by dividing the cumulative total by the dim method in the CloudData. The output is then written to the file using the write method of the cloud data.</w:t>
       </w:r>
     </w:p>
     <w:p>
@@ -2507,31 +2331,14 @@
       <w:r>
         <w:t xml:space="preserve">In the main, the file is read, a wind vector object is created and a call to the </w:t>
       </w:r>
-      <w:proofErr w:type="spellStart"/>
-      <w:proofErr w:type="gramStart"/>
       <w:r>
         <w:t>invokeP</w:t>
       </w:r>
-      <w:proofErr w:type="spellEnd"/>
       <w:r>
         <w:t>(</w:t>
       </w:r>
-      <w:proofErr w:type="spellStart"/>
-      <w:proofErr w:type="gramEnd"/>
-      <w:r>
-        <w:t>CloudData</w:t>
-      </w:r>
-      <w:proofErr w:type="spellEnd"/>
-      <w:r>
-        <w:t xml:space="preserve"> </w:t>
-      </w:r>
-      <w:proofErr w:type="spellStart"/>
-      <w:r>
-        <w:t>obj,int</w:t>
-      </w:r>
-      <w:proofErr w:type="spellEnd"/>
-      <w:r>
-        <w:t xml:space="preserve"> size)</w:t>
+      <w:r>
+        <w:t>CloudData obj,int size)</w:t>
       </w:r>
       <w:r>
         <w:t xml:space="preserve"> method is made. The invokeP method takes in the CloudData obj</w:t>
@@ -2642,16 +2449,11 @@
       <w:r>
         <w:t xml:space="preserve">prevailing wind x and y vector, as well as set its classification. The right </w:t>
       </w:r>
-      <w:proofErr w:type="gramStart"/>
       <w:r>
         <w:t>subtask</w:t>
       </w:r>
       <w:r>
-        <w:t>,</w:t>
-      </w:r>
-      <w:proofErr w:type="gramEnd"/>
-      <w:r>
-        <w:t xml:space="preserve"> uses fork to split up the process in threads while the left subtask only uses the compute </w:t>
+        <w:t xml:space="preserve">, uses fork to split up the process in threads while the left subtask only uses the compute </w:t>
       </w:r>
       <w:r>
         <w:t xml:space="preserve">such that it </w:t>
@@ -2792,21 +2594,8 @@
       <w:r>
         <w:t xml:space="preserve">, I used </w:t>
       </w:r>
-      <w:proofErr w:type="spellStart"/>
-      <w:r>
-        <w:t>currentTimeMillies</w:t>
-      </w:r>
-      <w:proofErr w:type="spellEnd"/>
-      <w:r>
-        <w:t xml:space="preserve"> which is used to return the current time in milliseconds. </w:t>
-      </w:r>
-      <w:proofErr w:type="gramStart"/>
-      <w:r>
-        <w:t>tick(</w:t>
-      </w:r>
-      <w:proofErr w:type="gramEnd"/>
-      <w:r>
-        <w:t xml:space="preserve">) is a method which records the starting time of the stopwatch and tock() gives the time it took to run the program by </w:t>
+      <w:r>
+        <w:t xml:space="preserve">currentTimeMillies which is used to return the current time in milliseconds. tick() is a method which records the starting time of the stopwatch and tock() gives the time it took to run the program by </w:t>
       </w:r>
       <w:r>
         <w:t xml:space="preserve">subtracting </w:t>
@@ -2825,15 +2614,7 @@
     </w:p>
     <w:p>
       <w:r>
-        <w:t xml:space="preserve">The speedup is determined by getting the ratio of the best serial times and the best parallel </w:t>
-      </w:r>
-      <w:proofErr w:type="gramStart"/>
-      <w:r>
-        <w:t>times(</w:t>
-      </w:r>
-      <w:proofErr w:type="gramEnd"/>
-      <w:r>
-        <w:t>by best I mean the sequential cutoff that provided the fastest time). Speed up is noted for the different data sizes available.</w:t>
+        <w:t>The speedup is determined by getting the ratio of the best serial times and the best parallel times(by best I mean the sequential cutoff that provided the fastest time). Speed up is noted for the different data sizes available.</w:t>
       </w:r>
     </w:p>
     <w:p>
@@ -2847,16 +2628,9 @@
         <w:t xml:space="preserve">is </w:t>
       </w:r>
       <w:r>
-        <w:t>{</w:t>
-      </w:r>
-      <w:proofErr w:type="spellStart"/>
-      <w:proofErr w:type="gramStart"/>
-      <w:r>
-        <w:t>xE</w:t>
+        <w:t>{xE</w:t>
       </w:r>
       <m:oMath>
-        <w:proofErr w:type="spellEnd"/>
-        <w:proofErr w:type="gramEnd"/>
         <m:sSup>
           <m:sSupPr>
             <m:ctrlPr>
@@ -3226,15 +3000,7 @@
         </w:numPr>
       </w:pPr>
       <w:r>
-        <w:t xml:space="preserve">Toshiba </w:t>
-      </w:r>
-      <w:proofErr w:type="spellStart"/>
-      <w:r>
-        <w:t>Satelite</w:t>
-      </w:r>
-      <w:proofErr w:type="spellEnd"/>
-      <w:r>
-        <w:t xml:space="preserve"> </w:t>
+        <w:t xml:space="preserve">Toshiba Satelite </w:t>
       </w:r>
       <w:r>
         <w:t>Windows 8.1Pro</w:t>
@@ -3536,15 +3302,7 @@
     </w:p>
     <w:p>
       <w:r>
-        <w:t xml:space="preserve">(Figure b) Time </w:t>
-      </w:r>
-      <w:proofErr w:type="spellStart"/>
-      <w:r>
-        <w:t>vs</w:t>
-      </w:r>
-      <w:proofErr w:type="spellEnd"/>
-      <w:r>
-        <w:t xml:space="preserve"> data size of serial and parallel.</w:t>
+        <w:t>(Figure b) Time vs data size of serial and parallel.</w:t>
       </w:r>
     </w:p>
     <w:p>
@@ -3572,15 +3330,7 @@
         <w:t>)</w:t>
       </w:r>
       <w:r>
-        <w:t xml:space="preserve"> Time </w:t>
-      </w:r>
-      <w:proofErr w:type="spellStart"/>
-      <w:r>
-        <w:t>vs</w:t>
-      </w:r>
-      <w:proofErr w:type="spellEnd"/>
-      <w:r>
-        <w:t xml:space="preserve"> Sequential cutoff for parallel</w:t>
+        <w:t xml:space="preserve"> Time vs Sequential cutoff for parallel</w:t>
       </w:r>
     </w:p>
     <w:p>
@@ -5500,15 +5250,7 @@
       <w:bookmarkStart w:id="14" w:name="_Toc18758046"/>
       <w:r>
         <w:lastRenderedPageBreak/>
-        <w:t xml:space="preserve">Architecture 2: Toshiba </w:t>
-      </w:r>
-      <w:proofErr w:type="spellStart"/>
-      <w:r>
-        <w:t>Satelite</w:t>
-      </w:r>
-      <w:proofErr w:type="spellEnd"/>
-      <w:r>
-        <w:t xml:space="preserve"> Windows 8.1</w:t>
+        <w:t>Architecture 2: Toshiba Satelite Windows 8.1</w:t>
       </w:r>
       <w:r>
         <w:t>Pro</w:t>
@@ -5535,15 +5277,7 @@
     </w:p>
     <w:p>
       <w:r>
-        <w:t xml:space="preserve">(Figure e) Time </w:t>
-      </w:r>
-      <w:proofErr w:type="spellStart"/>
-      <w:r>
-        <w:t>vs</w:t>
-      </w:r>
-      <w:proofErr w:type="spellEnd"/>
-      <w:r>
-        <w:t xml:space="preserve"> data size of serial and parallel.</w:t>
+        <w:t>(Figure e) Time vs data size of serial and parallel.</w:t>
       </w:r>
     </w:p>
     <w:p/>
@@ -5566,15 +5300,7 @@
     </w:p>
     <w:p>
       <w:r>
-        <w:t xml:space="preserve">(Figure f) Time </w:t>
-      </w:r>
-      <w:proofErr w:type="spellStart"/>
-      <w:r>
-        <w:t>vs</w:t>
-      </w:r>
-      <w:proofErr w:type="spellEnd"/>
-      <w:r>
-        <w:t xml:space="preserve"> Sequential cutoff for parallel</w:t>
+        <w:t>(Figure f) Time vs Sequential cutoff for parallel</w:t>
       </w:r>
     </w:p>
     <w:p/>
@@ -7516,20 +7242,6 @@
       </w:r>
     </w:p>
     <w:p>
-      <w:r>
-        <w:t xml:space="preserve">Although, architecture 2 has fewer cores and logical processor, we still notice an increase in speed up when you compare the parallel and sequential program. Yes, it is slower than architecture </w:t>
-      </w:r>
-      <w:r>
-        <w:t>1</w:t>
-      </w:r>
-      <w:r>
-        <w:t xml:space="preserve">, but when we only look at the serial and parallel program, </w:t>
-      </w:r>
-      <w:r>
-        <w:t>we notice that the speed ups are increasing linearly.</w:t>
-      </w:r>
-    </w:p>
-    <w:p>
       <w:pPr>
         <w:rPr>
           <w:rFonts w:eastAsiaTheme="minorEastAsia"/>
@@ -7575,12 +7287,12 @@
     </w:p>
     <w:tbl>
       <w:tblPr>
-        <w:tblW w:w="6548" w:type="dxa"/>
+        <w:tblW w:w="5408" w:type="dxa"/>
         <w:tblInd w:w="108" w:type="dxa"/>
         <w:tblLook w:val="04A0"/>
       </w:tblPr>
       <w:tblGrid>
-        <w:gridCol w:w="2576"/>
+        <w:gridCol w:w="1436"/>
         <w:gridCol w:w="1956"/>
         <w:gridCol w:w="2016"/>
       </w:tblGrid>
@@ -7590,7 +7302,7 @@
         </w:trPr>
         <w:tc>
           <w:tcPr>
-            <w:tcW w:w="2576" w:type="dxa"/>
+            <w:tcW w:w="1436" w:type="dxa"/>
             <w:tcBorders>
               <w:top w:val="single" w:sz="4" w:space="0" w:color="4F81BD"/>
               <w:left w:val="nil"/>
@@ -7654,42 +7366,60 @@
                 <w:bCs/>
                 <w:color w:val="376091"/>
               </w:rPr>
-              <w:t>Architecture 1</w:t>
-            </w:r>
-          </w:p>
-        </w:tc>
-        <w:tc>
-          <w:tcPr>
-            <w:tcW w:w="2016" w:type="dxa"/>
-            <w:tcBorders>
-              <w:top w:val="single" w:sz="4" w:space="0" w:color="4F81BD"/>
-              <w:left w:val="nil"/>
-              <w:bottom w:val="single" w:sz="4" w:space="0" w:color="4F81BD"/>
-              <w:right w:val="nil"/>
-            </w:tcBorders>
-            <w:shd w:val="clear" w:color="auto" w:fill="auto"/>
-            <w:noWrap/>
-            <w:vAlign w:val="bottom"/>
-            <w:hideMark/>
-          </w:tcPr>
-          <w:p>
-            <w:pPr>
-              <w:spacing w:after="0" w:line="240" w:lineRule="auto"/>
+              <w:t xml:space="preserve">Architecture </w:t>
+            </w:r>
+            <w:r>
               <w:rPr>
                 <w:rFonts w:ascii="Calibri" w:eastAsia="Times New Roman" w:hAnsi="Calibri" w:cs="Calibri"/>
                 <w:b/>
                 <w:bCs/>
                 <w:color w:val="376091"/>
               </w:rPr>
-            </w:pPr>
-            <w:r>
+              <w:t>2</w:t>
+            </w:r>
+          </w:p>
+        </w:tc>
+        <w:tc>
+          <w:tcPr>
+            <w:tcW w:w="2016" w:type="dxa"/>
+            <w:tcBorders>
+              <w:top w:val="single" w:sz="4" w:space="0" w:color="4F81BD"/>
+              <w:left w:val="nil"/>
+              <w:bottom w:val="single" w:sz="4" w:space="0" w:color="4F81BD"/>
+              <w:right w:val="nil"/>
+            </w:tcBorders>
+            <w:shd w:val="clear" w:color="auto" w:fill="auto"/>
+            <w:noWrap/>
+            <w:vAlign w:val="bottom"/>
+            <w:hideMark/>
+          </w:tcPr>
+          <w:p>
+            <w:pPr>
+              <w:spacing w:after="0" w:line="240" w:lineRule="auto"/>
               <w:rPr>
                 <w:rFonts w:ascii="Calibri" w:eastAsia="Times New Roman" w:hAnsi="Calibri" w:cs="Calibri"/>
                 <w:b/>
                 <w:bCs/>
                 <w:color w:val="376091"/>
               </w:rPr>
-              <w:t>Architecture 2</w:t>
+            </w:pPr>
+            <w:r>
+              <w:rPr>
+                <w:rFonts w:ascii="Calibri" w:eastAsia="Times New Roman" w:hAnsi="Calibri" w:cs="Calibri"/>
+                <w:b/>
+                <w:bCs/>
+                <w:color w:val="376091"/>
+              </w:rPr>
+              <w:t xml:space="preserve">Architecture </w:t>
+            </w:r>
+            <w:r>
+              <w:rPr>
+                <w:rFonts w:ascii="Calibri" w:eastAsia="Times New Roman" w:hAnsi="Calibri" w:cs="Calibri"/>
+                <w:b/>
+                <w:bCs/>
+                <w:color w:val="376091"/>
+              </w:rPr>
+              <w:t>1</w:t>
             </w:r>
           </w:p>
         </w:tc>
@@ -7700,7 +7430,7 @@
         </w:trPr>
         <w:tc>
           <w:tcPr>
-            <w:tcW w:w="2576" w:type="dxa"/>
+            <w:tcW w:w="1436" w:type="dxa"/>
             <w:tcBorders>
               <w:top w:val="nil"/>
               <w:left w:val="nil"/>
@@ -7715,7 +7445,6 @@
           <w:p>
             <w:pPr>
               <w:spacing w:after="0" w:line="240" w:lineRule="auto"/>
-              <w:jc w:val="right"/>
               <w:rPr>
                 <w:rFonts w:ascii="Calibri" w:eastAsia="Times New Roman" w:hAnsi="Calibri" w:cs="Calibri"/>
                 <w:color w:val="376091"/>
@@ -7747,7 +7476,6 @@
           <w:p>
             <w:pPr>
               <w:spacing w:after="0" w:line="240" w:lineRule="auto"/>
-              <w:jc w:val="right"/>
               <w:rPr>
                 <w:rFonts w:ascii="Calibri" w:eastAsia="Times New Roman" w:hAnsi="Calibri" w:cs="Calibri"/>
                 <w:color w:val="376091"/>
@@ -7779,7 +7507,6 @@
           <w:p>
             <w:pPr>
               <w:spacing w:after="0" w:line="240" w:lineRule="auto"/>
-              <w:jc w:val="right"/>
               <w:rPr>
                 <w:rFonts w:ascii="Calibri" w:eastAsia="Times New Roman" w:hAnsi="Calibri" w:cs="Calibri"/>
                 <w:color w:val="376091"/>
@@ -7801,7 +7528,7 @@
         </w:trPr>
         <w:tc>
           <w:tcPr>
-            <w:tcW w:w="2576" w:type="dxa"/>
+            <w:tcW w:w="1436" w:type="dxa"/>
             <w:tcBorders>
               <w:top w:val="nil"/>
               <w:left w:val="nil"/>
@@ -7816,7 +7543,6 @@
           <w:p>
             <w:pPr>
               <w:spacing w:after="0" w:line="240" w:lineRule="auto"/>
-              <w:jc w:val="right"/>
               <w:rPr>
                 <w:rFonts w:ascii="Calibri" w:eastAsia="Times New Roman" w:hAnsi="Calibri" w:cs="Calibri"/>
                 <w:color w:val="376091"/>
@@ -7848,7 +7574,6 @@
           <w:p>
             <w:pPr>
               <w:spacing w:after="0" w:line="240" w:lineRule="auto"/>
-              <w:jc w:val="right"/>
               <w:rPr>
                 <w:rFonts w:ascii="Calibri" w:eastAsia="Times New Roman" w:hAnsi="Calibri" w:cs="Calibri"/>
                 <w:color w:val="376091"/>
@@ -7880,7 +7605,6 @@
           <w:p>
             <w:pPr>
               <w:spacing w:after="0" w:line="240" w:lineRule="auto"/>
-              <w:jc w:val="right"/>
               <w:rPr>
                 <w:rFonts w:ascii="Calibri" w:eastAsia="Times New Roman" w:hAnsi="Calibri" w:cs="Calibri"/>
                 <w:color w:val="376091"/>
@@ -7902,7 +7626,7 @@
         </w:trPr>
         <w:tc>
           <w:tcPr>
-            <w:tcW w:w="2576" w:type="dxa"/>
+            <w:tcW w:w="1436" w:type="dxa"/>
             <w:tcBorders>
               <w:top w:val="nil"/>
               <w:left w:val="nil"/>
@@ -7917,7 +7641,6 @@
           <w:p>
             <w:pPr>
               <w:spacing w:after="0" w:line="240" w:lineRule="auto"/>
-              <w:jc w:val="right"/>
               <w:rPr>
                 <w:rFonts w:ascii="Calibri" w:eastAsia="Times New Roman" w:hAnsi="Calibri" w:cs="Calibri"/>
                 <w:color w:val="376091"/>
@@ -7949,7 +7672,6 @@
           <w:p>
             <w:pPr>
               <w:spacing w:after="0" w:line="240" w:lineRule="auto"/>
-              <w:jc w:val="right"/>
               <w:rPr>
                 <w:rFonts w:ascii="Calibri" w:eastAsia="Times New Roman" w:hAnsi="Calibri" w:cs="Calibri"/>
                 <w:color w:val="376091"/>
@@ -7981,7 +7703,6 @@
           <w:p>
             <w:pPr>
               <w:spacing w:after="0" w:line="240" w:lineRule="auto"/>
-              <w:jc w:val="right"/>
               <w:rPr>
                 <w:rFonts w:ascii="Calibri" w:eastAsia="Times New Roman" w:hAnsi="Calibri" w:cs="Calibri"/>
                 <w:color w:val="376091"/>
@@ -8003,7 +7724,7 @@
         </w:trPr>
         <w:tc>
           <w:tcPr>
-            <w:tcW w:w="2576" w:type="dxa"/>
+            <w:tcW w:w="1436" w:type="dxa"/>
             <w:tcBorders>
               <w:top w:val="nil"/>
               <w:left w:val="nil"/>
@@ -8018,7 +7739,6 @@
           <w:p>
             <w:pPr>
               <w:spacing w:after="0" w:line="240" w:lineRule="auto"/>
-              <w:jc w:val="right"/>
               <w:rPr>
                 <w:rFonts w:ascii="Calibri" w:eastAsia="Times New Roman" w:hAnsi="Calibri" w:cs="Calibri"/>
                 <w:color w:val="376091"/>
@@ -8050,7 +7770,6 @@
           <w:p>
             <w:pPr>
               <w:spacing w:after="0" w:line="240" w:lineRule="auto"/>
-              <w:jc w:val="right"/>
               <w:rPr>
                 <w:rFonts w:ascii="Calibri" w:eastAsia="Times New Roman" w:hAnsi="Calibri" w:cs="Calibri"/>
                 <w:color w:val="376091"/>
@@ -8082,7 +7801,6 @@
           <w:p>
             <w:pPr>
               <w:spacing w:after="0" w:line="240" w:lineRule="auto"/>
-              <w:jc w:val="right"/>
               <w:rPr>
                 <w:rFonts w:ascii="Calibri" w:eastAsia="Times New Roman" w:hAnsi="Calibri" w:cs="Calibri"/>
                 <w:color w:val="376091"/>
@@ -8104,7 +7822,7 @@
         </w:trPr>
         <w:tc>
           <w:tcPr>
-            <w:tcW w:w="2576" w:type="dxa"/>
+            <w:tcW w:w="1436" w:type="dxa"/>
             <w:tcBorders>
               <w:top w:val="nil"/>
               <w:left w:val="nil"/>
@@ -8119,7 +7837,6 @@
           <w:p>
             <w:pPr>
               <w:spacing w:after="0" w:line="240" w:lineRule="auto"/>
-              <w:jc w:val="right"/>
               <w:rPr>
                 <w:rFonts w:ascii="Calibri" w:eastAsia="Times New Roman" w:hAnsi="Calibri" w:cs="Calibri"/>
                 <w:color w:val="376091"/>
@@ -8151,7 +7868,6 @@
           <w:p>
             <w:pPr>
               <w:spacing w:after="0" w:line="240" w:lineRule="auto"/>
-              <w:jc w:val="right"/>
               <w:rPr>
                 <w:rFonts w:ascii="Calibri" w:eastAsia="Times New Roman" w:hAnsi="Calibri" w:cs="Calibri"/>
                 <w:color w:val="376091"/>
@@ -8183,7 +7899,6 @@
           <w:p>
             <w:pPr>
               <w:spacing w:after="0" w:line="240" w:lineRule="auto"/>
-              <w:jc w:val="right"/>
               <w:rPr>
                 <w:rFonts w:ascii="Calibri" w:eastAsia="Times New Roman" w:hAnsi="Calibri" w:cs="Calibri"/>
                 <w:color w:val="376091"/>
@@ -8203,15 +7918,7 @@
     <w:p/>
     <w:p>
       <w:r>
-        <w:t xml:space="preserve">So yes, </w:t>
-      </w:r>
-      <w:proofErr w:type="gramStart"/>
-      <w:r>
-        <w:t>It</w:t>
-      </w:r>
-      <w:proofErr w:type="gramEnd"/>
-      <w:r>
-        <w:t xml:space="preserve"> is worth tackling this problem in parallel. Although, it will depend on the architecture you use to notice any increase in execution time. From the speed up graphs in figure d and g, we can see what the parallel equivalent of the serial time would take, and the results all favor parallel processing. </w:t>
+        <w:t xml:space="preserve">So yes, It is worth tackling this problem in parallel. Although, it will depend on the architecture you use to notice any increase in execution time. From the speed up graphs in figure d and g, we can see what the parallel equivalent of the serial time would take, and the results all favor parallel processing. </w:t>
       </w:r>
     </w:p>
     <w:p/>
@@ -8232,19 +7939,542 @@
       <w:r>
         <w:t xml:space="preserve">. To answer this question we are not going to considering specific sequential cutoffs for the parallel program results, </w:t>
       </w:r>
-      <w:proofErr w:type="gramStart"/>
-      <w:r>
-        <w:t>Instead</w:t>
-      </w:r>
-      <w:proofErr w:type="gramEnd"/>
-      <w:r>
-        <w:t xml:space="preserve">, we are going to work with averages of the results. </w:t>
-      </w:r>
-      <w:proofErr w:type="gramStart"/>
-      <w:r>
-        <w:t>The below table shows the difference between the serial and average parallel times of execution for the different data sizes.</w:t>
-      </w:r>
-      <w:proofErr w:type="gramEnd"/>
+      <w:r>
+        <w:t>instead</w:t>
+      </w:r>
+      <w:r>
+        <w:t>, we are going to work with averages of the results.</w:t>
+      </w:r>
+      <w:r>
+        <w:t xml:space="preserve"> The table below</w:t>
+      </w:r>
+      <w:r>
+        <w:t xml:space="preserve"> shows the difference between the serial and average parallel times of execution for the different data sizes.</w:t>
+      </w:r>
+    </w:p>
+    <w:tbl>
+      <w:tblPr>
+        <w:tblW w:w="3392" w:type="dxa"/>
+        <w:tblInd w:w="108" w:type="dxa"/>
+        <w:tblLook w:val="04A0"/>
+      </w:tblPr>
+      <w:tblGrid>
+        <w:gridCol w:w="1436"/>
+        <w:gridCol w:w="1956"/>
+      </w:tblGrid>
+      <w:tr>
+        <w:trPr>
+          <w:trHeight w:val="300"/>
+        </w:trPr>
+        <w:tc>
+          <w:tcPr>
+            <w:tcW w:w="1436" w:type="dxa"/>
+            <w:tcBorders>
+              <w:top w:val="single" w:sz="4" w:space="0" w:color="4F81BD"/>
+              <w:left w:val="nil"/>
+              <w:bottom w:val="single" w:sz="4" w:space="0" w:color="4F81BD"/>
+              <w:right w:val="nil"/>
+            </w:tcBorders>
+            <w:shd w:val="clear" w:color="auto" w:fill="auto"/>
+            <w:noWrap/>
+            <w:vAlign w:val="bottom"/>
+            <w:hideMark/>
+          </w:tcPr>
+          <w:p>
+            <w:pPr>
+              <w:spacing w:after="0" w:line="240" w:lineRule="auto"/>
+              <w:rPr>
+                <w:rFonts w:ascii="Calibri" w:eastAsia="Times New Roman" w:hAnsi="Calibri" w:cs="Calibri"/>
+                <w:b/>
+                <w:bCs/>
+                <w:color w:val="376091"/>
+              </w:rPr>
+            </w:pPr>
+            <w:r>
+              <w:rPr>
+                <w:rFonts w:ascii="Calibri" w:eastAsia="Times New Roman" w:hAnsi="Calibri" w:cs="Calibri"/>
+                <w:b/>
+                <w:bCs/>
+                <w:color w:val="376091"/>
+              </w:rPr>
+              <w:t>Data size</w:t>
+            </w:r>
+          </w:p>
+        </w:tc>
+        <w:tc>
+          <w:tcPr>
+            <w:tcW w:w="1956" w:type="dxa"/>
+            <w:tcBorders>
+              <w:top w:val="single" w:sz="4" w:space="0" w:color="4F81BD"/>
+              <w:left w:val="nil"/>
+              <w:bottom w:val="single" w:sz="4" w:space="0" w:color="4F81BD"/>
+              <w:right w:val="nil"/>
+            </w:tcBorders>
+            <w:shd w:val="clear" w:color="auto" w:fill="auto"/>
+            <w:noWrap/>
+            <w:vAlign w:val="bottom"/>
+            <w:hideMark/>
+          </w:tcPr>
+          <w:p>
+            <w:pPr>
+              <w:spacing w:after="0" w:line="240" w:lineRule="auto"/>
+              <w:rPr>
+                <w:rFonts w:ascii="Calibri" w:eastAsia="Times New Roman" w:hAnsi="Calibri" w:cs="Calibri"/>
+                <w:b/>
+                <w:bCs/>
+                <w:color w:val="376091"/>
+              </w:rPr>
+            </w:pPr>
+            <w:r>
+              <w:rPr>
+                <w:rFonts w:ascii="Calibri" w:eastAsia="Times New Roman" w:hAnsi="Calibri" w:cs="Calibri"/>
+                <w:b/>
+                <w:bCs/>
+                <w:color w:val="376091"/>
+              </w:rPr>
+              <w:t>Serial - parallel</w:t>
+            </w:r>
+          </w:p>
+        </w:tc>
+      </w:tr>
+      <w:tr>
+        <w:trPr>
+          <w:trHeight w:val="300"/>
+        </w:trPr>
+        <w:tc>
+          <w:tcPr>
+            <w:tcW w:w="1436" w:type="dxa"/>
+            <w:tcBorders>
+              <w:top w:val="nil"/>
+              <w:left w:val="nil"/>
+              <w:bottom w:val="nil"/>
+              <w:right w:val="nil"/>
+            </w:tcBorders>
+            <w:shd w:val="clear" w:color="DBE5F1" w:fill="DBE5F1"/>
+            <w:noWrap/>
+            <w:vAlign w:val="bottom"/>
+            <w:hideMark/>
+          </w:tcPr>
+          <w:p>
+            <w:pPr>
+              <w:spacing w:after="0" w:line="240" w:lineRule="auto"/>
+              <w:rPr>
+                <w:rFonts w:ascii="Calibri" w:eastAsia="Times New Roman" w:hAnsi="Calibri" w:cs="Calibri"/>
+                <w:color w:val="376091"/>
+              </w:rPr>
+            </w:pPr>
+            <w:r>
+              <w:rPr>
+                <w:rFonts w:ascii="Calibri" w:eastAsia="Times New Roman" w:hAnsi="Calibri" w:cs="Calibri"/>
+                <w:color w:val="376091"/>
+              </w:rPr>
+              <w:t>200</w:t>
+            </w:r>
+          </w:p>
+        </w:tc>
+        <w:tc>
+          <w:tcPr>
+            <w:tcW w:w="1956" w:type="dxa"/>
+            <w:tcBorders>
+              <w:top w:val="nil"/>
+              <w:left w:val="nil"/>
+              <w:bottom w:val="nil"/>
+              <w:right w:val="nil"/>
+            </w:tcBorders>
+            <w:shd w:val="clear" w:color="DBE5F1" w:fill="DBE5F1"/>
+            <w:noWrap/>
+            <w:vAlign w:val="bottom"/>
+            <w:hideMark/>
+          </w:tcPr>
+          <w:p>
+            <w:pPr>
+              <w:spacing w:after="0" w:line="240" w:lineRule="auto"/>
+              <w:rPr>
+                <w:rFonts w:ascii="Calibri" w:eastAsia="Times New Roman" w:hAnsi="Calibri" w:cs="Calibri"/>
+                <w:color w:val="376091"/>
+              </w:rPr>
+            </w:pPr>
+            <w:r>
+              <w:rPr>
+                <w:rFonts w:ascii="Calibri" w:eastAsia="Times New Roman" w:hAnsi="Calibri" w:cs="Calibri"/>
+                <w:color w:val="376091"/>
+              </w:rPr>
+              <w:t>0.008310446</w:t>
+            </w:r>
+          </w:p>
+        </w:tc>
+      </w:tr>
+      <w:tr>
+        <w:trPr>
+          <w:trHeight w:val="300"/>
+        </w:trPr>
+        <w:tc>
+          <w:tcPr>
+            <w:tcW w:w="1436" w:type="dxa"/>
+            <w:tcBorders>
+              <w:top w:val="nil"/>
+              <w:left w:val="nil"/>
+              <w:bottom w:val="nil"/>
+              <w:right w:val="nil"/>
+            </w:tcBorders>
+            <w:shd w:val="clear" w:color="auto" w:fill="auto"/>
+            <w:noWrap/>
+            <w:vAlign w:val="bottom"/>
+            <w:hideMark/>
+          </w:tcPr>
+          <w:p>
+            <w:pPr>
+              <w:spacing w:after="0" w:line="240" w:lineRule="auto"/>
+              <w:rPr>
+                <w:rFonts w:ascii="Calibri" w:eastAsia="Times New Roman" w:hAnsi="Calibri" w:cs="Calibri"/>
+                <w:color w:val="376091"/>
+              </w:rPr>
+            </w:pPr>
+            <w:r>
+              <w:rPr>
+                <w:rFonts w:ascii="Calibri" w:eastAsia="Times New Roman" w:hAnsi="Calibri" w:cs="Calibri"/>
+                <w:color w:val="376091"/>
+              </w:rPr>
+              <w:t>800</w:t>
+            </w:r>
+          </w:p>
+        </w:tc>
+        <w:tc>
+          <w:tcPr>
+            <w:tcW w:w="1956" w:type="dxa"/>
+            <w:tcBorders>
+              <w:top w:val="nil"/>
+              <w:left w:val="nil"/>
+              <w:bottom w:val="nil"/>
+              <w:right w:val="nil"/>
+            </w:tcBorders>
+            <w:shd w:val="clear" w:color="auto" w:fill="auto"/>
+            <w:noWrap/>
+            <w:vAlign w:val="bottom"/>
+            <w:hideMark/>
+          </w:tcPr>
+          <w:p>
+            <w:pPr>
+              <w:spacing w:after="0" w:line="240" w:lineRule="auto"/>
+              <w:rPr>
+                <w:rFonts w:ascii="Calibri" w:eastAsia="Times New Roman" w:hAnsi="Calibri" w:cs="Calibri"/>
+                <w:color w:val="376091"/>
+              </w:rPr>
+            </w:pPr>
+            <w:r>
+              <w:rPr>
+                <w:rFonts w:ascii="Calibri" w:eastAsia="Times New Roman" w:hAnsi="Calibri" w:cs="Calibri"/>
+                <w:color w:val="376091"/>
+              </w:rPr>
+              <w:t>0.022491279</w:t>
+            </w:r>
+          </w:p>
+        </w:tc>
+      </w:tr>
+      <w:tr>
+        <w:trPr>
+          <w:trHeight w:val="300"/>
+        </w:trPr>
+        <w:tc>
+          <w:tcPr>
+            <w:tcW w:w="1436" w:type="dxa"/>
+            <w:tcBorders>
+              <w:top w:val="nil"/>
+              <w:left w:val="nil"/>
+              <w:bottom w:val="nil"/>
+              <w:right w:val="nil"/>
+            </w:tcBorders>
+            <w:shd w:val="clear" w:color="DBE5F1" w:fill="DBE5F1"/>
+            <w:noWrap/>
+            <w:vAlign w:val="bottom"/>
+            <w:hideMark/>
+          </w:tcPr>
+          <w:p>
+            <w:pPr>
+              <w:spacing w:after="0" w:line="240" w:lineRule="auto"/>
+              <w:rPr>
+                <w:rFonts w:ascii="Calibri" w:eastAsia="Times New Roman" w:hAnsi="Calibri" w:cs="Calibri"/>
+                <w:color w:val="376091"/>
+              </w:rPr>
+            </w:pPr>
+            <w:r>
+              <w:rPr>
+                <w:rFonts w:ascii="Calibri" w:eastAsia="Times New Roman" w:hAnsi="Calibri" w:cs="Calibri"/>
+                <w:color w:val="376091"/>
+              </w:rPr>
+              <w:t>1800</w:t>
+            </w:r>
+          </w:p>
+        </w:tc>
+        <w:tc>
+          <w:tcPr>
+            <w:tcW w:w="1956" w:type="dxa"/>
+            <w:tcBorders>
+              <w:top w:val="nil"/>
+              <w:left w:val="nil"/>
+              <w:bottom w:val="nil"/>
+              <w:right w:val="nil"/>
+            </w:tcBorders>
+            <w:shd w:val="clear" w:color="DBE5F1" w:fill="DBE5F1"/>
+            <w:noWrap/>
+            <w:vAlign w:val="bottom"/>
+            <w:hideMark/>
+          </w:tcPr>
+          <w:p>
+            <w:pPr>
+              <w:spacing w:after="0" w:line="240" w:lineRule="auto"/>
+              <w:rPr>
+                <w:rFonts w:ascii="Calibri" w:eastAsia="Times New Roman" w:hAnsi="Calibri" w:cs="Calibri"/>
+                <w:color w:val="376091"/>
+              </w:rPr>
+            </w:pPr>
+            <w:r>
+              <w:rPr>
+                <w:rFonts w:ascii="Calibri" w:eastAsia="Times New Roman" w:hAnsi="Calibri" w:cs="Calibri"/>
+                <w:color w:val="376091"/>
+              </w:rPr>
+              <w:t>0.037576904</w:t>
+            </w:r>
+          </w:p>
+        </w:tc>
+      </w:tr>
+      <w:tr>
+        <w:trPr>
+          <w:trHeight w:val="300"/>
+        </w:trPr>
+        <w:tc>
+          <w:tcPr>
+            <w:tcW w:w="1436" w:type="dxa"/>
+            <w:tcBorders>
+              <w:top w:val="nil"/>
+              <w:left w:val="nil"/>
+              <w:bottom w:val="nil"/>
+              <w:right w:val="nil"/>
+            </w:tcBorders>
+            <w:shd w:val="clear" w:color="auto" w:fill="auto"/>
+            <w:noWrap/>
+            <w:vAlign w:val="bottom"/>
+            <w:hideMark/>
+          </w:tcPr>
+          <w:p>
+            <w:pPr>
+              <w:spacing w:after="0" w:line="240" w:lineRule="auto"/>
+              <w:rPr>
+                <w:rFonts w:ascii="Calibri" w:eastAsia="Times New Roman" w:hAnsi="Calibri" w:cs="Calibri"/>
+                <w:color w:val="376091"/>
+              </w:rPr>
+            </w:pPr>
+            <w:r>
+              <w:rPr>
+                <w:rFonts w:ascii="Calibri" w:eastAsia="Times New Roman" w:hAnsi="Calibri" w:cs="Calibri"/>
+                <w:color w:val="376091"/>
+              </w:rPr>
+              <w:t>3200</w:t>
+            </w:r>
+          </w:p>
+        </w:tc>
+        <w:tc>
+          <w:tcPr>
+            <w:tcW w:w="1956" w:type="dxa"/>
+            <w:tcBorders>
+              <w:top w:val="nil"/>
+              <w:left w:val="nil"/>
+              <w:bottom w:val="nil"/>
+              <w:right w:val="nil"/>
+            </w:tcBorders>
+            <w:shd w:val="clear" w:color="auto" w:fill="auto"/>
+            <w:noWrap/>
+            <w:vAlign w:val="bottom"/>
+            <w:hideMark/>
+          </w:tcPr>
+          <w:p>
+            <w:pPr>
+              <w:spacing w:after="0" w:line="240" w:lineRule="auto"/>
+              <w:rPr>
+                <w:rFonts w:ascii="Calibri" w:eastAsia="Times New Roman" w:hAnsi="Calibri" w:cs="Calibri"/>
+                <w:color w:val="376091"/>
+              </w:rPr>
+            </w:pPr>
+            <w:r>
+              <w:rPr>
+                <w:rFonts w:ascii="Calibri" w:eastAsia="Times New Roman" w:hAnsi="Calibri" w:cs="Calibri"/>
+                <w:color w:val="376091"/>
+              </w:rPr>
+              <w:t>0.065352026</w:t>
+            </w:r>
+          </w:p>
+        </w:tc>
+      </w:tr>
+      <w:tr>
+        <w:trPr>
+          <w:trHeight w:val="300"/>
+        </w:trPr>
+        <w:tc>
+          <w:tcPr>
+            <w:tcW w:w="1436" w:type="dxa"/>
+            <w:tcBorders>
+              <w:top w:val="nil"/>
+              <w:left w:val="nil"/>
+              <w:bottom w:val="single" w:sz="4" w:space="0" w:color="4F81BD"/>
+              <w:right w:val="nil"/>
+            </w:tcBorders>
+            <w:shd w:val="clear" w:color="DBE5F1" w:fill="DBE5F1"/>
+            <w:noWrap/>
+            <w:vAlign w:val="bottom"/>
+            <w:hideMark/>
+          </w:tcPr>
+          <w:p>
+            <w:pPr>
+              <w:spacing w:after="0" w:line="240" w:lineRule="auto"/>
+              <w:rPr>
+                <w:rFonts w:ascii="Calibri" w:eastAsia="Times New Roman" w:hAnsi="Calibri" w:cs="Calibri"/>
+                <w:color w:val="376091"/>
+              </w:rPr>
+            </w:pPr>
+            <w:r>
+              <w:rPr>
+                <w:rFonts w:ascii="Calibri" w:eastAsia="Times New Roman" w:hAnsi="Calibri" w:cs="Calibri"/>
+                <w:color w:val="376091"/>
+              </w:rPr>
+              <w:t>5242</w:t>
+            </w:r>
+          </w:p>
+        </w:tc>
+        <w:tc>
+          <w:tcPr>
+            <w:tcW w:w="1956" w:type="dxa"/>
+            <w:tcBorders>
+              <w:top w:val="nil"/>
+              <w:left w:val="nil"/>
+              <w:bottom w:val="single" w:sz="4" w:space="0" w:color="4F81BD"/>
+              <w:right w:val="nil"/>
+            </w:tcBorders>
+            <w:shd w:val="clear" w:color="DBE5F1" w:fill="DBE5F1"/>
+            <w:noWrap/>
+            <w:vAlign w:val="bottom"/>
+            <w:hideMark/>
+          </w:tcPr>
+          <w:p>
+            <w:pPr>
+              <w:spacing w:after="0" w:line="240" w:lineRule="auto"/>
+              <w:rPr>
+                <w:rFonts w:ascii="Calibri" w:eastAsia="Times New Roman" w:hAnsi="Calibri" w:cs="Calibri"/>
+                <w:color w:val="376091"/>
+              </w:rPr>
+            </w:pPr>
+            <w:r>
+              <w:rPr>
+                <w:rFonts w:ascii="Calibri" w:eastAsia="Times New Roman" w:hAnsi="Calibri" w:cs="Calibri"/>
+                <w:color w:val="376091"/>
+              </w:rPr>
+              <w:t>0.099757476</w:t>
+            </w:r>
+          </w:p>
+        </w:tc>
+      </w:tr>
+    </w:tbl>
+    <w:p>
+      <w:pPr>
+        <w:rPr>
+          <w:sz w:val="16"/>
+        </w:rPr>
+      </w:pPr>
+      <w:r>
+        <w:rPr>
+          <w:sz w:val="16"/>
+        </w:rPr>
+        <w:t xml:space="preserve"> </w:t>
+      </w:r>
+      <w:r>
+        <w:rPr>
+          <w:sz w:val="16"/>
+        </w:rPr>
+        <w:t>(Architecture 1)</w:t>
+      </w:r>
+    </w:p>
+    <w:p>
+      <w:r>
+        <w:t>In the table above, we can see that</w:t>
+      </w:r>
+      <w:r>
+        <w:t xml:space="preserve"> parallel program performed better</w:t>
+      </w:r>
+      <w:r>
+        <w:t xml:space="preserve"> for all the data sizes that we have tested. But more importantly, you can notice the pattern at which </w:t>
+      </w:r>
+      <w:r>
+        <w:t xml:space="preserve">the </w:t>
+      </w:r>
+      <w:r>
+        <w:t>difference between the serial and the parallel program is actually increasing</w:t>
+      </w:r>
+      <w:r>
+        <w:t xml:space="preserve"> as the</w:t>
+      </w:r>
+      <w:r>
+        <w:t xml:space="preserve"> data sizes gets bigger</w:t>
+      </w:r>
+      <w:r>
+        <w:t xml:space="preserve">; this shows us that for the serial </w:t>
+      </w:r>
+      <w:r>
+        <w:lastRenderedPageBreak/>
+        <w:t xml:space="preserve">program the time is increasing, but for the parallel program the time is actually decreasing hence giving a greater range. </w:t>
+      </w:r>
+      <w:r>
+        <w:t>The parallel time</w:t>
+      </w:r>
+      <w:r>
+        <w:t>s used in the calculation in the table is</w:t>
+      </w:r>
+      <w:r>
+        <w:t xml:space="preserve"> an average parallel time </w:t>
+      </w:r>
+      <w:r>
+        <w:t xml:space="preserve">from </w:t>
+      </w:r>
+      <w:r>
+        <w:t>the different sequential cutoffs.</w:t>
+      </w:r>
+      <w:r>
+        <w:t xml:space="preserve"> Thus, for some sequential cutoffs the serial program will actually perform better, but when looking independently at data sizes, we can see that the parallel time improves as the data size gets better.</w:t>
+      </w:r>
+    </w:p>
+    <w:p/>
+    <w:p>
+      <w:pPr>
+        <w:pStyle w:val="Heading3"/>
+      </w:pPr>
+      <w:r>
+        <w:t>What is the maximum speedup obtainable with your parallel approach? How close is this speedup to the ideal expected?</w:t>
+      </w:r>
+    </w:p>
+    <w:p>
+      <w:r>
+        <w:t xml:space="preserve">For the data sizes that I used for testing </w:t>
+      </w:r>
+      <w:r>
+        <w:t>in</w:t>
+      </w:r>
+      <w:r>
+        <w:t xml:space="preserve"> </w:t>
+      </w:r>
+      <w:r>
+        <w:t>these experiments</w:t>
+      </w:r>
+      <w:r>
+        <w:t xml:space="preserve">, the maximum speed up noticed was for the smallest data size </w:t>
+      </w:r>
+      <w:r>
+        <w:t xml:space="preserve">was </w:t>
+      </w:r>
+    </w:p>
+    <w:p>
+      <w:pPr>
+        <w:rPr>
+          <w:sz w:val="16"/>
+        </w:rPr>
+      </w:pPr>
     </w:p>
     <w:sectPr>
       <w:pgSz w:w="12240" w:h="15840"/>
@@ -9369,11 +9599,11 @@
           </c:val>
         </c:ser>
         <c:marker val="1"/>
-        <c:axId val="127389056"/>
-        <c:axId val="197182976"/>
+        <c:axId val="148814848"/>
+        <c:axId val="149126528"/>
       </c:lineChart>
       <c:catAx>
-        <c:axId val="127389056"/>
+        <c:axId val="148814848"/>
         <c:scaling>
           <c:orientation val="minMax"/>
         </c:scaling>
@@ -9397,14 +9627,14 @@
         </c:title>
         <c:numFmt formatCode="General" sourceLinked="1"/>
         <c:tickLblPos val="nextTo"/>
-        <c:crossAx val="197182976"/>
+        <c:crossAx val="149126528"/>
         <c:crosses val="autoZero"/>
         <c:auto val="1"/>
         <c:lblAlgn val="ctr"/>
         <c:lblOffset val="100"/>
       </c:catAx>
       <c:valAx>
-        <c:axId val="197182976"/>
+        <c:axId val="149126528"/>
         <c:scaling>
           <c:orientation val="minMax"/>
         </c:scaling>
@@ -9429,7 +9659,7 @@
         </c:title>
         <c:numFmt formatCode="General" sourceLinked="1"/>
         <c:tickLblPos val="nextTo"/>
-        <c:crossAx val="127389056"/>
+        <c:crossAx val="148814848"/>
         <c:crosses val="autoZero"/>
         <c:crossBetween val="between"/>
       </c:valAx>
@@ -9445,7 +9675,6 @@
 
 <file path=word/charts/chart2.xml><?xml version="1.0" encoding="utf-8"?>
 <c:chartSpace xmlns:c="http://schemas.openxmlformats.org/drawingml/2006/chart" xmlns:a="http://schemas.openxmlformats.org/drawingml/2006/main" xmlns:r="http://schemas.openxmlformats.org/officeDocument/2006/relationships">
-  <c:date1904 val="1"/>
   <c:lang val="en-US"/>
   <c:chart>
     <c:title>
@@ -9785,11 +10014,11 @@
           </c:val>
         </c:ser>
         <c:marker val="1"/>
-        <c:axId val="230634240"/>
-        <c:axId val="230636160"/>
+        <c:axId val="149633664"/>
+        <c:axId val="170033920"/>
       </c:lineChart>
       <c:catAx>
-        <c:axId val="230634240"/>
+        <c:axId val="149633664"/>
         <c:scaling>
           <c:orientation val="minMax"/>
         </c:scaling>
@@ -9818,14 +10047,14 @@
         </c:title>
         <c:numFmt formatCode="General" sourceLinked="1"/>
         <c:tickLblPos val="nextTo"/>
-        <c:crossAx val="230636160"/>
+        <c:crossAx val="170033920"/>
         <c:crosses val="autoZero"/>
         <c:auto val="1"/>
         <c:lblAlgn val="ctr"/>
         <c:lblOffset val="100"/>
       </c:catAx>
       <c:valAx>
-        <c:axId val="230636160"/>
+        <c:axId val="170033920"/>
         <c:scaling>
           <c:orientation val="minMax"/>
         </c:scaling>
@@ -9850,7 +10079,7 @@
         </c:title>
         <c:numFmt formatCode="General" sourceLinked="1"/>
         <c:tickLblPos val="nextTo"/>
-        <c:crossAx val="230634240"/>
+        <c:crossAx val="149633664"/>
         <c:crosses val="autoZero"/>
         <c:crossBetween val="between"/>
       </c:valAx>
@@ -9945,11 +10174,11 @@
           </c:val>
         </c:ser>
         <c:marker val="1"/>
-        <c:axId val="230648448"/>
-        <c:axId val="230683392"/>
+        <c:axId val="171876352"/>
+        <c:axId val="172102784"/>
       </c:lineChart>
       <c:catAx>
-        <c:axId val="230648448"/>
+        <c:axId val="171876352"/>
         <c:scaling>
           <c:orientation val="minMax"/>
         </c:scaling>
@@ -9978,14 +10207,14 @@
         </c:title>
         <c:numFmt formatCode="General" sourceLinked="1"/>
         <c:tickLblPos val="nextTo"/>
-        <c:crossAx val="230683392"/>
+        <c:crossAx val="172102784"/>
         <c:crosses val="autoZero"/>
         <c:auto val="1"/>
         <c:lblAlgn val="ctr"/>
         <c:lblOffset val="100"/>
       </c:catAx>
       <c:valAx>
-        <c:axId val="230683392"/>
+        <c:axId val="172102784"/>
         <c:scaling>
           <c:orientation val="minMax"/>
         </c:scaling>
@@ -10010,7 +10239,7 @@
         </c:title>
         <c:numFmt formatCode="General" sourceLinked="1"/>
         <c:tickLblPos val="nextTo"/>
-        <c:crossAx val="230648448"/>
+        <c:crossAx val="171876352"/>
         <c:crosses val="autoZero"/>
         <c:crossBetween val="between"/>
       </c:valAx>
@@ -10157,11 +10386,11 @@
           </c:val>
         </c:ser>
         <c:marker val="1"/>
-        <c:axId val="231134336"/>
-        <c:axId val="231136256"/>
+        <c:axId val="172298624"/>
+        <c:axId val="172303488"/>
       </c:lineChart>
       <c:catAx>
-        <c:axId val="231134336"/>
+        <c:axId val="172298624"/>
         <c:scaling>
           <c:orientation val="minMax"/>
         </c:scaling>
@@ -10185,14 +10414,14 @@
         </c:title>
         <c:numFmt formatCode="General" sourceLinked="1"/>
         <c:tickLblPos val="nextTo"/>
-        <c:crossAx val="231136256"/>
+        <c:crossAx val="172303488"/>
         <c:crosses val="autoZero"/>
         <c:auto val="1"/>
         <c:lblAlgn val="ctr"/>
         <c:lblOffset val="100"/>
       </c:catAx>
       <c:valAx>
-        <c:axId val="231136256"/>
+        <c:axId val="172303488"/>
         <c:scaling>
           <c:orientation val="minMax"/>
         </c:scaling>
@@ -10217,7 +10446,7 @@
         </c:title>
         <c:numFmt formatCode="General" sourceLinked="1"/>
         <c:tickLblPos val="nextTo"/>
-        <c:crossAx val="231134336"/>
+        <c:crossAx val="172298624"/>
         <c:crosses val="autoZero"/>
         <c:crossBetween val="between"/>
       </c:valAx>
@@ -10572,11 +10801,11 @@
           </c:val>
         </c:ser>
         <c:marker val="1"/>
-        <c:axId val="233675008"/>
-        <c:axId val="233689472"/>
+        <c:axId val="229873536"/>
+        <c:axId val="230650240"/>
       </c:lineChart>
       <c:catAx>
-        <c:axId val="233675008"/>
+        <c:axId val="229873536"/>
         <c:scaling>
           <c:orientation val="minMax"/>
         </c:scaling>
@@ -10605,14 +10834,14 @@
         </c:title>
         <c:numFmt formatCode="General" sourceLinked="1"/>
         <c:tickLblPos val="nextTo"/>
-        <c:crossAx val="233689472"/>
+        <c:crossAx val="230650240"/>
         <c:crosses val="autoZero"/>
         <c:auto val="1"/>
         <c:lblAlgn val="ctr"/>
         <c:lblOffset val="100"/>
       </c:catAx>
       <c:valAx>
-        <c:axId val="233689472"/>
+        <c:axId val="230650240"/>
         <c:scaling>
           <c:orientation val="minMax"/>
         </c:scaling>
@@ -10637,7 +10866,7 @@
         </c:title>
         <c:numFmt formatCode="General" sourceLinked="1"/>
         <c:tickLblPos val="nextTo"/>
-        <c:crossAx val="233675008"/>
+        <c:crossAx val="229873536"/>
         <c:crosses val="autoZero"/>
         <c:crossBetween val="between"/>
       </c:valAx>
@@ -10729,11 +10958,11 @@
           </c:val>
         </c:ser>
         <c:marker val="1"/>
-        <c:axId val="234234240"/>
-        <c:axId val="234236160"/>
+        <c:axId val="234226816"/>
+        <c:axId val="234229120"/>
       </c:lineChart>
       <c:catAx>
-        <c:axId val="234234240"/>
+        <c:axId val="234226816"/>
         <c:scaling>
           <c:orientation val="minMax"/>
         </c:scaling>
@@ -10762,14 +10991,14 @@
         </c:title>
         <c:numFmt formatCode="General" sourceLinked="1"/>
         <c:tickLblPos val="nextTo"/>
-        <c:crossAx val="234236160"/>
+        <c:crossAx val="234229120"/>
         <c:crosses val="autoZero"/>
         <c:auto val="1"/>
         <c:lblAlgn val="ctr"/>
         <c:lblOffset val="100"/>
       </c:catAx>
       <c:valAx>
-        <c:axId val="234236160"/>
+        <c:axId val="234229120"/>
         <c:scaling>
           <c:orientation val="minMax"/>
         </c:scaling>
@@ -10794,7 +11023,7 @@
         </c:title>
         <c:numFmt formatCode="General" sourceLinked="1"/>
         <c:tickLblPos val="nextTo"/>
-        <c:crossAx val="234234240"/>
+        <c:crossAx val="234226816"/>
         <c:crosses val="autoZero"/>
         <c:crossBetween val="between"/>
       </c:valAx>
@@ -11576,7 +11805,7 @@
 </file>
 
 <file path=customXml/itemProps2.xml><?xml version="1.0" encoding="utf-8"?>
-<ds:datastoreItem xmlns:ds="http://schemas.openxmlformats.org/officeDocument/2006/customXml" ds:itemID="{73155602-B9DF-4D31-B347-DA2B62BA1C52}">
+<ds:datastoreItem xmlns:ds="http://schemas.openxmlformats.org/officeDocument/2006/customXml" ds:itemID="{F51EA0B0-23B7-4AB4-9B66-8F8520549C99}">
   <ds:schemaRefs>
     <ds:schemaRef ds:uri="http://schemas.openxmlformats.org/officeDocument/2006/bibliography"/>
   </ds:schemaRefs>

</xml_diff>

<commit_message>
C28: A3 Report is finished
</commit_message>
<xml_diff>
--- a/ParallelVsSequential/report.docx
+++ b/ParallelVsSequential/report.docx
@@ -207,9 +207,19 @@
                         <w:color w:val="4F81BD" w:themeColor="accent1"/>
                       </w:rPr>
                     </w:pPr>
+                    <w:proofErr w:type="spellStart"/>
                     <w:r>
-                      <w:t>Georgeo Thanathara</w:t>
+                      <w:t>Georgeo</w:t>
                     </w:r>
+                    <w:proofErr w:type="spellEnd"/>
+                    <w:r>
+                      <w:t xml:space="preserve"> </w:t>
+                    </w:r>
+                    <w:proofErr w:type="spellStart"/>
+                    <w:r>
+                      <w:t>Thanathara</w:t>
+                    </w:r>
+                    <w:proofErr w:type="spellEnd"/>
                   </w:p>
                 </w:sdtContent>
               </w:sdt>
@@ -220,9 +230,6 @@
                   </w:rPr>
                   <w:alias w:val="Date"/>
                   <w:id w:val="13406932"/>
-                  <w:placeholder>
-                    <w:docPart w:val="3D969021CCEE4555A698CA051AB4CBC2"/>
-                  </w:placeholder>
                   <w:dataBinding w:prefixMappings="xmlns:ns0='http://schemas.microsoft.com/office/2006/coverPageProps'" w:xpath="/ns0:CoverPageProperties[1]/ns0:PublishDate[1]" w:storeItemID="{55AF091B-3C7A-41E3-B477-F2FDAA23CFDA}"/>
                   <w:date w:fullDate="2019-09-04T00:00:00Z">
                     <w:dateFormat w:val="M/d/yyyy"/>
@@ -309,7 +316,7 @@
           <w:r>
             <w:fldChar w:fldCharType="separate"/>
           </w:r>
-          <w:hyperlink w:anchor="_Toc18758032" w:history="1">
+          <w:hyperlink w:anchor="_Toc19032703" w:history="1">
             <w:r>
               <w:rPr>
                 <w:rStyle w:val="Hyperlink"/>
@@ -336,7 +343,7 @@
                 <w:noProof/>
                 <w:webHidden/>
               </w:rPr>
-              <w:instrText xml:space="preserve"> PAGEREF _Toc18758032 \h </w:instrText>
+              <w:instrText xml:space="preserve"> PAGEREF _Toc19032703 \h </w:instrText>
             </w:r>
             <w:r>
               <w:rPr>
@@ -378,7 +385,7 @@
               <w:noProof/>
             </w:rPr>
           </w:pPr>
-          <w:hyperlink w:anchor="_Toc18758033" w:history="1">
+          <w:hyperlink w:anchor="_Toc19032704" w:history="1">
             <w:r>
               <w:rPr>
                 <w:rStyle w:val="Hyperlink"/>
@@ -405,7 +412,7 @@
                 <w:noProof/>
                 <w:webHidden/>
               </w:rPr>
-              <w:instrText xml:space="preserve"> PAGEREF _Toc18758033 \h </w:instrText>
+              <w:instrText xml:space="preserve"> PAGEREF _Toc19032704 \h </w:instrText>
             </w:r>
             <w:r>
               <w:rPr>
@@ -447,7 +454,7 @@
               <w:noProof/>
             </w:rPr>
           </w:pPr>
-          <w:hyperlink w:anchor="_Toc18758034" w:history="1">
+          <w:hyperlink w:anchor="_Toc19032705" w:history="1">
             <w:r>
               <w:rPr>
                 <w:rStyle w:val="Hyperlink"/>
@@ -474,7 +481,7 @@
                 <w:noProof/>
                 <w:webHidden/>
               </w:rPr>
-              <w:instrText xml:space="preserve"> PAGEREF _Toc18758034 \h </w:instrText>
+              <w:instrText xml:space="preserve"> PAGEREF _Toc19032705 \h </w:instrText>
             </w:r>
             <w:r>
               <w:rPr>
@@ -516,7 +523,7 @@
               <w:noProof/>
             </w:rPr>
           </w:pPr>
-          <w:hyperlink w:anchor="_Toc18758035" w:history="1">
+          <w:hyperlink w:anchor="_Toc19032706" w:history="1">
             <w:r>
               <w:rPr>
                 <w:rStyle w:val="Hyperlink"/>
@@ -543,7 +550,7 @@
                 <w:noProof/>
                 <w:webHidden/>
               </w:rPr>
-              <w:instrText xml:space="preserve"> PAGEREF _Toc18758035 \h </w:instrText>
+              <w:instrText xml:space="preserve"> PAGEREF _Toc19032706 \h </w:instrText>
             </w:r>
             <w:r>
               <w:rPr>
@@ -585,7 +592,7 @@
               <w:noProof/>
             </w:rPr>
           </w:pPr>
-          <w:hyperlink w:anchor="_Toc18758036" w:history="1">
+          <w:hyperlink w:anchor="_Toc19032707" w:history="1">
             <w:r>
               <w:rPr>
                 <w:rStyle w:val="Hyperlink"/>
@@ -612,7 +619,7 @@
                 <w:noProof/>
                 <w:webHidden/>
               </w:rPr>
-              <w:instrText xml:space="preserve"> PAGEREF _Toc18758036 \h </w:instrText>
+              <w:instrText xml:space="preserve"> PAGEREF _Toc19032707 \h </w:instrText>
             </w:r>
             <w:r>
               <w:rPr>
@@ -654,7 +661,7 @@
               <w:noProof/>
             </w:rPr>
           </w:pPr>
-          <w:hyperlink w:anchor="_Toc18758037" w:history="1">
+          <w:hyperlink w:anchor="_Toc19032708" w:history="1">
             <w:r>
               <w:rPr>
                 <w:rStyle w:val="Hyperlink"/>
@@ -681,7 +688,7 @@
                 <w:noProof/>
                 <w:webHidden/>
               </w:rPr>
-              <w:instrText xml:space="preserve"> PAGEREF _Toc18758037 \h </w:instrText>
+              <w:instrText xml:space="preserve"> PAGEREF _Toc19032708 \h </w:instrText>
             </w:r>
             <w:r>
               <w:rPr>
@@ -723,7 +730,7 @@
               <w:noProof/>
             </w:rPr>
           </w:pPr>
-          <w:hyperlink w:anchor="_Toc18758038" w:history="1">
+          <w:hyperlink w:anchor="_Toc19032709" w:history="1">
             <w:r>
               <w:rPr>
                 <w:rStyle w:val="Hyperlink"/>
@@ -750,7 +757,7 @@
                 <w:noProof/>
                 <w:webHidden/>
               </w:rPr>
-              <w:instrText xml:space="preserve"> PAGEREF _Toc18758038 \h </w:instrText>
+              <w:instrText xml:space="preserve"> PAGEREF _Toc19032709 \h </w:instrText>
             </w:r>
             <w:r>
               <w:rPr>
@@ -792,7 +799,7 @@
               <w:noProof/>
             </w:rPr>
           </w:pPr>
-          <w:hyperlink w:anchor="_Toc18758039" w:history="1">
+          <w:hyperlink w:anchor="_Toc19032710" w:history="1">
             <w:r>
               <w:rPr>
                 <w:rStyle w:val="Hyperlink"/>
@@ -819,7 +826,7 @@
                 <w:noProof/>
                 <w:webHidden/>
               </w:rPr>
-              <w:instrText xml:space="preserve"> PAGEREF _Toc18758039 \h </w:instrText>
+              <w:instrText xml:space="preserve"> PAGEREF _Toc19032710 \h </w:instrText>
             </w:r>
             <w:r>
               <w:rPr>
@@ -861,7 +868,7 @@
               <w:noProof/>
             </w:rPr>
           </w:pPr>
-          <w:hyperlink w:anchor="_Toc18758040" w:history="1">
+          <w:hyperlink w:anchor="_Toc19032711" w:history="1">
             <w:r>
               <w:rPr>
                 <w:rStyle w:val="Hyperlink"/>
@@ -888,7 +895,7 @@
                 <w:noProof/>
                 <w:webHidden/>
               </w:rPr>
-              <w:instrText xml:space="preserve"> PAGEREF _Toc18758040 \h </w:instrText>
+              <w:instrText xml:space="preserve"> PAGEREF _Toc19032711 \h </w:instrText>
             </w:r>
             <w:r>
               <w:rPr>
@@ -930,7 +937,7 @@
               <w:noProof/>
             </w:rPr>
           </w:pPr>
-          <w:hyperlink w:anchor="_Toc18758041" w:history="1">
+          <w:hyperlink w:anchor="_Toc19032712" w:history="1">
             <w:r>
               <w:rPr>
                 <w:rStyle w:val="Hyperlink"/>
@@ -957,7 +964,7 @@
                 <w:noProof/>
                 <w:webHidden/>
               </w:rPr>
-              <w:instrText xml:space="preserve"> PAGEREF _Toc18758041 \h </w:instrText>
+              <w:instrText xml:space="preserve"> PAGEREF _Toc19032712 \h </w:instrText>
             </w:r>
             <w:r>
               <w:rPr>
@@ -999,7 +1006,7 @@
               <w:noProof/>
             </w:rPr>
           </w:pPr>
-          <w:hyperlink w:anchor="_Toc18758042" w:history="1">
+          <w:hyperlink w:anchor="_Toc19032713" w:history="1">
             <w:r>
               <w:rPr>
                 <w:rStyle w:val="Hyperlink"/>
@@ -1026,7 +1033,7 @@
                 <w:noProof/>
                 <w:webHidden/>
               </w:rPr>
-              <w:instrText xml:space="preserve"> PAGEREF _Toc18758042 \h </w:instrText>
+              <w:instrText xml:space="preserve"> PAGEREF _Toc19032713 \h </w:instrText>
             </w:r>
             <w:r>
               <w:rPr>
@@ -1068,7 +1075,7 @@
               <w:noProof/>
             </w:rPr>
           </w:pPr>
-          <w:hyperlink w:anchor="_Toc18758043" w:history="1">
+          <w:hyperlink w:anchor="_Toc19032714" w:history="1">
             <w:r>
               <w:rPr>
                 <w:rStyle w:val="Hyperlink"/>
@@ -1095,7 +1102,7 @@
                 <w:noProof/>
                 <w:webHidden/>
               </w:rPr>
-              <w:instrText xml:space="preserve"> PAGEREF _Toc18758043 \h </w:instrText>
+              <w:instrText xml:space="preserve"> PAGEREF _Toc19032714 \h </w:instrText>
             </w:r>
             <w:r>
               <w:rPr>
@@ -1137,7 +1144,7 @@
               <w:noProof/>
             </w:rPr>
           </w:pPr>
-          <w:hyperlink w:anchor="_Toc18758044" w:history="1">
+          <w:hyperlink w:anchor="_Toc19032715" w:history="1">
             <w:r>
               <w:rPr>
                 <w:rStyle w:val="Hyperlink"/>
@@ -1164,7 +1171,7 @@
                 <w:noProof/>
                 <w:webHidden/>
               </w:rPr>
-              <w:instrText xml:space="preserve"> PAGEREF _Toc18758044 \h </w:instrText>
+              <w:instrText xml:space="preserve"> PAGEREF _Toc19032715 \h </w:instrText>
             </w:r>
             <w:r>
               <w:rPr>
@@ -1206,7 +1213,7 @@
               <w:noProof/>
             </w:rPr>
           </w:pPr>
-          <w:hyperlink w:anchor="_Toc18758045" w:history="1">
+          <w:hyperlink w:anchor="_Toc19032716" w:history="1">
             <w:r>
               <w:rPr>
                 <w:rStyle w:val="Hyperlink"/>
@@ -1233,7 +1240,7 @@
                 <w:noProof/>
                 <w:webHidden/>
               </w:rPr>
-              <w:instrText xml:space="preserve"> PAGEREF _Toc18758045 \h </w:instrText>
+              <w:instrText xml:space="preserve"> PAGEREF _Toc19032716 \h </w:instrText>
             </w:r>
             <w:r>
               <w:rPr>
@@ -1275,7 +1282,7 @@
               <w:noProof/>
             </w:rPr>
           </w:pPr>
-          <w:hyperlink w:anchor="_Toc18758046" w:history="1">
+          <w:hyperlink w:anchor="_Toc19032717" w:history="1">
             <w:r>
               <w:rPr>
                 <w:rStyle w:val="Hyperlink"/>
@@ -1302,7 +1309,7 @@
                 <w:noProof/>
                 <w:webHidden/>
               </w:rPr>
-              <w:instrText xml:space="preserve"> PAGEREF _Toc18758046 \h </w:instrText>
+              <w:instrText xml:space="preserve"> PAGEREF _Toc19032717 \h </w:instrText>
             </w:r>
             <w:r>
               <w:rPr>
@@ -1344,7 +1351,7 @@
               <w:noProof/>
             </w:rPr>
           </w:pPr>
-          <w:hyperlink w:anchor="_Toc18758047" w:history="1">
+          <w:hyperlink w:anchor="_Toc19032718" w:history="1">
             <w:r>
               <w:rPr>
                 <w:rStyle w:val="Hyperlink"/>
@@ -1371,7 +1378,7 @@
                 <w:noProof/>
                 <w:webHidden/>
               </w:rPr>
-              <w:instrText xml:space="preserve"> PAGEREF _Toc18758047 \h </w:instrText>
+              <w:instrText xml:space="preserve"> PAGEREF _Toc19032718 \h </w:instrText>
             </w:r>
             <w:r>
               <w:rPr>
@@ -1413,7 +1420,7 @@
               <w:noProof/>
             </w:rPr>
           </w:pPr>
-          <w:hyperlink w:anchor="_Toc18758048" w:history="1">
+          <w:hyperlink w:anchor="_Toc19032719" w:history="1">
             <w:r>
               <w:rPr>
                 <w:rStyle w:val="Hyperlink"/>
@@ -1440,7 +1447,7 @@
                 <w:noProof/>
                 <w:webHidden/>
               </w:rPr>
-              <w:instrText xml:space="preserve"> PAGEREF _Toc18758048 \h </w:instrText>
+              <w:instrText xml:space="preserve"> PAGEREF _Toc19032719 \h </w:instrText>
             </w:r>
             <w:r>
               <w:rPr>
@@ -1482,7 +1489,7 @@
               <w:noProof/>
             </w:rPr>
           </w:pPr>
-          <w:hyperlink w:anchor="_Toc18758049" w:history="1">
+          <w:hyperlink w:anchor="_Toc19032720" w:history="1">
             <w:r>
               <w:rPr>
                 <w:rStyle w:val="Hyperlink"/>
@@ -1509,7 +1516,7 @@
                 <w:noProof/>
                 <w:webHidden/>
               </w:rPr>
-              <w:instrText xml:space="preserve"> PAGEREF _Toc18758049 \h </w:instrText>
+              <w:instrText xml:space="preserve"> PAGEREF _Toc19032720 \h </w:instrText>
             </w:r>
             <w:r>
               <w:rPr>
@@ -1530,6 +1537,351 @@
                 <w:webHidden/>
               </w:rPr>
               <w:t>11</w:t>
+            </w:r>
+            <w:r>
+              <w:rPr>
+                <w:noProof/>
+                <w:webHidden/>
+              </w:rPr>
+              <w:fldChar w:fldCharType="end"/>
+            </w:r>
+          </w:hyperlink>
+        </w:p>
+        <w:p>
+          <w:pPr>
+            <w:pStyle w:val="TOC3"/>
+            <w:tabs>
+              <w:tab w:val="right" w:leader="dot" w:pos="9350"/>
+            </w:tabs>
+            <w:rPr>
+              <w:rFonts w:eastAsiaTheme="minorEastAsia"/>
+              <w:noProof/>
+            </w:rPr>
+          </w:pPr>
+          <w:hyperlink w:anchor="_Toc19032721" w:history="1">
+            <w:r>
+              <w:rPr>
+                <w:rStyle w:val="Hyperlink"/>
+                <w:noProof/>
+              </w:rPr>
+              <w:t>What is the maximum speedup obtainable with your parallel approach? How close is this speedup to the ideal expected?</w:t>
+            </w:r>
+            <w:r>
+              <w:rPr>
+                <w:noProof/>
+                <w:webHidden/>
+              </w:rPr>
+              <w:tab/>
+            </w:r>
+            <w:r>
+              <w:rPr>
+                <w:noProof/>
+                <w:webHidden/>
+              </w:rPr>
+              <w:fldChar w:fldCharType="begin"/>
+            </w:r>
+            <w:r>
+              <w:rPr>
+                <w:noProof/>
+                <w:webHidden/>
+              </w:rPr>
+              <w:instrText xml:space="preserve"> PAGEREF _Toc19032721 \h </w:instrText>
+            </w:r>
+            <w:r>
+              <w:rPr>
+                <w:noProof/>
+                <w:webHidden/>
+              </w:rPr>
+            </w:r>
+            <w:r>
+              <w:rPr>
+                <w:noProof/>
+                <w:webHidden/>
+              </w:rPr>
+              <w:fldChar w:fldCharType="separate"/>
+            </w:r>
+            <w:r>
+              <w:rPr>
+                <w:noProof/>
+                <w:webHidden/>
+              </w:rPr>
+              <w:t>12</w:t>
+            </w:r>
+            <w:r>
+              <w:rPr>
+                <w:noProof/>
+                <w:webHidden/>
+              </w:rPr>
+              <w:fldChar w:fldCharType="end"/>
+            </w:r>
+          </w:hyperlink>
+        </w:p>
+        <w:p>
+          <w:pPr>
+            <w:pStyle w:val="TOC3"/>
+            <w:tabs>
+              <w:tab w:val="right" w:leader="dot" w:pos="9350"/>
+            </w:tabs>
+            <w:rPr>
+              <w:rFonts w:eastAsiaTheme="minorEastAsia"/>
+              <w:noProof/>
+            </w:rPr>
+          </w:pPr>
+          <w:hyperlink w:anchor="_Toc19032722" w:history="1">
+            <w:r>
+              <w:rPr>
+                <w:rStyle w:val="Hyperlink"/>
+                <w:noProof/>
+              </w:rPr>
+              <w:t>What is an optimal sequential cutoff for this problem?</w:t>
+            </w:r>
+            <w:r>
+              <w:rPr>
+                <w:noProof/>
+                <w:webHidden/>
+              </w:rPr>
+              <w:tab/>
+            </w:r>
+            <w:r>
+              <w:rPr>
+                <w:noProof/>
+                <w:webHidden/>
+              </w:rPr>
+              <w:fldChar w:fldCharType="begin"/>
+            </w:r>
+            <w:r>
+              <w:rPr>
+                <w:noProof/>
+                <w:webHidden/>
+              </w:rPr>
+              <w:instrText xml:space="preserve"> PAGEREF _Toc19032722 \h </w:instrText>
+            </w:r>
+            <w:r>
+              <w:rPr>
+                <w:noProof/>
+                <w:webHidden/>
+              </w:rPr>
+            </w:r>
+            <w:r>
+              <w:rPr>
+                <w:noProof/>
+                <w:webHidden/>
+              </w:rPr>
+              <w:fldChar w:fldCharType="separate"/>
+            </w:r>
+            <w:r>
+              <w:rPr>
+                <w:noProof/>
+                <w:webHidden/>
+              </w:rPr>
+              <w:t>12</w:t>
+            </w:r>
+            <w:r>
+              <w:rPr>
+                <w:noProof/>
+                <w:webHidden/>
+              </w:rPr>
+              <w:fldChar w:fldCharType="end"/>
+            </w:r>
+          </w:hyperlink>
+        </w:p>
+        <w:p>
+          <w:pPr>
+            <w:pStyle w:val="TOC3"/>
+            <w:tabs>
+              <w:tab w:val="right" w:leader="dot" w:pos="9350"/>
+            </w:tabs>
+            <w:rPr>
+              <w:rFonts w:eastAsiaTheme="minorEastAsia"/>
+              <w:noProof/>
+            </w:rPr>
+          </w:pPr>
+          <w:hyperlink w:anchor="_Toc19032723" w:history="1">
+            <w:r>
+              <w:rPr>
+                <w:rStyle w:val="Hyperlink"/>
+                <w:noProof/>
+              </w:rPr>
+              <w:t>What is the optimal number of threads on each architecture?</w:t>
+            </w:r>
+            <w:r>
+              <w:rPr>
+                <w:noProof/>
+                <w:webHidden/>
+              </w:rPr>
+              <w:tab/>
+            </w:r>
+            <w:r>
+              <w:rPr>
+                <w:noProof/>
+                <w:webHidden/>
+              </w:rPr>
+              <w:fldChar w:fldCharType="begin"/>
+            </w:r>
+            <w:r>
+              <w:rPr>
+                <w:noProof/>
+                <w:webHidden/>
+              </w:rPr>
+              <w:instrText xml:space="preserve"> PAGEREF _Toc19032723 \h </w:instrText>
+            </w:r>
+            <w:r>
+              <w:rPr>
+                <w:noProof/>
+                <w:webHidden/>
+              </w:rPr>
+            </w:r>
+            <w:r>
+              <w:rPr>
+                <w:noProof/>
+                <w:webHidden/>
+              </w:rPr>
+              <w:fldChar w:fldCharType="separate"/>
+            </w:r>
+            <w:r>
+              <w:rPr>
+                <w:noProof/>
+                <w:webHidden/>
+              </w:rPr>
+              <w:t>13</w:t>
+            </w:r>
+            <w:r>
+              <w:rPr>
+                <w:noProof/>
+                <w:webHidden/>
+              </w:rPr>
+              <w:fldChar w:fldCharType="end"/>
+            </w:r>
+          </w:hyperlink>
+        </w:p>
+        <w:p>
+          <w:pPr>
+            <w:pStyle w:val="TOC2"/>
+            <w:tabs>
+              <w:tab w:val="right" w:leader="dot" w:pos="9350"/>
+            </w:tabs>
+            <w:rPr>
+              <w:rFonts w:eastAsiaTheme="minorEastAsia"/>
+              <w:noProof/>
+            </w:rPr>
+          </w:pPr>
+          <w:hyperlink w:anchor="_Toc19032724" w:history="1">
+            <w:r>
+              <w:rPr>
+                <w:rStyle w:val="Hyperlink"/>
+                <w:noProof/>
+              </w:rPr>
+              <w:t>Conclusion</w:t>
+            </w:r>
+            <w:r>
+              <w:rPr>
+                <w:noProof/>
+                <w:webHidden/>
+              </w:rPr>
+              <w:tab/>
+            </w:r>
+            <w:r>
+              <w:rPr>
+                <w:noProof/>
+                <w:webHidden/>
+              </w:rPr>
+              <w:fldChar w:fldCharType="begin"/>
+            </w:r>
+            <w:r>
+              <w:rPr>
+                <w:noProof/>
+                <w:webHidden/>
+              </w:rPr>
+              <w:instrText xml:space="preserve"> PAGEREF _Toc19032724 \h </w:instrText>
+            </w:r>
+            <w:r>
+              <w:rPr>
+                <w:noProof/>
+                <w:webHidden/>
+              </w:rPr>
+            </w:r>
+            <w:r>
+              <w:rPr>
+                <w:noProof/>
+                <w:webHidden/>
+              </w:rPr>
+              <w:fldChar w:fldCharType="separate"/>
+            </w:r>
+            <w:r>
+              <w:rPr>
+                <w:noProof/>
+                <w:webHidden/>
+              </w:rPr>
+              <w:t>14</w:t>
+            </w:r>
+            <w:r>
+              <w:rPr>
+                <w:noProof/>
+                <w:webHidden/>
+              </w:rPr>
+              <w:fldChar w:fldCharType="end"/>
+            </w:r>
+          </w:hyperlink>
+        </w:p>
+        <w:p>
+          <w:pPr>
+            <w:pStyle w:val="TOC2"/>
+            <w:tabs>
+              <w:tab w:val="right" w:leader="dot" w:pos="9350"/>
+            </w:tabs>
+            <w:rPr>
+              <w:rFonts w:eastAsiaTheme="minorEastAsia"/>
+              <w:noProof/>
+            </w:rPr>
+          </w:pPr>
+          <w:hyperlink w:anchor="_Toc19032725" w:history="1">
+            <w:r>
+              <w:rPr>
+                <w:rStyle w:val="Hyperlink"/>
+                <w:noProof/>
+              </w:rPr>
+              <w:t>Git</w:t>
+            </w:r>
+            <w:r>
+              <w:rPr>
+                <w:noProof/>
+                <w:webHidden/>
+              </w:rPr>
+              <w:tab/>
+            </w:r>
+            <w:r>
+              <w:rPr>
+                <w:noProof/>
+                <w:webHidden/>
+              </w:rPr>
+              <w:fldChar w:fldCharType="begin"/>
+            </w:r>
+            <w:r>
+              <w:rPr>
+                <w:noProof/>
+                <w:webHidden/>
+              </w:rPr>
+              <w:instrText xml:space="preserve"> PAGEREF _Toc19032725 \h </w:instrText>
+            </w:r>
+            <w:r>
+              <w:rPr>
+                <w:noProof/>
+                <w:webHidden/>
+              </w:rPr>
+            </w:r>
+            <w:r>
+              <w:rPr>
+                <w:noProof/>
+                <w:webHidden/>
+              </w:rPr>
+              <w:fldChar w:fldCharType="separate"/>
+            </w:r>
+            <w:r>
+              <w:rPr>
+                <w:noProof/>
+                <w:webHidden/>
+              </w:rPr>
+              <w:t>15</w:t>
             </w:r>
             <w:r>
               <w:rPr>
@@ -1551,11 +1903,6 @@
     <w:p/>
     <w:p/>
     <w:p/>
-    <w:p/>
-    <w:p/>
-    <w:p/>
-    <w:p/>
-    <w:p/>
     <w:p>
       <w:pPr>
         <w:pStyle w:val="Heading1"/>
@@ -1563,7 +1910,7 @@
           <w:sz w:val="32"/>
         </w:rPr>
       </w:pPr>
-      <w:bookmarkStart w:id="0" w:name="_Toc18758032"/>
+      <w:bookmarkStart w:id="0" w:name="_Toc19032703"/>
       <w:r>
         <w:rPr>
           <w:sz w:val="32"/>
@@ -1580,7 +1927,7 @@
           <w:sz w:val="24"/>
         </w:rPr>
       </w:pPr>
-      <w:bookmarkStart w:id="1" w:name="_Toc18758033"/>
+      <w:bookmarkStart w:id="1" w:name="_Toc19032704"/>
       <w:r>
         <w:rPr>
           <w:sz w:val="24"/>
@@ -1600,7 +1947,15 @@
         <w:t xml:space="preserve"> fork/join Framework </w:t>
       </w:r>
       <w:r>
-        <w:t>against using a regular sequential program. I am going to show how using parallel programming in this manner will provide correct and faster results than a serial program, this is done by performing experiments on the outputs of a cloud simulation data, in which the prevailing wind averages are calculated  and the cloud classifications are assigned.</w:t>
+        <w:t xml:space="preserve">against using a regular sequential program. I am going to show how using parallel programming in this manner will provide correct and faster results than a serial program, this is done by performing experiments on the outputs of a cloud simulation data, in which the prevailing wind averages are </w:t>
+      </w:r>
+      <w:proofErr w:type="gramStart"/>
+      <w:r>
+        <w:t>calculated  and</w:t>
+      </w:r>
+      <w:proofErr w:type="gramEnd"/>
+      <w:r>
+        <w:t xml:space="preserve"> the cloud classifications are assigned.</w:t>
       </w:r>
     </w:p>
     <w:p>
@@ -1623,7 +1978,7 @@
           <w:sz w:val="24"/>
         </w:rPr>
       </w:pPr>
-      <w:bookmarkStart w:id="2" w:name="_Toc18758034"/>
+      <w:bookmarkStart w:id="2" w:name="_Toc19032705"/>
       <w:r>
         <w:rPr>
           <w:sz w:val="24"/>
@@ -1688,7 +2043,7 @@
           <w:sz w:val="24"/>
         </w:rPr>
       </w:pPr>
-      <w:bookmarkStart w:id="3" w:name="_Toc18758035"/>
+      <w:bookmarkStart w:id="3" w:name="_Toc19032706"/>
       <w:r>
         <w:rPr>
           <w:sz w:val="24"/>
@@ -1699,7 +2054,15 @@
     </w:p>
     <w:p>
       <w:r>
-        <w:t>Using this algorithm the total time is the tree height which is O(log n) , this is exponentially faster than using a serial approach which would be O(n).</w:t>
+        <w:t xml:space="preserve">Using this algorithm the total time is the tree height which is </w:t>
+      </w:r>
+      <w:proofErr w:type="gramStart"/>
+      <w:r>
+        <w:t>O(</w:t>
+      </w:r>
+      <w:proofErr w:type="gramEnd"/>
+      <w:r>
+        <w:t>log n) , this is exponentially faster than using a serial approach which would be O(n).</w:t>
       </w:r>
     </w:p>
     <w:p>
@@ -1806,7 +2169,13 @@
         <w:rPr>
           <w:rFonts w:eastAsiaTheme="minorEastAsia"/>
         </w:rPr>
-        <w:t xml:space="preserve">  where p is the parallel fraction, n is the number of processors and (1-p) is the sequential fraction. This formula shows that speed up is dependent on the resources of the system.</w:t>
+        <w:t xml:space="preserve">  where p is the parallel fraction, n is the number of processors and (1-p) is the sequential fraction. This formula shows that speed up is dependent</w:t>
+      </w:r>
+      <w:r>
+        <w:rPr>
+          <w:rFonts w:eastAsiaTheme="minorEastAsia"/>
+        </w:rPr>
+        <w:t xml:space="preserve"> on the resources of the system although it contains flaws within it.</w:t>
       </w:r>
     </w:p>
     <w:p>
@@ -1816,7 +2185,7 @@
           <w:sz w:val="32"/>
         </w:rPr>
       </w:pPr>
-      <w:bookmarkStart w:id="4" w:name="_Toc18758036"/>
+      <w:bookmarkStart w:id="4" w:name="_Toc19032707"/>
       <w:r>
         <w:rPr>
           <w:sz w:val="32"/>
@@ -1828,7 +2197,15 @@
     </w:p>
     <w:p>
       <w:r>
-        <w:t>A cloud simulation data was provided in order to conduct this experiment. With the provided data, the prevailing wind averages and the cloud classifications are calculated. The prevailing wind averages are calculated by getting the average x and  y values of all the data in the simulation. The cloud classifications are determined by getting the local averages and comparing it to the uplift value of the current element in the matrix (a particular cloud in the simulation).</w:t>
+        <w:t xml:space="preserve">A cloud simulation data was provided in order to conduct this experiment. With the provided data, the prevailing wind averages and the cloud classifications are calculated. The prevailing wind averages are calculated by getting the average x </w:t>
+      </w:r>
+      <w:proofErr w:type="gramStart"/>
+      <w:r>
+        <w:t>and  y</w:t>
+      </w:r>
+      <w:proofErr w:type="gramEnd"/>
+      <w:r>
+        <w:t xml:space="preserve"> values of all the data in the simulation. The cloud classifications are determined by getting the local averages and comparing it to the uplift value of the current element in the matrix (a particular cloud in the simulation).</w:t>
       </w:r>
     </w:p>
     <w:p/>
@@ -1839,7 +2216,7 @@
           <w:sz w:val="24"/>
         </w:rPr>
       </w:pPr>
-      <w:bookmarkStart w:id="5" w:name="_Toc18758037"/>
+      <w:bookmarkStart w:id="5" w:name="_Toc19032708"/>
       <w:r>
         <w:rPr>
           <w:sz w:val="24"/>
@@ -1944,7 +2321,35 @@
         <w:rPr>
           <w:sz w:val="18"/>
         </w:rPr>
-        <w:t xml:space="preserve"> For eg. If we want to find the local aver</w:t>
+        <w:t xml:space="preserve"> </w:t>
+      </w:r>
+      <w:proofErr w:type="gramStart"/>
+      <w:r>
+        <w:rPr>
+          <w:sz w:val="18"/>
+        </w:rPr>
+        <w:t xml:space="preserve">For </w:t>
+      </w:r>
+      <w:proofErr w:type="spellStart"/>
+      <w:r>
+        <w:rPr>
+          <w:sz w:val="18"/>
+        </w:rPr>
+        <w:t>eg</w:t>
+      </w:r>
+      <w:proofErr w:type="spellEnd"/>
+      <w:r>
+        <w:rPr>
+          <w:sz w:val="18"/>
+        </w:rPr>
+        <w:t>.</w:t>
+      </w:r>
+      <w:proofErr w:type="gramEnd"/>
+      <w:r>
+        <w:rPr>
+          <w:sz w:val="18"/>
+        </w:rPr>
+        <w:t xml:space="preserve"> If we want to find the local aver</w:t>
       </w:r>
       <w:r>
         <w:rPr>
@@ -1969,13 +2374,27 @@
         <w:rPr>
           <w:sz w:val="16"/>
         </w:rPr>
-        <w:t>We are going to use (ix</w:t>
-      </w:r>
+        <w:t>We are going to use (</w:t>
+      </w:r>
+      <w:proofErr w:type="spellStart"/>
       <w:r>
         <w:rPr>
           <w:sz w:val="16"/>
         </w:rPr>
-        <w:t>j) to define each element on the matrix</w:t>
+        <w:t>ix</w:t>
+      </w:r>
+      <w:r>
+        <w:rPr>
+          <w:sz w:val="16"/>
+        </w:rPr>
+        <w:t>j</w:t>
+      </w:r>
+      <w:proofErr w:type="spellEnd"/>
+      <w:r>
+        <w:rPr>
+          <w:sz w:val="16"/>
+        </w:rPr>
+        <w:t>) to define each element on the matrix</w:t>
       </w:r>
     </w:p>
     <w:p>
@@ -1989,7 +2408,21 @@
         <w:rPr>
           <w:sz w:val="14"/>
         </w:rPr>
-        <w:t>(figure a)</w:t>
+        <w:t>(</w:t>
+      </w:r>
+      <w:proofErr w:type="gramStart"/>
+      <w:r>
+        <w:rPr>
+          <w:sz w:val="14"/>
+        </w:rPr>
+        <w:t>figure</w:t>
+      </w:r>
+      <w:proofErr w:type="gramEnd"/>
+      <w:r>
+        <w:rPr>
+          <w:sz w:val="14"/>
+        </w:rPr>
+        <w:t xml:space="preserve"> a)</w:t>
       </w:r>
     </w:p>
     <w:p>
@@ -2020,7 +2453,49 @@
         <w:rPr>
           <w:sz w:val="20"/>
         </w:rPr>
-        <w:t>used. This consisted of 9 IF statements, one for each element you are on. There can only be a total of 8 neighbors in the worst case scenario, and that is when you are on the “middle” element. For the corner cases I checked if a) i=0,j=0 b)i+max,j+max c)i=0,j+max d)i+max,j+0. Finally</w:t>
+        <w:t xml:space="preserve">used. This consisted of 9 IF statements, one for each element you are on. There can only be a total of 8 neighbors in the worst case scenario, and that is when you are on the “middle” element. For the corner cases I checked if a) </w:t>
+      </w:r>
+      <w:proofErr w:type="spellStart"/>
+      <w:r>
+        <w:rPr>
+          <w:sz w:val="20"/>
+        </w:rPr>
+        <w:t>i</w:t>
+      </w:r>
+      <w:proofErr w:type="spellEnd"/>
+      <w:r>
+        <w:rPr>
+          <w:sz w:val="20"/>
+        </w:rPr>
+        <w:t>=0,j=0 b)</w:t>
+      </w:r>
+      <w:proofErr w:type="spellStart"/>
+      <w:r>
+        <w:rPr>
+          <w:sz w:val="20"/>
+        </w:rPr>
+        <w:t>i+max,j+max</w:t>
+      </w:r>
+      <w:proofErr w:type="spellEnd"/>
+      <w:r>
+        <w:rPr>
+          <w:sz w:val="20"/>
+        </w:rPr>
+        <w:t xml:space="preserve"> c)</w:t>
+      </w:r>
+      <w:proofErr w:type="spellStart"/>
+      <w:r>
+        <w:rPr>
+          <w:sz w:val="20"/>
+        </w:rPr>
+        <w:t>i</w:t>
+      </w:r>
+      <w:proofErr w:type="spellEnd"/>
+      <w:r>
+        <w:rPr>
+          <w:sz w:val="20"/>
+        </w:rPr>
+        <w:t>=0,j+max d)i+max,j+0. Finally</w:t>
       </w:r>
       <w:r>
         <w:rPr>
@@ -2044,13 +2519,41 @@
         <w:rPr>
           <w:sz w:val="20"/>
         </w:rPr>
-        <w:t xml:space="preserve"> non middle case I checked for a)</w:t>
-      </w:r>
+        <w:t xml:space="preserve"> non middle case I checked for a</w:t>
+      </w:r>
+      <w:proofErr w:type="gramStart"/>
       <w:r>
         <w:rPr>
           <w:sz w:val="20"/>
         </w:rPr>
-        <w:t xml:space="preserve">x=0 b)y=0 c)i=max d)j=max. </w:t>
+        <w:t>)</w:t>
+      </w:r>
+      <w:r>
+        <w:rPr>
+          <w:sz w:val="20"/>
+        </w:rPr>
+        <w:t>x</w:t>
+      </w:r>
+      <w:proofErr w:type="gramEnd"/>
+      <w:r>
+        <w:rPr>
+          <w:sz w:val="20"/>
+        </w:rPr>
+        <w:t>=0 b)y=0 c)</w:t>
+      </w:r>
+      <w:proofErr w:type="spellStart"/>
+      <w:r>
+        <w:rPr>
+          <w:sz w:val="20"/>
+        </w:rPr>
+        <w:t>i</w:t>
+      </w:r>
+      <w:proofErr w:type="spellEnd"/>
+      <w:r>
+        <w:rPr>
+          <w:sz w:val="20"/>
+        </w:rPr>
+        <w:t xml:space="preserve">=max d)j=max. </w:t>
       </w:r>
       <w:r>
         <w:rPr>
@@ -2225,7 +2728,7 @@
           <w:rFonts w:eastAsiaTheme="minorEastAsia"/>
         </w:rPr>
       </w:pPr>
-      <w:bookmarkStart w:id="6" w:name="_Toc18758038"/>
+      <w:bookmarkStart w:id="6" w:name="_Toc19032709"/>
       <w:r>
         <w:rPr>
           <w:rFonts w:eastAsiaTheme="minorEastAsia"/>
@@ -2249,7 +2752,15 @@
     </w:p>
     <w:p>
       <w:r>
-        <w:t xml:space="preserve">The serial method was simple to implement. It first takes in the file to be read and the file to be written to, which then makes a call to a method called average(fileR,fileW) </w:t>
+        <w:t>The serial method was simple to implement. It first takes in the file to be read and the file to be written to, which then makes a call to a method called average(</w:t>
+      </w:r>
+      <w:proofErr w:type="spellStart"/>
+      <w:r>
+        <w:t>fileR,fileW</w:t>
+      </w:r>
+      <w:proofErr w:type="spellEnd"/>
+      <w:r>
+        <w:t xml:space="preserve">) </w:t>
       </w:r>
       <w:r>
         <w:t xml:space="preserve">passing the two file names as </w:t>
@@ -2291,14 +2802,22 @@
         <w:t xml:space="preserve"> local average a</w:t>
       </w:r>
       <w:r>
-        <w:t>nd classification is made in order to determine the classification and assign the value to it. The prevailing wind average is calculated by dividing the cumulative total by the dim method in the CloudData. The output is then written to the file using the write method of the cloud data.</w:t>
+        <w:t xml:space="preserve">nd classification is made in order to determine the classification and assign the value to it. The prevailing wind average is calculated by dividing the cumulative total by the dim method in the </w:t>
+      </w:r>
+      <w:proofErr w:type="spellStart"/>
+      <w:r>
+        <w:t>CloudData</w:t>
+      </w:r>
+      <w:proofErr w:type="spellEnd"/>
+      <w:r>
+        <w:t>. The output is then written to the file using the write method of the cloud data.</w:t>
       </w:r>
     </w:p>
     <w:p>
       <w:pPr>
         <w:pStyle w:val="Heading2"/>
       </w:pPr>
-      <w:bookmarkStart w:id="7" w:name="_Toc18758039"/>
+      <w:bookmarkStart w:id="7" w:name="_Toc19032710"/>
       <w:r>
         <w:lastRenderedPageBreak/>
         <w:t>The parallel method</w:t>
@@ -2331,14 +2850,31 @@
       <w:r>
         <w:t xml:space="preserve">In the main, the file is read, a wind vector object is created and a call to the </w:t>
       </w:r>
+      <w:proofErr w:type="spellStart"/>
+      <w:proofErr w:type="gramStart"/>
       <w:r>
         <w:t>invokeP</w:t>
       </w:r>
+      <w:proofErr w:type="spellEnd"/>
       <w:r>
         <w:t>(</w:t>
       </w:r>
-      <w:r>
-        <w:t>CloudData obj,int size)</w:t>
+      <w:proofErr w:type="spellStart"/>
+      <w:proofErr w:type="gramEnd"/>
+      <w:r>
+        <w:t>CloudData</w:t>
+      </w:r>
+      <w:proofErr w:type="spellEnd"/>
+      <w:r>
+        <w:t xml:space="preserve"> </w:t>
+      </w:r>
+      <w:proofErr w:type="spellStart"/>
+      <w:r>
+        <w:t>obj,int</w:t>
+      </w:r>
+      <w:proofErr w:type="spellEnd"/>
+      <w:r>
+        <w:t xml:space="preserve"> size)</w:t>
       </w:r>
       <w:r>
         <w:t xml:space="preserve"> method is made. The invokeP method takes in the CloudData obj</w:t>
@@ -2449,11 +2985,16 @@
       <w:r>
         <w:t xml:space="preserve">prevailing wind x and y vector, as well as set its classification. The right </w:t>
       </w:r>
+      <w:proofErr w:type="gramStart"/>
       <w:r>
         <w:t>subtask</w:t>
       </w:r>
       <w:r>
-        <w:t xml:space="preserve">, uses fork to split up the process in threads while the left subtask only uses the compute </w:t>
+        <w:t>,</w:t>
+      </w:r>
+      <w:proofErr w:type="gramEnd"/>
+      <w:r>
+        <w:t xml:space="preserve"> uses fork to split up the process in threads while the left subtask only uses the compute </w:t>
       </w:r>
       <w:r>
         <w:t xml:space="preserve">such that it </w:t>
@@ -2476,7 +3017,7 @@
       <w:pPr>
         <w:pStyle w:val="Heading2"/>
       </w:pPr>
-      <w:bookmarkStart w:id="8" w:name="_Toc18758040"/>
+      <w:bookmarkStart w:id="8" w:name="_Toc19032711"/>
       <w:r>
         <w:t xml:space="preserve">Authenticity of the </w:t>
       </w:r>
@@ -2580,7 +3121,7 @@
       <w:pPr>
         <w:pStyle w:val="Heading2"/>
       </w:pPr>
-      <w:bookmarkStart w:id="9" w:name="_Toc18758041"/>
+      <w:bookmarkStart w:id="9" w:name="_Toc19032712"/>
       <w:r>
         <w:lastRenderedPageBreak/>
         <w:t>Timing and speed up</w:t>
@@ -2594,8 +3135,21 @@
       <w:r>
         <w:t xml:space="preserve">, I used </w:t>
       </w:r>
-      <w:r>
-        <w:t xml:space="preserve">currentTimeMillies which is used to return the current time in milliseconds. tick() is a method which records the starting time of the stopwatch and tock() gives the time it took to run the program by </w:t>
+      <w:proofErr w:type="spellStart"/>
+      <w:r>
+        <w:t>currentTimeMillies</w:t>
+      </w:r>
+      <w:proofErr w:type="spellEnd"/>
+      <w:r>
+        <w:t xml:space="preserve"> which is used to return the current time in milliseconds. </w:t>
+      </w:r>
+      <w:proofErr w:type="gramStart"/>
+      <w:r>
+        <w:t>tick(</w:t>
+      </w:r>
+      <w:proofErr w:type="gramEnd"/>
+      <w:r>
+        <w:t xml:space="preserve">) is a method which records the starting time of the stopwatch and tock() gives the time it took to run the program by </w:t>
       </w:r>
       <w:r>
         <w:t xml:space="preserve">subtracting </w:t>
@@ -2614,7 +3168,15 @@
     </w:p>
     <w:p>
       <w:r>
-        <w:t>The speedup is determined by getting the ratio of the best serial times and the best parallel times(by best I mean the sequential cutoff that provided the fastest time). Speed up is noted for the different data sizes available.</w:t>
+        <w:t xml:space="preserve">The speedup is determined by getting the ratio of the best serial times and the best parallel </w:t>
+      </w:r>
+      <w:proofErr w:type="gramStart"/>
+      <w:r>
+        <w:t>times(</w:t>
+      </w:r>
+      <w:proofErr w:type="gramEnd"/>
+      <w:r>
+        <w:t>by best I mean the sequential cutoff that provided the fastest time). Speed up is noted for the different data sizes available.</w:t>
       </w:r>
     </w:p>
     <w:p>
@@ -2628,9 +3190,16 @@
         <w:t xml:space="preserve">is </w:t>
       </w:r>
       <w:r>
-        <w:t>{xE</w:t>
+        <w:t>{</w:t>
+      </w:r>
+      <w:proofErr w:type="spellStart"/>
+      <w:proofErr w:type="gramStart"/>
+      <w:r>
+        <w:t>xE</w:t>
       </w:r>
       <m:oMath>
+        <w:proofErr w:type="spellEnd"/>
+        <w:proofErr w:type="gramEnd"/>
         <m:sSup>
           <m:sSupPr>
             <m:ctrlPr>
@@ -2708,7 +3277,7 @@
       <w:pPr>
         <w:pStyle w:val="Heading2"/>
       </w:pPr>
-      <w:bookmarkStart w:id="10" w:name="_Toc18758042"/>
+      <w:bookmarkStart w:id="10" w:name="_Toc19032713"/>
       <w:r>
         <w:t>Architectures</w:t>
       </w:r>
@@ -2727,6 +3296,9 @@
       </w:r>
       <w:r>
         <w:t>Windows 10</w:t>
+      </w:r>
+      <w:r>
+        <w:t xml:space="preserve"> 2013</w:t>
       </w:r>
     </w:p>
     <w:p>
@@ -3000,10 +3572,24 @@
         </w:numPr>
       </w:pPr>
       <w:r>
-        <w:t xml:space="preserve">Toshiba Satelite </w:t>
+        <w:t xml:space="preserve">Toshiba </w:t>
+      </w:r>
+      <w:proofErr w:type="spellStart"/>
+      <w:r>
+        <w:t>Satelite</w:t>
+      </w:r>
+      <w:proofErr w:type="spellEnd"/>
+      <w:r>
+        <w:t xml:space="preserve"> </w:t>
       </w:r>
       <w:r>
         <w:t>Windows 8.1Pro</w:t>
+      </w:r>
+      <w:r>
+        <w:t xml:space="preserve"> 2016</w:t>
+      </w:r>
+      <w:r>
+        <w:t xml:space="preserve">                                                           </w:t>
       </w:r>
     </w:p>
     <w:p>
@@ -3252,7 +3838,7 @@
       <w:pPr>
         <w:pStyle w:val="Heading1"/>
       </w:pPr>
-      <w:bookmarkStart w:id="11" w:name="_Toc18758043"/>
+      <w:bookmarkStart w:id="11" w:name="_Toc19032714"/>
       <w:r>
         <w:lastRenderedPageBreak/>
         <w:t>Results and Discussion</w:t>
@@ -3263,7 +3849,7 @@
       <w:pPr>
         <w:pStyle w:val="Heading2"/>
       </w:pPr>
-      <w:bookmarkStart w:id="12" w:name="_Toc18758044"/>
+      <w:bookmarkStart w:id="12" w:name="_Toc19032715"/>
       <w:r>
         <w:t>Results</w:t>
       </w:r>
@@ -3273,7 +3859,7 @@
       <w:pPr>
         <w:pStyle w:val="Heading3"/>
       </w:pPr>
-      <w:bookmarkStart w:id="13" w:name="_Toc18758045"/>
+      <w:bookmarkStart w:id="13" w:name="_Toc19032716"/>
       <w:r>
         <w:t xml:space="preserve">Architecture 1: </w:t>
       </w:r>
@@ -3285,6 +3871,9 @@
     <w:p/>
     <w:p>
       <w:r>
+        <w:rPr>
+          <w:noProof/>
+        </w:rPr>
         <w:drawing>
           <wp:inline distT="0" distB="0" distL="0" distR="0">
             <wp:extent cx="5933656" cy="2875508"/>
@@ -3302,11 +3891,22 @@
     </w:p>
     <w:p>
       <w:r>
-        <w:t>(Figure b) Time vs data size of serial and parallel.</w:t>
+        <w:t xml:space="preserve">(Figure b) Time </w:t>
+      </w:r>
+      <w:proofErr w:type="spellStart"/>
+      <w:r>
+        <w:t>vs</w:t>
+      </w:r>
+      <w:proofErr w:type="spellEnd"/>
+      <w:r>
+        <w:t xml:space="preserve"> data size of serial and parallel.</w:t>
       </w:r>
     </w:p>
     <w:p>
       <w:r>
+        <w:rPr>
+          <w:noProof/>
+        </w:rPr>
         <w:drawing>
           <wp:inline distT="0" distB="0" distL="0" distR="0">
             <wp:extent cx="5936831" cy="3269411"/>
@@ -3330,11 +3930,22 @@
         <w:t>)</w:t>
       </w:r>
       <w:r>
-        <w:t xml:space="preserve"> Time vs Sequential cutoff for parallel</w:t>
+        <w:t xml:space="preserve"> Time </w:t>
+      </w:r>
+      <w:proofErr w:type="spellStart"/>
+      <w:r>
+        <w:t>vs</w:t>
+      </w:r>
+      <w:proofErr w:type="spellEnd"/>
+      <w:r>
+        <w:t xml:space="preserve"> Sequential cutoff for parallel</w:t>
       </w:r>
     </w:p>
     <w:p>
       <w:r>
+        <w:rPr>
+          <w:noProof/>
+        </w:rPr>
         <w:lastRenderedPageBreak/>
         <w:drawing>
           <wp:inline distT="0" distB="0" distL="0" distR="0">
@@ -5247,10 +5858,18 @@
       <w:pPr>
         <w:pStyle w:val="Heading3"/>
       </w:pPr>
-      <w:bookmarkStart w:id="14" w:name="_Toc18758046"/>
+      <w:bookmarkStart w:id="14" w:name="_Toc19032717"/>
       <w:r>
         <w:lastRenderedPageBreak/>
-        <w:t>Architecture 2: Toshiba Satelite Windows 8.1</w:t>
+        <w:t xml:space="preserve">Architecture 2: Toshiba </w:t>
+      </w:r>
+      <w:proofErr w:type="spellStart"/>
+      <w:r>
+        <w:t>Satelite</w:t>
+      </w:r>
+      <w:proofErr w:type="spellEnd"/>
+      <w:r>
+        <w:t xml:space="preserve"> Windows 8.1</w:t>
       </w:r>
       <w:r>
         <w:t>Pro</w:t>
@@ -5260,6 +5879,9 @@
     <w:p/>
     <w:p>
       <w:r>
+        <w:rPr>
+          <w:noProof/>
+        </w:rPr>
         <w:drawing>
           <wp:inline distT="0" distB="0" distL="0" distR="0">
             <wp:extent cx="6154396" cy="3062378"/>
@@ -5277,12 +5899,23 @@
     </w:p>
     <w:p>
       <w:r>
-        <w:t>(Figure e) Time vs data size of serial and parallel.</w:t>
+        <w:t xml:space="preserve">(Figure e) Time </w:t>
+      </w:r>
+      <w:proofErr w:type="spellStart"/>
+      <w:r>
+        <w:t>vs</w:t>
+      </w:r>
+      <w:proofErr w:type="spellEnd"/>
+      <w:r>
+        <w:t xml:space="preserve"> data size of serial and parallel.</w:t>
       </w:r>
     </w:p>
     <w:p/>
     <w:p>
       <w:r>
+        <w:rPr>
+          <w:noProof/>
+        </w:rPr>
         <w:drawing>
           <wp:inline distT="0" distB="0" distL="0" distR="0">
             <wp:extent cx="6156936" cy="3191774"/>
@@ -5300,12 +5933,23 @@
     </w:p>
     <w:p>
       <w:r>
-        <w:t>(Figure f) Time vs Sequential cutoff for parallel</w:t>
+        <w:t xml:space="preserve">(Figure f) Time </w:t>
+      </w:r>
+      <w:proofErr w:type="spellStart"/>
+      <w:r>
+        <w:t>vs</w:t>
+      </w:r>
+      <w:proofErr w:type="spellEnd"/>
+      <w:r>
+        <w:t xml:space="preserve"> Sequential cutoff for parallel</w:t>
       </w:r>
     </w:p>
     <w:p/>
     <w:p>
       <w:r>
+        <w:rPr>
+          <w:noProof/>
+        </w:rPr>
         <w:lastRenderedPageBreak/>
         <w:drawing>
           <wp:inline distT="0" distB="0" distL="0" distR="0">
@@ -7215,7 +7859,7 @@
       <w:pPr>
         <w:pStyle w:val="Heading2"/>
       </w:pPr>
-      <w:bookmarkStart w:id="15" w:name="_Toc18758047"/>
+      <w:bookmarkStart w:id="15" w:name="_Toc19032718"/>
       <w:r>
         <w:lastRenderedPageBreak/>
         <w:t>Discussion</w:t>
@@ -7227,7 +7871,7 @@
       <w:pPr>
         <w:pStyle w:val="Heading3"/>
       </w:pPr>
-      <w:bookmarkStart w:id="16" w:name="_Toc18758048"/>
+      <w:bookmarkStart w:id="16" w:name="_Toc19032719"/>
       <w:r>
         <w:t>Is it worth using parallelization (multithreading) to tackle this problem in Java?</w:t>
       </w:r>
@@ -7283,673 +7927,6 @@
           <w:rFonts w:eastAsiaTheme="minorEastAsia"/>
         </w:rPr>
         <w:t xml:space="preserve"> , If we take the gradient of the graphs in figure d and g we can get the speed up as seen in the table below.</w:t>
-      </w:r>
-    </w:p>
-    <w:tbl>
-      <w:tblPr>
-        <w:tblW w:w="5408" w:type="dxa"/>
-        <w:tblInd w:w="108" w:type="dxa"/>
-        <w:tblLook w:val="04A0"/>
-      </w:tblPr>
-      <w:tblGrid>
-        <w:gridCol w:w="1436"/>
-        <w:gridCol w:w="1956"/>
-        <w:gridCol w:w="2016"/>
-      </w:tblGrid>
-      <w:tr>
-        <w:trPr>
-          <w:trHeight w:val="300"/>
-        </w:trPr>
-        <w:tc>
-          <w:tcPr>
-            <w:tcW w:w="1436" w:type="dxa"/>
-            <w:tcBorders>
-              <w:top w:val="single" w:sz="4" w:space="0" w:color="4F81BD"/>
-              <w:left w:val="nil"/>
-              <w:bottom w:val="single" w:sz="4" w:space="0" w:color="4F81BD"/>
-              <w:right w:val="nil"/>
-            </w:tcBorders>
-            <w:shd w:val="clear" w:color="auto" w:fill="auto"/>
-            <w:noWrap/>
-            <w:vAlign w:val="bottom"/>
-            <w:hideMark/>
-          </w:tcPr>
-          <w:p>
-            <w:pPr>
-              <w:spacing w:after="0" w:line="240" w:lineRule="auto"/>
-              <w:rPr>
-                <w:rFonts w:ascii="Calibri" w:eastAsia="Times New Roman" w:hAnsi="Calibri" w:cs="Calibri"/>
-                <w:b/>
-                <w:bCs/>
-                <w:color w:val="376091"/>
-              </w:rPr>
-            </w:pPr>
-            <w:r>
-              <w:rPr>
-                <w:rFonts w:ascii="Calibri" w:eastAsia="Times New Roman" w:hAnsi="Calibri" w:cs="Calibri"/>
-                <w:b/>
-                <w:bCs/>
-                <w:color w:val="376091"/>
-              </w:rPr>
-              <w:t>Data size</w:t>
-            </w:r>
-          </w:p>
-        </w:tc>
-        <w:tc>
-          <w:tcPr>
-            <w:tcW w:w="1956" w:type="dxa"/>
-            <w:tcBorders>
-              <w:top w:val="single" w:sz="4" w:space="0" w:color="4F81BD"/>
-              <w:left w:val="nil"/>
-              <w:bottom w:val="single" w:sz="4" w:space="0" w:color="4F81BD"/>
-              <w:right w:val="nil"/>
-            </w:tcBorders>
-            <w:shd w:val="clear" w:color="auto" w:fill="auto"/>
-            <w:noWrap/>
-            <w:vAlign w:val="bottom"/>
-            <w:hideMark/>
-          </w:tcPr>
-          <w:p>
-            <w:pPr>
-              <w:spacing w:after="0" w:line="240" w:lineRule="auto"/>
-              <w:rPr>
-                <w:rFonts w:ascii="Calibri" w:eastAsia="Times New Roman" w:hAnsi="Calibri" w:cs="Calibri"/>
-                <w:b/>
-                <w:bCs/>
-                <w:color w:val="376091"/>
-              </w:rPr>
-            </w:pPr>
-            <w:r>
-              <w:rPr>
-                <w:rFonts w:ascii="Calibri" w:eastAsia="Times New Roman" w:hAnsi="Calibri" w:cs="Calibri"/>
-                <w:b/>
-                <w:bCs/>
-                <w:color w:val="376091"/>
-              </w:rPr>
-              <w:t xml:space="preserve">Architecture </w:t>
-            </w:r>
-            <w:r>
-              <w:rPr>
-                <w:rFonts w:ascii="Calibri" w:eastAsia="Times New Roman" w:hAnsi="Calibri" w:cs="Calibri"/>
-                <w:b/>
-                <w:bCs/>
-                <w:color w:val="376091"/>
-              </w:rPr>
-              <w:t>2</w:t>
-            </w:r>
-          </w:p>
-        </w:tc>
-        <w:tc>
-          <w:tcPr>
-            <w:tcW w:w="2016" w:type="dxa"/>
-            <w:tcBorders>
-              <w:top w:val="single" w:sz="4" w:space="0" w:color="4F81BD"/>
-              <w:left w:val="nil"/>
-              <w:bottom w:val="single" w:sz="4" w:space="0" w:color="4F81BD"/>
-              <w:right w:val="nil"/>
-            </w:tcBorders>
-            <w:shd w:val="clear" w:color="auto" w:fill="auto"/>
-            <w:noWrap/>
-            <w:vAlign w:val="bottom"/>
-            <w:hideMark/>
-          </w:tcPr>
-          <w:p>
-            <w:pPr>
-              <w:spacing w:after="0" w:line="240" w:lineRule="auto"/>
-              <w:rPr>
-                <w:rFonts w:ascii="Calibri" w:eastAsia="Times New Roman" w:hAnsi="Calibri" w:cs="Calibri"/>
-                <w:b/>
-                <w:bCs/>
-                <w:color w:val="376091"/>
-              </w:rPr>
-            </w:pPr>
-            <w:r>
-              <w:rPr>
-                <w:rFonts w:ascii="Calibri" w:eastAsia="Times New Roman" w:hAnsi="Calibri" w:cs="Calibri"/>
-                <w:b/>
-                <w:bCs/>
-                <w:color w:val="376091"/>
-              </w:rPr>
-              <w:t xml:space="preserve">Architecture </w:t>
-            </w:r>
-            <w:r>
-              <w:rPr>
-                <w:rFonts w:ascii="Calibri" w:eastAsia="Times New Roman" w:hAnsi="Calibri" w:cs="Calibri"/>
-                <w:b/>
-                <w:bCs/>
-                <w:color w:val="376091"/>
-              </w:rPr>
-              <w:t>1</w:t>
-            </w:r>
-          </w:p>
-        </w:tc>
-      </w:tr>
-      <w:tr>
-        <w:trPr>
-          <w:trHeight w:val="300"/>
-        </w:trPr>
-        <w:tc>
-          <w:tcPr>
-            <w:tcW w:w="1436" w:type="dxa"/>
-            <w:tcBorders>
-              <w:top w:val="nil"/>
-              <w:left w:val="nil"/>
-              <w:bottom w:val="nil"/>
-              <w:right w:val="nil"/>
-            </w:tcBorders>
-            <w:shd w:val="clear" w:color="DBE5F1" w:fill="DBE5F1"/>
-            <w:noWrap/>
-            <w:vAlign w:val="bottom"/>
-            <w:hideMark/>
-          </w:tcPr>
-          <w:p>
-            <w:pPr>
-              <w:spacing w:after="0" w:line="240" w:lineRule="auto"/>
-              <w:rPr>
-                <w:rFonts w:ascii="Calibri" w:eastAsia="Times New Roman" w:hAnsi="Calibri" w:cs="Calibri"/>
-                <w:color w:val="376091"/>
-              </w:rPr>
-            </w:pPr>
-            <w:r>
-              <w:rPr>
-                <w:rFonts w:ascii="Calibri" w:eastAsia="Times New Roman" w:hAnsi="Calibri" w:cs="Calibri"/>
-                <w:color w:val="376091"/>
-              </w:rPr>
-              <w:t>200</w:t>
-            </w:r>
-          </w:p>
-        </w:tc>
-        <w:tc>
-          <w:tcPr>
-            <w:tcW w:w="1956" w:type="dxa"/>
-            <w:tcBorders>
-              <w:top w:val="nil"/>
-              <w:left w:val="nil"/>
-              <w:bottom w:val="nil"/>
-              <w:right w:val="nil"/>
-            </w:tcBorders>
-            <w:shd w:val="clear" w:color="DBE5F1" w:fill="DBE5F1"/>
-            <w:noWrap/>
-            <w:vAlign w:val="bottom"/>
-            <w:hideMark/>
-          </w:tcPr>
-          <w:p>
-            <w:pPr>
-              <w:spacing w:after="0" w:line="240" w:lineRule="auto"/>
-              <w:rPr>
-                <w:rFonts w:ascii="Calibri" w:eastAsia="Times New Roman" w:hAnsi="Calibri" w:cs="Calibri"/>
-                <w:color w:val="376091"/>
-              </w:rPr>
-            </w:pPr>
-            <w:r>
-              <w:rPr>
-                <w:rFonts w:ascii="Calibri" w:eastAsia="Times New Roman" w:hAnsi="Calibri" w:cs="Calibri"/>
-                <w:color w:val="376091"/>
-              </w:rPr>
-              <w:t>3.485483299</w:t>
-            </w:r>
-          </w:p>
-        </w:tc>
-        <w:tc>
-          <w:tcPr>
-            <w:tcW w:w="2016" w:type="dxa"/>
-            <w:tcBorders>
-              <w:top w:val="nil"/>
-              <w:left w:val="nil"/>
-              <w:bottom w:val="nil"/>
-              <w:right w:val="nil"/>
-            </w:tcBorders>
-            <w:shd w:val="clear" w:color="000000" w:fill="DBE5F1"/>
-            <w:noWrap/>
-            <w:vAlign w:val="bottom"/>
-            <w:hideMark/>
-          </w:tcPr>
-          <w:p>
-            <w:pPr>
-              <w:spacing w:after="0" w:line="240" w:lineRule="auto"/>
-              <w:rPr>
-                <w:rFonts w:ascii="Calibri" w:eastAsia="Times New Roman" w:hAnsi="Calibri" w:cs="Calibri"/>
-                <w:color w:val="376091"/>
-              </w:rPr>
-            </w:pPr>
-            <w:r>
-              <w:rPr>
-                <w:rFonts w:ascii="Calibri" w:eastAsia="Times New Roman" w:hAnsi="Calibri" w:cs="Calibri"/>
-                <w:color w:val="376091"/>
-              </w:rPr>
-              <w:t>5.261413384</w:t>
-            </w:r>
-          </w:p>
-        </w:tc>
-      </w:tr>
-      <w:tr>
-        <w:trPr>
-          <w:trHeight w:val="300"/>
-        </w:trPr>
-        <w:tc>
-          <w:tcPr>
-            <w:tcW w:w="1436" w:type="dxa"/>
-            <w:tcBorders>
-              <w:top w:val="nil"/>
-              <w:left w:val="nil"/>
-              <w:bottom w:val="nil"/>
-              <w:right w:val="nil"/>
-            </w:tcBorders>
-            <w:shd w:val="clear" w:color="auto" w:fill="auto"/>
-            <w:noWrap/>
-            <w:vAlign w:val="bottom"/>
-            <w:hideMark/>
-          </w:tcPr>
-          <w:p>
-            <w:pPr>
-              <w:spacing w:after="0" w:line="240" w:lineRule="auto"/>
-              <w:rPr>
-                <w:rFonts w:ascii="Calibri" w:eastAsia="Times New Roman" w:hAnsi="Calibri" w:cs="Calibri"/>
-                <w:color w:val="376091"/>
-              </w:rPr>
-            </w:pPr>
-            <w:r>
-              <w:rPr>
-                <w:rFonts w:ascii="Calibri" w:eastAsia="Times New Roman" w:hAnsi="Calibri" w:cs="Calibri"/>
-                <w:color w:val="376091"/>
-              </w:rPr>
-              <w:t>800</w:t>
-            </w:r>
-          </w:p>
-        </w:tc>
-        <w:tc>
-          <w:tcPr>
-            <w:tcW w:w="1956" w:type="dxa"/>
-            <w:tcBorders>
-              <w:top w:val="nil"/>
-              <w:left w:val="nil"/>
-              <w:bottom w:val="nil"/>
-              <w:right w:val="nil"/>
-            </w:tcBorders>
-            <w:shd w:val="clear" w:color="auto" w:fill="auto"/>
-            <w:noWrap/>
-            <w:vAlign w:val="bottom"/>
-            <w:hideMark/>
-          </w:tcPr>
-          <w:p>
-            <w:pPr>
-              <w:spacing w:after="0" w:line="240" w:lineRule="auto"/>
-              <w:rPr>
-                <w:rFonts w:ascii="Calibri" w:eastAsia="Times New Roman" w:hAnsi="Calibri" w:cs="Calibri"/>
-                <w:color w:val="376091"/>
-              </w:rPr>
-            </w:pPr>
-            <w:r>
-              <w:rPr>
-                <w:rFonts w:ascii="Calibri" w:eastAsia="Times New Roman" w:hAnsi="Calibri" w:cs="Calibri"/>
-                <w:color w:val="376091"/>
-              </w:rPr>
-              <w:t>2.426859798</w:t>
-            </w:r>
-          </w:p>
-        </w:tc>
-        <w:tc>
-          <w:tcPr>
-            <w:tcW w:w="2016" w:type="dxa"/>
-            <w:tcBorders>
-              <w:top w:val="nil"/>
-              <w:left w:val="nil"/>
-              <w:bottom w:val="nil"/>
-              <w:right w:val="nil"/>
-            </w:tcBorders>
-            <w:shd w:val="clear" w:color="auto" w:fill="auto"/>
-            <w:noWrap/>
-            <w:vAlign w:val="bottom"/>
-            <w:hideMark/>
-          </w:tcPr>
-          <w:p>
-            <w:pPr>
-              <w:spacing w:after="0" w:line="240" w:lineRule="auto"/>
-              <w:rPr>
-                <w:rFonts w:ascii="Calibri" w:eastAsia="Times New Roman" w:hAnsi="Calibri" w:cs="Calibri"/>
-                <w:color w:val="376091"/>
-              </w:rPr>
-            </w:pPr>
-            <w:r>
-              <w:rPr>
-                <w:rFonts w:ascii="Calibri" w:eastAsia="Times New Roman" w:hAnsi="Calibri" w:cs="Calibri"/>
-                <w:color w:val="376091"/>
-              </w:rPr>
-              <w:t>4.247186176</w:t>
-            </w:r>
-          </w:p>
-        </w:tc>
-      </w:tr>
-      <w:tr>
-        <w:trPr>
-          <w:trHeight w:val="300"/>
-        </w:trPr>
-        <w:tc>
-          <w:tcPr>
-            <w:tcW w:w="1436" w:type="dxa"/>
-            <w:tcBorders>
-              <w:top w:val="nil"/>
-              <w:left w:val="nil"/>
-              <w:bottom w:val="nil"/>
-              <w:right w:val="nil"/>
-            </w:tcBorders>
-            <w:shd w:val="clear" w:color="DBE5F1" w:fill="DBE5F1"/>
-            <w:noWrap/>
-            <w:vAlign w:val="bottom"/>
-            <w:hideMark/>
-          </w:tcPr>
-          <w:p>
-            <w:pPr>
-              <w:spacing w:after="0" w:line="240" w:lineRule="auto"/>
-              <w:rPr>
-                <w:rFonts w:ascii="Calibri" w:eastAsia="Times New Roman" w:hAnsi="Calibri" w:cs="Calibri"/>
-                <w:color w:val="376091"/>
-              </w:rPr>
-            </w:pPr>
-            <w:r>
-              <w:rPr>
-                <w:rFonts w:ascii="Calibri" w:eastAsia="Times New Roman" w:hAnsi="Calibri" w:cs="Calibri"/>
-                <w:color w:val="376091"/>
-              </w:rPr>
-              <w:t>1800</w:t>
-            </w:r>
-          </w:p>
-        </w:tc>
-        <w:tc>
-          <w:tcPr>
-            <w:tcW w:w="1956" w:type="dxa"/>
-            <w:tcBorders>
-              <w:top w:val="nil"/>
-              <w:left w:val="nil"/>
-              <w:bottom w:val="nil"/>
-              <w:right w:val="nil"/>
-            </w:tcBorders>
-            <w:shd w:val="clear" w:color="DBE5F1" w:fill="DBE5F1"/>
-            <w:noWrap/>
-            <w:vAlign w:val="bottom"/>
-            <w:hideMark/>
-          </w:tcPr>
-          <w:p>
-            <w:pPr>
-              <w:spacing w:after="0" w:line="240" w:lineRule="auto"/>
-              <w:rPr>
-                <w:rFonts w:ascii="Calibri" w:eastAsia="Times New Roman" w:hAnsi="Calibri" w:cs="Calibri"/>
-                <w:color w:val="376091"/>
-              </w:rPr>
-            </w:pPr>
-            <w:r>
-              <w:rPr>
-                <w:rFonts w:ascii="Calibri" w:eastAsia="Times New Roman" w:hAnsi="Calibri" w:cs="Calibri"/>
-                <w:color w:val="376091"/>
-              </w:rPr>
-              <w:t>2.007390837</w:t>
-            </w:r>
-          </w:p>
-        </w:tc>
-        <w:tc>
-          <w:tcPr>
-            <w:tcW w:w="2016" w:type="dxa"/>
-            <w:tcBorders>
-              <w:top w:val="nil"/>
-              <w:left w:val="nil"/>
-              <w:bottom w:val="nil"/>
-              <w:right w:val="nil"/>
-            </w:tcBorders>
-            <w:shd w:val="clear" w:color="000000" w:fill="DBE5F1"/>
-            <w:noWrap/>
-            <w:vAlign w:val="bottom"/>
-            <w:hideMark/>
-          </w:tcPr>
-          <w:p>
-            <w:pPr>
-              <w:spacing w:after="0" w:line="240" w:lineRule="auto"/>
-              <w:rPr>
-                <w:rFonts w:ascii="Calibri" w:eastAsia="Times New Roman" w:hAnsi="Calibri" w:cs="Calibri"/>
-                <w:color w:val="376091"/>
-              </w:rPr>
-            </w:pPr>
-            <w:r>
-              <w:rPr>
-                <w:rFonts w:ascii="Calibri" w:eastAsia="Times New Roman" w:hAnsi="Calibri" w:cs="Calibri"/>
-                <w:color w:val="376091"/>
-              </w:rPr>
-              <w:t>4.208689655</w:t>
-            </w:r>
-          </w:p>
-        </w:tc>
-      </w:tr>
-      <w:tr>
-        <w:trPr>
-          <w:trHeight w:val="300"/>
-        </w:trPr>
-        <w:tc>
-          <w:tcPr>
-            <w:tcW w:w="1436" w:type="dxa"/>
-            <w:tcBorders>
-              <w:top w:val="nil"/>
-              <w:left w:val="nil"/>
-              <w:bottom w:val="nil"/>
-              <w:right w:val="nil"/>
-            </w:tcBorders>
-            <w:shd w:val="clear" w:color="auto" w:fill="auto"/>
-            <w:noWrap/>
-            <w:vAlign w:val="bottom"/>
-            <w:hideMark/>
-          </w:tcPr>
-          <w:p>
-            <w:pPr>
-              <w:spacing w:after="0" w:line="240" w:lineRule="auto"/>
-              <w:rPr>
-                <w:rFonts w:ascii="Calibri" w:eastAsia="Times New Roman" w:hAnsi="Calibri" w:cs="Calibri"/>
-                <w:color w:val="376091"/>
-              </w:rPr>
-            </w:pPr>
-            <w:r>
-              <w:rPr>
-                <w:rFonts w:ascii="Calibri" w:eastAsia="Times New Roman" w:hAnsi="Calibri" w:cs="Calibri"/>
-                <w:color w:val="376091"/>
-              </w:rPr>
-              <w:t>3200</w:t>
-            </w:r>
-          </w:p>
-        </w:tc>
-        <w:tc>
-          <w:tcPr>
-            <w:tcW w:w="1956" w:type="dxa"/>
-            <w:tcBorders>
-              <w:top w:val="nil"/>
-              <w:left w:val="nil"/>
-              <w:bottom w:val="nil"/>
-              <w:right w:val="nil"/>
-            </w:tcBorders>
-            <w:shd w:val="clear" w:color="auto" w:fill="auto"/>
-            <w:noWrap/>
-            <w:vAlign w:val="bottom"/>
-            <w:hideMark/>
-          </w:tcPr>
-          <w:p>
-            <w:pPr>
-              <w:spacing w:after="0" w:line="240" w:lineRule="auto"/>
-              <w:rPr>
-                <w:rFonts w:ascii="Calibri" w:eastAsia="Times New Roman" w:hAnsi="Calibri" w:cs="Calibri"/>
-                <w:color w:val="376091"/>
-              </w:rPr>
-            </w:pPr>
-            <w:r>
-              <w:rPr>
-                <w:rFonts w:ascii="Calibri" w:eastAsia="Times New Roman" w:hAnsi="Calibri" w:cs="Calibri"/>
-                <w:color w:val="376091"/>
-              </w:rPr>
-              <w:t>2.006059607</w:t>
-            </w:r>
-          </w:p>
-        </w:tc>
-        <w:tc>
-          <w:tcPr>
-            <w:tcW w:w="2016" w:type="dxa"/>
-            <w:tcBorders>
-              <w:top w:val="nil"/>
-              <w:left w:val="nil"/>
-              <w:bottom w:val="nil"/>
-              <w:right w:val="nil"/>
-            </w:tcBorders>
-            <w:shd w:val="clear" w:color="auto" w:fill="auto"/>
-            <w:noWrap/>
-            <w:vAlign w:val="bottom"/>
-            <w:hideMark/>
-          </w:tcPr>
-          <w:p>
-            <w:pPr>
-              <w:spacing w:after="0" w:line="240" w:lineRule="auto"/>
-              <w:rPr>
-                <w:rFonts w:ascii="Calibri" w:eastAsia="Times New Roman" w:hAnsi="Calibri" w:cs="Calibri"/>
-                <w:color w:val="376091"/>
-              </w:rPr>
-            </w:pPr>
-            <w:r>
-              <w:rPr>
-                <w:rFonts w:ascii="Calibri" w:eastAsia="Times New Roman" w:hAnsi="Calibri" w:cs="Calibri"/>
-                <w:color w:val="376091"/>
-              </w:rPr>
-              <w:t>4.579208129</w:t>
-            </w:r>
-          </w:p>
-        </w:tc>
-      </w:tr>
-      <w:tr>
-        <w:trPr>
-          <w:trHeight w:val="315"/>
-        </w:trPr>
-        <w:tc>
-          <w:tcPr>
-            <w:tcW w:w="1436" w:type="dxa"/>
-            <w:tcBorders>
-              <w:top w:val="nil"/>
-              <w:left w:val="nil"/>
-              <w:bottom w:val="single" w:sz="4" w:space="0" w:color="4F81BD"/>
-              <w:right w:val="nil"/>
-            </w:tcBorders>
-            <w:shd w:val="clear" w:color="DBE5F1" w:fill="DBE5F1"/>
-            <w:noWrap/>
-            <w:vAlign w:val="bottom"/>
-            <w:hideMark/>
-          </w:tcPr>
-          <w:p>
-            <w:pPr>
-              <w:spacing w:after="0" w:line="240" w:lineRule="auto"/>
-              <w:rPr>
-                <w:rFonts w:ascii="Calibri" w:eastAsia="Times New Roman" w:hAnsi="Calibri" w:cs="Calibri"/>
-                <w:color w:val="376091"/>
-              </w:rPr>
-            </w:pPr>
-            <w:r>
-              <w:rPr>
-                <w:rFonts w:ascii="Calibri" w:eastAsia="Times New Roman" w:hAnsi="Calibri" w:cs="Calibri"/>
-                <w:color w:val="376091"/>
-              </w:rPr>
-              <w:t>5242</w:t>
-            </w:r>
-          </w:p>
-        </w:tc>
-        <w:tc>
-          <w:tcPr>
-            <w:tcW w:w="1956" w:type="dxa"/>
-            <w:tcBorders>
-              <w:top w:val="nil"/>
-              <w:left w:val="nil"/>
-              <w:bottom w:val="single" w:sz="4" w:space="0" w:color="4F81BD"/>
-              <w:right w:val="nil"/>
-            </w:tcBorders>
-            <w:shd w:val="clear" w:color="DBE5F1" w:fill="DBE5F1"/>
-            <w:noWrap/>
-            <w:vAlign w:val="bottom"/>
-            <w:hideMark/>
-          </w:tcPr>
-          <w:p>
-            <w:pPr>
-              <w:spacing w:after="0" w:line="240" w:lineRule="auto"/>
-              <w:rPr>
-                <w:rFonts w:ascii="Calibri" w:eastAsia="Times New Roman" w:hAnsi="Calibri" w:cs="Calibri"/>
-                <w:color w:val="376091"/>
-              </w:rPr>
-            </w:pPr>
-            <w:r>
-              <w:rPr>
-                <w:rFonts w:ascii="Calibri" w:eastAsia="Times New Roman" w:hAnsi="Calibri" w:cs="Calibri"/>
-                <w:color w:val="376091"/>
-              </w:rPr>
-              <w:t>1.92851926</w:t>
-            </w:r>
-          </w:p>
-        </w:tc>
-        <w:tc>
-          <w:tcPr>
-            <w:tcW w:w="2016" w:type="dxa"/>
-            <w:tcBorders>
-              <w:top w:val="nil"/>
-              <w:left w:val="nil"/>
-              <w:bottom w:val="single" w:sz="8" w:space="0" w:color="4F81BD"/>
-              <w:right w:val="nil"/>
-            </w:tcBorders>
-            <w:shd w:val="clear" w:color="000000" w:fill="DBE5F1"/>
-            <w:noWrap/>
-            <w:vAlign w:val="bottom"/>
-            <w:hideMark/>
-          </w:tcPr>
-          <w:p>
-            <w:pPr>
-              <w:spacing w:after="0" w:line="240" w:lineRule="auto"/>
-              <w:rPr>
-                <w:rFonts w:ascii="Calibri" w:eastAsia="Times New Roman" w:hAnsi="Calibri" w:cs="Calibri"/>
-                <w:color w:val="376091"/>
-              </w:rPr>
-            </w:pPr>
-            <w:r>
-              <w:rPr>
-                <w:rFonts w:ascii="Calibri" w:eastAsia="Times New Roman" w:hAnsi="Calibri" w:cs="Calibri"/>
-                <w:color w:val="376091"/>
-              </w:rPr>
-              <w:t>4.548826774</w:t>
-            </w:r>
-          </w:p>
-        </w:tc>
-      </w:tr>
-    </w:tbl>
-    <w:p/>
-    <w:p>
-      <w:r>
-        <w:t xml:space="preserve">So yes, It is worth tackling this problem in parallel. Although, it will depend on the architecture you use to notice any increase in execution time. From the speed up graphs in figure d and g, we can see what the parallel equivalent of the serial time would take, and the results all favor parallel processing. </w:t>
-      </w:r>
-    </w:p>
-    <w:p/>
-    <w:p>
-      <w:pPr>
-        <w:pStyle w:val="Heading3"/>
-      </w:pPr>
-      <w:bookmarkStart w:id="17" w:name="_Toc18758049"/>
-      <w:r>
-        <w:t>For what range of data set sizes does the parallel program perform well?</w:t>
-      </w:r>
-      <w:bookmarkEnd w:id="17"/>
-    </w:p>
-    <w:p>
-      <w:r>
-        <w:t>The data set sizes chosen for this experiment was 200000, 800000, 1800000, 3200000 and 5242000</w:t>
-      </w:r>
-      <w:r>
-        <w:t xml:space="preserve">. To answer this question we are not going to considering specific sequential cutoffs for the parallel program results, </w:t>
-      </w:r>
-      <w:r>
-        <w:t>instead</w:t>
-      </w:r>
-      <w:r>
-        <w:t>, we are going to work with averages of the results.</w:t>
-      </w:r>
-      <w:r>
-        <w:t xml:space="preserve"> The table below</w:t>
-      </w:r>
-      <w:r>
-        <w:t xml:space="preserve"> shows the difference between the serial and average parallel times of execution for the different data sizes.</w:t>
       </w:r>
     </w:p>
     <w:tbl>
@@ -8032,6 +8009,481 @@
                 <w:bCs/>
                 <w:color w:val="376091"/>
               </w:rPr>
+              <w:t xml:space="preserve">Architecture </w:t>
+            </w:r>
+            <w:r>
+              <w:rPr>
+                <w:rFonts w:ascii="Calibri" w:eastAsia="Times New Roman" w:hAnsi="Calibri" w:cs="Calibri"/>
+                <w:b/>
+                <w:bCs/>
+                <w:color w:val="376091"/>
+              </w:rPr>
+              <w:t>1</w:t>
+            </w:r>
+          </w:p>
+        </w:tc>
+      </w:tr>
+      <w:tr>
+        <w:trPr>
+          <w:trHeight w:val="300"/>
+        </w:trPr>
+        <w:tc>
+          <w:tcPr>
+            <w:tcW w:w="1436" w:type="dxa"/>
+            <w:tcBorders>
+              <w:top w:val="nil"/>
+              <w:left w:val="nil"/>
+              <w:bottom w:val="nil"/>
+              <w:right w:val="nil"/>
+            </w:tcBorders>
+            <w:shd w:val="clear" w:color="DBE5F1" w:fill="DBE5F1"/>
+            <w:noWrap/>
+            <w:vAlign w:val="bottom"/>
+            <w:hideMark/>
+          </w:tcPr>
+          <w:p>
+            <w:pPr>
+              <w:spacing w:after="0" w:line="240" w:lineRule="auto"/>
+              <w:rPr>
+                <w:rFonts w:ascii="Calibri" w:eastAsia="Times New Roman" w:hAnsi="Calibri" w:cs="Calibri"/>
+                <w:color w:val="376091"/>
+              </w:rPr>
+            </w:pPr>
+            <w:r>
+              <w:rPr>
+                <w:rFonts w:ascii="Calibri" w:eastAsia="Times New Roman" w:hAnsi="Calibri" w:cs="Calibri"/>
+                <w:color w:val="376091"/>
+              </w:rPr>
+              <w:t>200</w:t>
+            </w:r>
+          </w:p>
+        </w:tc>
+        <w:tc>
+          <w:tcPr>
+            <w:tcW w:w="1956" w:type="dxa"/>
+            <w:tcBorders>
+              <w:top w:val="nil"/>
+              <w:left w:val="nil"/>
+              <w:bottom w:val="nil"/>
+              <w:right w:val="nil"/>
+            </w:tcBorders>
+            <w:shd w:val="clear" w:color="DBE5F1" w:fill="DBE5F1"/>
+            <w:noWrap/>
+            <w:vAlign w:val="bottom"/>
+            <w:hideMark/>
+          </w:tcPr>
+          <w:p>
+            <w:pPr>
+              <w:spacing w:after="0" w:line="240" w:lineRule="auto"/>
+              <w:rPr>
+                <w:rFonts w:ascii="Calibri" w:eastAsia="Times New Roman" w:hAnsi="Calibri" w:cs="Calibri"/>
+                <w:color w:val="376091"/>
+              </w:rPr>
+            </w:pPr>
+            <w:r>
+              <w:rPr>
+                <w:rFonts w:ascii="Calibri" w:eastAsia="Times New Roman" w:hAnsi="Calibri" w:cs="Calibri"/>
+                <w:color w:val="376091"/>
+              </w:rPr>
+              <w:t>3.485483299</w:t>
+            </w:r>
+          </w:p>
+        </w:tc>
+      </w:tr>
+      <w:tr>
+        <w:trPr>
+          <w:trHeight w:val="300"/>
+        </w:trPr>
+        <w:tc>
+          <w:tcPr>
+            <w:tcW w:w="1436" w:type="dxa"/>
+            <w:tcBorders>
+              <w:top w:val="nil"/>
+              <w:left w:val="nil"/>
+              <w:bottom w:val="nil"/>
+              <w:right w:val="nil"/>
+            </w:tcBorders>
+            <w:shd w:val="clear" w:color="auto" w:fill="auto"/>
+            <w:noWrap/>
+            <w:vAlign w:val="bottom"/>
+            <w:hideMark/>
+          </w:tcPr>
+          <w:p>
+            <w:pPr>
+              <w:spacing w:after="0" w:line="240" w:lineRule="auto"/>
+              <w:rPr>
+                <w:rFonts w:ascii="Calibri" w:eastAsia="Times New Roman" w:hAnsi="Calibri" w:cs="Calibri"/>
+                <w:color w:val="376091"/>
+              </w:rPr>
+            </w:pPr>
+            <w:r>
+              <w:rPr>
+                <w:rFonts w:ascii="Calibri" w:eastAsia="Times New Roman" w:hAnsi="Calibri" w:cs="Calibri"/>
+                <w:color w:val="376091"/>
+              </w:rPr>
+              <w:t>800</w:t>
+            </w:r>
+          </w:p>
+        </w:tc>
+        <w:tc>
+          <w:tcPr>
+            <w:tcW w:w="1956" w:type="dxa"/>
+            <w:tcBorders>
+              <w:top w:val="nil"/>
+              <w:left w:val="nil"/>
+              <w:bottom w:val="nil"/>
+              <w:right w:val="nil"/>
+            </w:tcBorders>
+            <w:shd w:val="clear" w:color="auto" w:fill="auto"/>
+            <w:noWrap/>
+            <w:vAlign w:val="bottom"/>
+            <w:hideMark/>
+          </w:tcPr>
+          <w:p>
+            <w:pPr>
+              <w:spacing w:after="0" w:line="240" w:lineRule="auto"/>
+              <w:rPr>
+                <w:rFonts w:ascii="Calibri" w:eastAsia="Times New Roman" w:hAnsi="Calibri" w:cs="Calibri"/>
+                <w:color w:val="376091"/>
+              </w:rPr>
+            </w:pPr>
+            <w:r>
+              <w:rPr>
+                <w:rFonts w:ascii="Calibri" w:eastAsia="Times New Roman" w:hAnsi="Calibri" w:cs="Calibri"/>
+                <w:color w:val="376091"/>
+              </w:rPr>
+              <w:t>2.426859798</w:t>
+            </w:r>
+          </w:p>
+        </w:tc>
+      </w:tr>
+      <w:tr>
+        <w:trPr>
+          <w:trHeight w:val="300"/>
+        </w:trPr>
+        <w:tc>
+          <w:tcPr>
+            <w:tcW w:w="1436" w:type="dxa"/>
+            <w:tcBorders>
+              <w:top w:val="nil"/>
+              <w:left w:val="nil"/>
+              <w:bottom w:val="nil"/>
+              <w:right w:val="nil"/>
+            </w:tcBorders>
+            <w:shd w:val="clear" w:color="DBE5F1" w:fill="DBE5F1"/>
+            <w:noWrap/>
+            <w:vAlign w:val="bottom"/>
+            <w:hideMark/>
+          </w:tcPr>
+          <w:p>
+            <w:pPr>
+              <w:spacing w:after="0" w:line="240" w:lineRule="auto"/>
+              <w:rPr>
+                <w:rFonts w:ascii="Calibri" w:eastAsia="Times New Roman" w:hAnsi="Calibri" w:cs="Calibri"/>
+                <w:color w:val="376091"/>
+              </w:rPr>
+            </w:pPr>
+            <w:r>
+              <w:rPr>
+                <w:rFonts w:ascii="Calibri" w:eastAsia="Times New Roman" w:hAnsi="Calibri" w:cs="Calibri"/>
+                <w:color w:val="376091"/>
+              </w:rPr>
+              <w:t>1800</w:t>
+            </w:r>
+          </w:p>
+        </w:tc>
+        <w:tc>
+          <w:tcPr>
+            <w:tcW w:w="1956" w:type="dxa"/>
+            <w:tcBorders>
+              <w:top w:val="nil"/>
+              <w:left w:val="nil"/>
+              <w:bottom w:val="nil"/>
+              <w:right w:val="nil"/>
+            </w:tcBorders>
+            <w:shd w:val="clear" w:color="DBE5F1" w:fill="DBE5F1"/>
+            <w:noWrap/>
+            <w:vAlign w:val="bottom"/>
+            <w:hideMark/>
+          </w:tcPr>
+          <w:p>
+            <w:pPr>
+              <w:spacing w:after="0" w:line="240" w:lineRule="auto"/>
+              <w:rPr>
+                <w:rFonts w:ascii="Calibri" w:eastAsia="Times New Roman" w:hAnsi="Calibri" w:cs="Calibri"/>
+                <w:color w:val="376091"/>
+              </w:rPr>
+            </w:pPr>
+            <w:r>
+              <w:rPr>
+                <w:rFonts w:ascii="Calibri" w:eastAsia="Times New Roman" w:hAnsi="Calibri" w:cs="Calibri"/>
+                <w:color w:val="376091"/>
+              </w:rPr>
+              <w:t>2.007390837</w:t>
+            </w:r>
+          </w:p>
+        </w:tc>
+      </w:tr>
+      <w:tr>
+        <w:trPr>
+          <w:trHeight w:val="300"/>
+        </w:trPr>
+        <w:tc>
+          <w:tcPr>
+            <w:tcW w:w="1436" w:type="dxa"/>
+            <w:tcBorders>
+              <w:top w:val="nil"/>
+              <w:left w:val="nil"/>
+              <w:bottom w:val="nil"/>
+              <w:right w:val="nil"/>
+            </w:tcBorders>
+            <w:shd w:val="clear" w:color="auto" w:fill="auto"/>
+            <w:noWrap/>
+            <w:vAlign w:val="bottom"/>
+            <w:hideMark/>
+          </w:tcPr>
+          <w:p>
+            <w:pPr>
+              <w:spacing w:after="0" w:line="240" w:lineRule="auto"/>
+              <w:rPr>
+                <w:rFonts w:ascii="Calibri" w:eastAsia="Times New Roman" w:hAnsi="Calibri" w:cs="Calibri"/>
+                <w:color w:val="376091"/>
+              </w:rPr>
+            </w:pPr>
+            <w:r>
+              <w:rPr>
+                <w:rFonts w:ascii="Calibri" w:eastAsia="Times New Roman" w:hAnsi="Calibri" w:cs="Calibri"/>
+                <w:color w:val="376091"/>
+              </w:rPr>
+              <w:t>3200</w:t>
+            </w:r>
+          </w:p>
+        </w:tc>
+        <w:tc>
+          <w:tcPr>
+            <w:tcW w:w="1956" w:type="dxa"/>
+            <w:tcBorders>
+              <w:top w:val="nil"/>
+              <w:left w:val="nil"/>
+              <w:bottom w:val="nil"/>
+              <w:right w:val="nil"/>
+            </w:tcBorders>
+            <w:shd w:val="clear" w:color="auto" w:fill="auto"/>
+            <w:noWrap/>
+            <w:vAlign w:val="bottom"/>
+            <w:hideMark/>
+          </w:tcPr>
+          <w:p>
+            <w:pPr>
+              <w:spacing w:after="0" w:line="240" w:lineRule="auto"/>
+              <w:rPr>
+                <w:rFonts w:ascii="Calibri" w:eastAsia="Times New Roman" w:hAnsi="Calibri" w:cs="Calibri"/>
+                <w:color w:val="376091"/>
+              </w:rPr>
+            </w:pPr>
+            <w:r>
+              <w:rPr>
+                <w:rFonts w:ascii="Calibri" w:eastAsia="Times New Roman" w:hAnsi="Calibri" w:cs="Calibri"/>
+                <w:color w:val="376091"/>
+              </w:rPr>
+              <w:t>2.006059607</w:t>
+            </w:r>
+          </w:p>
+        </w:tc>
+      </w:tr>
+      <w:tr>
+        <w:trPr>
+          <w:trHeight w:val="315"/>
+        </w:trPr>
+        <w:tc>
+          <w:tcPr>
+            <w:tcW w:w="1436" w:type="dxa"/>
+            <w:tcBorders>
+              <w:top w:val="nil"/>
+              <w:left w:val="nil"/>
+              <w:bottom w:val="single" w:sz="4" w:space="0" w:color="4F81BD"/>
+              <w:right w:val="nil"/>
+            </w:tcBorders>
+            <w:shd w:val="clear" w:color="DBE5F1" w:fill="DBE5F1"/>
+            <w:noWrap/>
+            <w:vAlign w:val="bottom"/>
+            <w:hideMark/>
+          </w:tcPr>
+          <w:p>
+            <w:pPr>
+              <w:spacing w:after="0" w:line="240" w:lineRule="auto"/>
+              <w:rPr>
+                <w:rFonts w:ascii="Calibri" w:eastAsia="Times New Roman" w:hAnsi="Calibri" w:cs="Calibri"/>
+                <w:color w:val="376091"/>
+              </w:rPr>
+            </w:pPr>
+            <w:r>
+              <w:rPr>
+                <w:rFonts w:ascii="Calibri" w:eastAsia="Times New Roman" w:hAnsi="Calibri" w:cs="Calibri"/>
+                <w:color w:val="376091"/>
+              </w:rPr>
+              <w:t>5242</w:t>
+            </w:r>
+          </w:p>
+        </w:tc>
+        <w:tc>
+          <w:tcPr>
+            <w:tcW w:w="1956" w:type="dxa"/>
+            <w:tcBorders>
+              <w:top w:val="nil"/>
+              <w:left w:val="nil"/>
+              <w:bottom w:val="single" w:sz="4" w:space="0" w:color="4F81BD"/>
+              <w:right w:val="nil"/>
+            </w:tcBorders>
+            <w:shd w:val="clear" w:color="DBE5F1" w:fill="DBE5F1"/>
+            <w:noWrap/>
+            <w:vAlign w:val="bottom"/>
+            <w:hideMark/>
+          </w:tcPr>
+          <w:p>
+            <w:pPr>
+              <w:spacing w:after="0" w:line="240" w:lineRule="auto"/>
+              <w:rPr>
+                <w:rFonts w:ascii="Calibri" w:eastAsia="Times New Roman" w:hAnsi="Calibri" w:cs="Calibri"/>
+                <w:color w:val="376091"/>
+              </w:rPr>
+            </w:pPr>
+            <w:r>
+              <w:rPr>
+                <w:rFonts w:ascii="Calibri" w:eastAsia="Times New Roman" w:hAnsi="Calibri" w:cs="Calibri"/>
+                <w:color w:val="376091"/>
+              </w:rPr>
+              <w:t>1.92851926</w:t>
+            </w:r>
+          </w:p>
+        </w:tc>
+      </w:tr>
+    </w:tbl>
+    <w:p/>
+    <w:p>
+      <w:r>
+        <w:t xml:space="preserve">So yes, </w:t>
+      </w:r>
+      <w:proofErr w:type="gramStart"/>
+      <w:r>
+        <w:t>It</w:t>
+      </w:r>
+      <w:proofErr w:type="gramEnd"/>
+      <w:r>
+        <w:t xml:space="preserve"> is worth tackling this problem in parallel. Although, it will depend on the architecture you use to notice any increase in execution time. From the speed up graphs in figure d and g, we can see what the parallel equivalent of the serial time would take, and the results all favor parallel processing. </w:t>
+      </w:r>
+    </w:p>
+    <w:p/>
+    <w:p>
+      <w:pPr>
+        <w:pStyle w:val="Heading3"/>
+      </w:pPr>
+      <w:bookmarkStart w:id="17" w:name="_Toc19032720"/>
+      <w:r>
+        <w:t>For what range of data set sizes does the parallel program perform well?</w:t>
+      </w:r>
+      <w:bookmarkEnd w:id="17"/>
+    </w:p>
+    <w:p>
+      <w:r>
+        <w:t>The data set sizes chosen for this experiment was 200000, 800000, 1800000, 3200000 and 5242000</w:t>
+      </w:r>
+      <w:r>
+        <w:t xml:space="preserve">. To answer this question we are not going to considering specific sequential cutoffs for the parallel program results, </w:t>
+      </w:r>
+      <w:r>
+        <w:t>instead</w:t>
+      </w:r>
+      <w:r>
+        <w:t>, we are going to work with averages of the results.</w:t>
+      </w:r>
+      <w:r>
+        <w:t xml:space="preserve"> The table below</w:t>
+      </w:r>
+      <w:r>
+        <w:t xml:space="preserve"> shows the difference between the serial and average parallel times of execution for the different data sizes.</w:t>
+      </w:r>
+    </w:p>
+    <w:tbl>
+      <w:tblPr>
+        <w:tblW w:w="3392" w:type="dxa"/>
+        <w:tblInd w:w="108" w:type="dxa"/>
+        <w:tblLook w:val="04A0"/>
+      </w:tblPr>
+      <w:tblGrid>
+        <w:gridCol w:w="1436"/>
+        <w:gridCol w:w="1956"/>
+      </w:tblGrid>
+      <w:tr>
+        <w:trPr>
+          <w:trHeight w:val="300"/>
+        </w:trPr>
+        <w:tc>
+          <w:tcPr>
+            <w:tcW w:w="1436" w:type="dxa"/>
+            <w:tcBorders>
+              <w:top w:val="single" w:sz="4" w:space="0" w:color="4F81BD"/>
+              <w:left w:val="nil"/>
+              <w:bottom w:val="single" w:sz="4" w:space="0" w:color="4F81BD"/>
+              <w:right w:val="nil"/>
+            </w:tcBorders>
+            <w:shd w:val="clear" w:color="auto" w:fill="auto"/>
+            <w:noWrap/>
+            <w:vAlign w:val="bottom"/>
+            <w:hideMark/>
+          </w:tcPr>
+          <w:p>
+            <w:pPr>
+              <w:spacing w:after="0" w:line="240" w:lineRule="auto"/>
+              <w:rPr>
+                <w:rFonts w:ascii="Calibri" w:eastAsia="Times New Roman" w:hAnsi="Calibri" w:cs="Calibri"/>
+                <w:b/>
+                <w:bCs/>
+                <w:color w:val="376091"/>
+              </w:rPr>
+            </w:pPr>
+            <w:r>
+              <w:rPr>
+                <w:rFonts w:ascii="Calibri" w:eastAsia="Times New Roman" w:hAnsi="Calibri" w:cs="Calibri"/>
+                <w:b/>
+                <w:bCs/>
+                <w:color w:val="376091"/>
+              </w:rPr>
+              <w:t>Data size</w:t>
+            </w:r>
+          </w:p>
+        </w:tc>
+        <w:tc>
+          <w:tcPr>
+            <w:tcW w:w="1956" w:type="dxa"/>
+            <w:tcBorders>
+              <w:top w:val="single" w:sz="4" w:space="0" w:color="4F81BD"/>
+              <w:left w:val="nil"/>
+              <w:bottom w:val="single" w:sz="4" w:space="0" w:color="4F81BD"/>
+              <w:right w:val="nil"/>
+            </w:tcBorders>
+            <w:shd w:val="clear" w:color="auto" w:fill="auto"/>
+            <w:noWrap/>
+            <w:vAlign w:val="bottom"/>
+            <w:hideMark/>
+          </w:tcPr>
+          <w:p>
+            <w:pPr>
+              <w:spacing w:after="0" w:line="240" w:lineRule="auto"/>
+              <w:rPr>
+                <w:rFonts w:ascii="Calibri" w:eastAsia="Times New Roman" w:hAnsi="Calibri" w:cs="Calibri"/>
+                <w:b/>
+                <w:bCs/>
+                <w:color w:val="376091"/>
+              </w:rPr>
+            </w:pPr>
+            <w:r>
+              <w:rPr>
+                <w:rFonts w:ascii="Calibri" w:eastAsia="Times New Roman" w:hAnsi="Calibri" w:cs="Calibri"/>
+                <w:b/>
+                <w:bCs/>
+                <w:color w:val="376091"/>
+              </w:rPr>
               <w:t>Serial - parallel</w:t>
             </w:r>
           </w:p>
@@ -8422,11 +8874,16 @@
         <w:t xml:space="preserve">program the time is increasing, but for the parallel program the time is actually decreasing hence giving a greater range. </w:t>
       </w:r>
       <w:r>
-        <w:t>The parallel time</w:t>
+        <w:t xml:space="preserve">The parallel </w:t>
+      </w:r>
+      <w:proofErr w:type="gramStart"/>
+      <w:r>
+        <w:t>time</w:t>
       </w:r>
       <w:r>
         <w:t>s used in the calculation in the table is</w:t>
       </w:r>
+      <w:proofErr w:type="gramEnd"/>
       <w:r>
         <w:t xml:space="preserve"> an average parallel time </w:t>
       </w:r>
@@ -8445,9 +8902,11 @@
       <w:pPr>
         <w:pStyle w:val="Heading3"/>
       </w:pPr>
+      <w:bookmarkStart w:id="18" w:name="_Toc19032721"/>
       <w:r>
         <w:t>What is the maximum speedup obtainable with your parallel approach? How close is this speedup to the ideal expected?</w:t>
       </w:r>
+      <w:bookmarkEnd w:id="18"/>
     </w:p>
     <w:p>
       <w:r>
@@ -8463,17 +8922,617 @@
         <w:t>these experiments</w:t>
       </w:r>
       <w:r>
-        <w:t xml:space="preserve">, the maximum speed up noticed was for the smallest data size </w:t>
-      </w:r>
-      <w:r>
-        <w:t xml:space="preserve">was </w:t>
+        <w:t>, the maximum speed up noticed</w:t>
+      </w:r>
+      <w:r>
+        <w:t xml:space="preserve"> was for the smallest data size (of the average parallel times)  was 3.48. Speed up is the ratio of serial/parallel. Thus given the expected speed up, which was </w:t>
+      </w:r>
+      <w:proofErr w:type="gramStart"/>
+      <w:r>
+        <w:t>log(</w:t>
+      </w:r>
+      <w:proofErr w:type="gramEnd"/>
+      <w:r>
+        <w:t xml:space="preserve">n) = log(200000) = 5.301. We notice that the </w:t>
+      </w:r>
+      <w:r>
+        <w:t>practical speed up was not equal to the ideal speed up.</w:t>
+      </w:r>
+    </w:p>
+    <w:p>
+      <w:r>
+        <w:t>There was many reasons for this, let us go through some;</w:t>
+      </w:r>
+    </w:p>
+    <w:p>
+      <w:r>
+        <w:t xml:space="preserve">The number of cores in architecture one was 4 cores, </w:t>
+      </w:r>
+      <w:proofErr w:type="gramStart"/>
+      <w:r>
+        <w:t>Usually</w:t>
+      </w:r>
+      <w:proofErr w:type="gramEnd"/>
+      <w:r>
+        <w:t xml:space="preserve"> parallelism does not work to completeness with devices with cores. If we used a device with more cores (Like 8 or 16) we could’ve noticed exponential increase in execution time, this is because tasks that are smaller could be pipelined more quickly.</w:t>
+      </w:r>
+    </w:p>
+    <w:p>
+      <w:r>
+        <w:t xml:space="preserve">During the testing phases there could have been background tasks that were processing, thus not giving the fork join pool full access to all the cores. </w:t>
+      </w:r>
+      <w:proofErr w:type="gramStart"/>
+      <w:r>
+        <w:t>Inevitably, making time closer to a serial program.</w:t>
+      </w:r>
+      <w:proofErr w:type="gramEnd"/>
+      <w:r>
+        <w:t xml:space="preserve"> </w:t>
+      </w:r>
+    </w:p>
+    <w:p>
+      <w:r>
+        <w:t xml:space="preserve">Although the time for execution in parallel for any architecture was much more dominant that its serial program, the speed up was still not affected that much, this can be due to the above mentioned situation or other problems regarding the availability of cores and efficiency of the cores, which causes the serial time </w:t>
+      </w:r>
+      <w:r>
+        <w:t>to take much longer for a bigger data size, but the parallel (was still more efficient but) a little slower than its full capacity.</w:t>
+      </w:r>
+    </w:p>
+    <w:p/>
+    <w:p>
+      <w:pPr>
+        <w:pStyle w:val="Heading3"/>
+      </w:pPr>
+      <w:bookmarkStart w:id="19" w:name="_Toc19032722"/>
+      <w:r>
+        <w:t>What is an optimal sequential cutoff for this problem?</w:t>
+      </w:r>
+      <w:bookmarkEnd w:id="19"/>
+      <w:r>
+        <w:t xml:space="preserve"> </w:t>
+      </w:r>
+    </w:p>
+    <w:p>
+      <w:r>
+        <w:t>The most optimal sequential cutoff for the data sizes that were tested is 1000.</w:t>
+      </w:r>
+      <w:r>
+        <w:t xml:space="preserve"> Figure c and f shows you the time it took for a particular data size to execute on 6 different sequential cutoffs. I used a wide range of sequential cutoff in order to properly determine which sequential off would be most suitable for the data sizes.</w:t>
+      </w:r>
+    </w:p>
+    <w:p>
+      <w:r>
+        <w:t xml:space="preserve">After inspection from the graphs, </w:t>
+      </w:r>
+      <w:r>
+        <w:t>a</w:t>
+      </w:r>
+      <w:r>
+        <w:t xml:space="preserve"> sequential cutoff of 1000 was the one that gave the lowest time for execution.</w:t>
+      </w:r>
+      <w:r>
+        <w:t xml:space="preserve"> We can see that in fact the most appropriate range is between 100 and 10000 with 1000 giving the lowest time for the given data sizes. </w:t>
+      </w:r>
+    </w:p>
+    <w:p>
+      <w:r>
+        <w:t xml:space="preserve">A sequential cutoff of below </w:t>
+      </w:r>
+      <w:proofErr w:type="gramStart"/>
+      <w:r>
+        <w:t>100,</w:t>
+      </w:r>
+      <w:proofErr w:type="gramEnd"/>
+      <w:r>
+        <w:t xml:space="preserve"> shows how the time increases, and a sequential cutoff greater than 10000 shows how the time also slowly starts to increase</w:t>
+      </w:r>
+      <w:r>
+        <w:t xml:space="preserve"> as</w:t>
+      </w:r>
+      <w:r>
+        <w:t xml:space="preserve"> </w:t>
+      </w:r>
+      <w:r>
+        <w:t>well</w:t>
+      </w:r>
+      <w:r>
+        <w:t xml:space="preserve">. The results obtained here is specifically </w:t>
+      </w:r>
+      <w:r>
+        <w:lastRenderedPageBreak/>
+        <w:t xml:space="preserve">for the chosen data sizes. For </w:t>
+      </w:r>
+      <w:proofErr w:type="spellStart"/>
+      <w:r>
+        <w:t>eg</w:t>
+      </w:r>
+      <w:proofErr w:type="spellEnd"/>
+      <w:r>
+        <w:t>, the smallest data size is the most obvious when looking at the graph, we see  when the sequential cutoff gets closer to the to the data size, the time slowly starts to increase and will eventually take longer to run than the sequential program if the sequential cutoff exceeds the data size.</w:t>
+      </w:r>
+    </w:p>
+    <w:p/>
+    <w:p>
+      <w:pPr>
+        <w:pStyle w:val="Heading3"/>
+      </w:pPr>
+      <w:bookmarkStart w:id="20" w:name="_Toc19032723"/>
+      <w:r>
+        <w:t xml:space="preserve">What is the optimal number of threads </w:t>
+      </w:r>
+      <w:proofErr w:type="gramStart"/>
+      <w:r>
+        <w:t>on each architecture</w:t>
+      </w:r>
+      <w:proofErr w:type="gramEnd"/>
+      <w:r>
+        <w:t>?</w:t>
+      </w:r>
+      <w:bookmarkEnd w:id="20"/>
+    </w:p>
+    <w:p/>
+    <w:p>
+      <w:pPr>
+        <w:rPr>
+          <w:rFonts w:eastAsiaTheme="minorEastAsia"/>
+        </w:rPr>
+      </w:pPr>
+      <w:r>
+        <w:t xml:space="preserve">Since we are using the divide and conquer algorithm, we can calculate the number of threads that is being used within each data size using the </w:t>
+      </w:r>
+      <w:proofErr w:type="gramStart"/>
+      <w:r>
+        <w:t xml:space="preserve">formula  </w:t>
+      </w:r>
+      <m:oMath>
+        <w:proofErr w:type="gramEnd"/>
+        <m:f>
+          <m:fPr>
+            <m:ctrlPr>
+              <w:rPr>
+                <w:rFonts w:ascii="Cambria Math" w:hAnsi="Cambria Math"/>
+                <w:i/>
+              </w:rPr>
+            </m:ctrlPr>
+          </m:fPr>
+          <m:num>
+            <m:r>
+              <w:rPr>
+                <w:rFonts w:ascii="Cambria Math" w:hAnsi="Cambria Math"/>
+              </w:rPr>
+              <m:t>Data Size</m:t>
+            </m:r>
+          </m:num>
+          <m:den>
+            <m:r>
+              <w:rPr>
+                <w:rFonts w:ascii="Cambria Math" w:hAnsi="Cambria Math"/>
+              </w:rPr>
+              <m:t>Sequential Cutoff</m:t>
+            </m:r>
+          </m:den>
+        </m:f>
+      </m:oMath>
+      <w:r>
+        <w:rPr>
+          <w:rFonts w:eastAsiaTheme="minorEastAsia"/>
+        </w:rPr>
+        <w:t>. Thus in order to get the optimal number of threads in each architecture, we are going to calculate the average data size (of all data sizes we have used) and divide it using the best sequential cutoff that we have obtained.</w:t>
       </w:r>
     </w:p>
     <w:p>
       <w:pPr>
         <w:rPr>
-          <w:sz w:val="16"/>
+          <w:rFonts w:eastAsiaTheme="minorEastAsia"/>
         </w:rPr>
+      </w:pPr>
+      <w:r>
+        <w:rPr>
+          <w:rFonts w:eastAsiaTheme="minorEastAsia"/>
+        </w:rPr>
+        <w:t xml:space="preserve">Average Data size </w:t>
+      </w:r>
+      <w:r>
+        <w:rPr>
+          <w:rFonts w:eastAsiaTheme="minorEastAsia"/>
+        </w:rPr>
+        <w:t>(x10^3</w:t>
+      </w:r>
+      <w:proofErr w:type="gramStart"/>
+      <w:r>
+        <w:rPr>
+          <w:rFonts w:eastAsiaTheme="minorEastAsia"/>
+        </w:rPr>
+        <w:t>)</w:t>
+      </w:r>
+      <w:r>
+        <w:rPr>
+          <w:rFonts w:eastAsiaTheme="minorEastAsia"/>
+        </w:rPr>
+        <w:t>=</w:t>
+      </w:r>
+      <w:proofErr w:type="gramEnd"/>
+      <w:r>
+        <w:rPr>
+          <w:rFonts w:eastAsiaTheme="minorEastAsia"/>
+        </w:rPr>
+        <w:t xml:space="preserve"> 200+800+1800+3200+5242= </w:t>
+      </w:r>
+      <w:r>
+        <w:rPr>
+          <w:rFonts w:eastAsiaTheme="minorEastAsia"/>
+        </w:rPr>
+        <w:t>2248.4</w:t>
+      </w:r>
+    </w:p>
+    <w:p>
+      <w:pPr>
+        <w:rPr>
+          <w:rFonts w:eastAsiaTheme="minorEastAsia"/>
+        </w:rPr>
+      </w:pPr>
+      <w:r>
+        <w:rPr>
+          <w:rFonts w:eastAsiaTheme="minorEastAsia"/>
+        </w:rPr>
+        <w:t xml:space="preserve">Thus number of threads = </w:t>
+      </w:r>
+      <m:oMath>
+        <m:f>
+          <m:fPr>
+            <m:ctrlPr>
+              <w:rPr>
+                <w:rFonts w:ascii="Cambria Math" w:hAnsi="Cambria Math"/>
+                <w:i/>
+              </w:rPr>
+            </m:ctrlPr>
+          </m:fPr>
+          <m:num>
+            <m:r>
+              <w:rPr>
+                <w:rFonts w:ascii="Cambria Math" w:hAnsi="Cambria Math"/>
+              </w:rPr>
+              <m:t>2248400</m:t>
+            </m:r>
+          </m:num>
+          <m:den>
+            <m:r>
+              <w:rPr>
+                <w:rFonts w:ascii="Cambria Math" w:hAnsi="Cambria Math"/>
+              </w:rPr>
+              <m:t>1000</m:t>
+            </m:r>
+          </m:den>
+        </m:f>
+      </m:oMath>
+      <w:r>
+        <w:rPr>
+          <w:rFonts w:eastAsiaTheme="minorEastAsia"/>
+        </w:rPr>
+        <w:t xml:space="preserve"> = 2248.4 threads</w:t>
+      </w:r>
+    </w:p>
+    <w:p>
+      <w:r>
+        <w:rPr>
+          <w:rFonts w:eastAsiaTheme="minorEastAsia"/>
+        </w:rPr>
+        <w:t xml:space="preserve"> Thus the optimal number of threads for architecture 1 was 2249. Due to the fact that the second architecture used had only 2 cores while architecture 1 had 4 cores, I noticed that the optimal sequential cutoff was the same for the experimented data </w:t>
+      </w:r>
+      <w:proofErr w:type="gramStart"/>
+      <w:r>
+        <w:rPr>
+          <w:rFonts w:eastAsiaTheme="minorEastAsia"/>
+        </w:rPr>
+        <w:t>sizes ,</w:t>
+      </w:r>
+      <w:proofErr w:type="gramEnd"/>
+      <w:r>
+        <w:rPr>
+          <w:rFonts w:eastAsiaTheme="minorEastAsia"/>
+        </w:rPr>
+        <w:t xml:space="preserve"> and thus the optimal number of threads for architecture 2 would be the same.</w:t>
+      </w:r>
+    </w:p>
+    <w:p/>
+    <w:p/>
+    <w:p/>
+    <w:p/>
+    <w:p/>
+    <w:p/>
+    <w:p/>
+    <w:p/>
+    <w:p/>
+    <w:p/>
+    <w:p/>
+    <w:p>
+      <w:pPr>
+        <w:pStyle w:val="Heading2"/>
+      </w:pPr>
+      <w:bookmarkStart w:id="21" w:name="_Toc19032724"/>
+      <w:r>
+        <w:lastRenderedPageBreak/>
+        <w:t>Conclusion</w:t>
+      </w:r>
+      <w:bookmarkEnd w:id="21"/>
+    </w:p>
+    <w:p>
+      <w:r>
+        <w:t>For the given data sizes and the chosen sequential cutoff, we can conclude that the parallel program was much quicker than when we did it serially. Although, this comes with a few things to consider when performing experiments like this;</w:t>
+      </w:r>
+    </w:p>
+    <w:p>
+      <w:r>
+        <w:t>In this experiment, the work being done at the base level is actually quite small, which means it is actually more difficult to make the parallel program to perf</w:t>
+      </w:r>
+      <w:r>
+        <w:t xml:space="preserve">orm much better than the serial one, hence the speed up is not a large amount, it differs by a single amount as the data size gets bigger. This means that the work at the smallest level is too </w:t>
+      </w:r>
+      <w:proofErr w:type="gramStart"/>
+      <w:r>
+        <w:t>small,</w:t>
+      </w:r>
+      <w:proofErr w:type="gramEnd"/>
+      <w:r>
+        <w:t xml:space="preserve"> hence it is more difficult to get better speed up.</w:t>
+      </w:r>
+    </w:p>
+    <w:p>
+      <w:r>
+        <w:t>The data sizes to consider should be extremely large sizes when trying to test the efficiency of parallel programming. We can see that the data sizes used in this experiment did</w:t>
+      </w:r>
+      <w:r>
+        <w:t xml:space="preserve"> lead to a significant improvement in time, but is not significant enough.</w:t>
+      </w:r>
+      <w:r>
+        <w:t xml:space="preserve"> One of the flaws in Amdahl’s laws was that   typically </w:t>
+      </w:r>
+      <w:proofErr w:type="spellStart"/>
+      <w:proofErr w:type="gramStart"/>
+      <w:r>
+        <w:t>Tp</w:t>
+      </w:r>
+      <w:proofErr w:type="spellEnd"/>
+      <w:r>
+        <w:t>(</w:t>
+      </w:r>
+      <w:proofErr w:type="gramEnd"/>
+      <w:r>
+        <w:t xml:space="preserve"> The span) grows faster than Ts(The work) when the data size increases, Which will show an increase in e</w:t>
+      </w:r>
+      <w:r>
+        <w:t>fficiency as the ratio of Ts to</w:t>
+      </w:r>
+      <w:r>
+        <w:t xml:space="preserve"> </w:t>
+      </w:r>
+      <w:proofErr w:type="spellStart"/>
+      <w:r>
+        <w:t>Tp</w:t>
+      </w:r>
+      <w:proofErr w:type="spellEnd"/>
+      <w:r>
+        <w:t xml:space="preserve"> is not constant.</w:t>
+      </w:r>
+    </w:p>
+    <w:p>
+      <w:r>
+        <w:t>The sequential cut off</w:t>
+      </w:r>
+      <w:r>
+        <w:t xml:space="preserve">s used in this experiment showed the most appropriate sequential cutoff for a specific data size. The </w:t>
+      </w:r>
+      <w:proofErr w:type="gramStart"/>
+      <w:r>
+        <w:t>fork join</w:t>
+      </w:r>
+      <w:proofErr w:type="gramEnd"/>
+      <w:r>
+        <w:t xml:space="preserve"> Documentation from java states that a task will ideally execute between 1000 and 10000 computational steps. And the results that we achieved proved this to us.</w:t>
+      </w:r>
+      <w:r>
+        <w:t xml:space="preserve"> By using a wide range for the sequential cutoff we were able to see after what computation steps did the parallel program start performing better, and similarly, when the parallel program started to take longer to execute.</w:t>
+      </w:r>
+    </w:p>
+    <w:p>
+      <w:r>
+        <w:t xml:space="preserve">In conclusion, </w:t>
+      </w:r>
+      <w:r>
+        <w:t>when</w:t>
+      </w:r>
+      <w:r>
+        <w:t xml:space="preserve"> we are trying to test the speed up/ Efficiency of parallel programming, we must </w:t>
+      </w:r>
+      <w:r>
+        <w:t xml:space="preserve">carefully </w:t>
+      </w:r>
+      <w:proofErr w:type="gramStart"/>
+      <w:r>
+        <w:t xml:space="preserve">consider </w:t>
+      </w:r>
+      <w:r>
+        <w:t xml:space="preserve"> the</w:t>
+      </w:r>
+      <w:proofErr w:type="gramEnd"/>
+      <w:r>
+        <w:t xml:space="preserve"> specifications of the architecture that we are working in. We have already showed that parallel programming performs best when large data sizes are used but we notice that architectures with 2 cores or 4 cores do not give </w:t>
+      </w:r>
+      <w:r>
+        <w:t>results that are extra ordinary. When working with parallel programming it is essentially to make use of all the cores within the architecture, spanning minimum overheads as possible.</w:t>
+      </w:r>
+    </w:p>
+    <w:p/>
+    <w:p/>
+    <w:p/>
+    <w:p/>
+    <w:p/>
+    <w:p/>
+    <w:p/>
+    <w:p/>
+    <w:p>
+      <w:pPr>
+        <w:pStyle w:val="Heading2"/>
+      </w:pPr>
+      <w:bookmarkStart w:id="22" w:name="_Toc19032725"/>
+      <w:proofErr w:type="spellStart"/>
+      <w:r>
+        <w:lastRenderedPageBreak/>
+        <w:t>Git</w:t>
+      </w:r>
+      <w:bookmarkEnd w:id="22"/>
+      <w:proofErr w:type="spellEnd"/>
+      <w:r>
+        <w:t xml:space="preserve"> </w:t>
+      </w:r>
+    </w:p>
+    <w:p>
+      <w:proofErr w:type="spellStart"/>
+      <w:r>
+        <w:t>Git</w:t>
+      </w:r>
+      <w:proofErr w:type="spellEnd"/>
+      <w:r>
+        <w:t xml:space="preserve"> repository can be found on my </w:t>
+      </w:r>
+      <w:proofErr w:type="spellStart"/>
+      <w:r>
+        <w:t>gitHub</w:t>
+      </w:r>
+      <w:proofErr w:type="spellEnd"/>
+      <w:r>
+        <w:t xml:space="preserve"> </w:t>
+      </w:r>
+      <w:proofErr w:type="gramStart"/>
+      <w:r>
+        <w:t>page :</w:t>
+      </w:r>
+      <w:proofErr w:type="gramEnd"/>
+      <w:r>
+        <w:t xml:space="preserve"> georgeo30 </w:t>
+      </w:r>
+      <w:hyperlink r:id="rId15" w:history="1">
+        <w:r>
+          <w:rPr>
+            <w:rStyle w:val="Hyperlink"/>
+          </w:rPr>
+          <w:t>https://github.com/georgeo30</w:t>
+        </w:r>
+      </w:hyperlink>
+    </w:p>
+    <w:p>
+      <w:proofErr w:type="spellStart"/>
+      <w:r>
+        <w:t>ParallelVsSequential</w:t>
+      </w:r>
+      <w:proofErr w:type="spellEnd"/>
+      <w:r>
+        <w:t xml:space="preserve"> </w:t>
+      </w:r>
+      <w:proofErr w:type="gramStart"/>
+      <w:r>
+        <w:t>repo :</w:t>
+      </w:r>
+      <w:proofErr w:type="gramEnd"/>
+      <w:r>
+        <w:t xml:space="preserve"> </w:t>
+      </w:r>
+      <w:hyperlink r:id="rId16" w:history="1">
+        <w:r>
+          <w:rPr>
+            <w:rStyle w:val="Hyperlink"/>
+          </w:rPr>
+          <w:t>https://github.com/georgeo30/PARALLELvsSEQUENTIAL</w:t>
+        </w:r>
+      </w:hyperlink>
+    </w:p>
+    <w:p>
+      <w:r>
+        <w:t xml:space="preserve">If the above link does not work, Please go to my </w:t>
+      </w:r>
+      <w:proofErr w:type="spellStart"/>
+      <w:r>
+        <w:t>gitHub</w:t>
+      </w:r>
+      <w:proofErr w:type="spellEnd"/>
+      <w:r>
+        <w:t xml:space="preserve"> and search for </w:t>
+      </w:r>
+      <w:proofErr w:type="spellStart"/>
+      <w:proofErr w:type="gramStart"/>
+      <w:r>
+        <w:t>ParallelvsSequential</w:t>
+      </w:r>
+      <w:proofErr w:type="spellEnd"/>
+      <w:r>
+        <w:t xml:space="preserve"> :</w:t>
+      </w:r>
+      <w:proofErr w:type="gramEnd"/>
+      <w:r>
+        <w:t xml:space="preserve"> It could be because the project is currently set to private at time of submission due to plagiarism purposes. </w:t>
+      </w:r>
+    </w:p>
+    <w:p>
+      <w:r>
+        <w:t>The project will be made public  on the day of submission.</w:t>
+      </w:r>
+    </w:p>
+    <w:p>
+      <w:r>
+        <w:rPr>
+          <w:noProof/>
+        </w:rPr>
+        <w:drawing>
+          <wp:inline distT="0" distB="0" distL="0" distR="0">
+            <wp:extent cx="5943600" cy="2208190"/>
+            <wp:effectExtent l="19050" t="0" r="0" b="0"/>
+            <wp:docPr id="2" name="Picture 1"/>
+            <wp:cNvGraphicFramePr>
+              <a:graphicFrameLocks xmlns:a="http://schemas.openxmlformats.org/drawingml/2006/main" noChangeAspect="1"/>
+            </wp:cNvGraphicFramePr>
+            <a:graphic xmlns:a="http://schemas.openxmlformats.org/drawingml/2006/main">
+              <a:graphicData uri="http://schemas.openxmlformats.org/drawingml/2006/picture">
+                <pic:pic xmlns:pic="http://schemas.openxmlformats.org/drawingml/2006/picture">
+                  <pic:nvPicPr>
+                    <pic:cNvPr id="0" name="Picture 1"/>
+                    <pic:cNvPicPr>
+                      <a:picLocks noChangeAspect="1" noChangeArrowheads="1"/>
+                    </pic:cNvPicPr>
+                  </pic:nvPicPr>
+                  <pic:blipFill>
+                    <a:blip r:embed="rId17" cstate="print"/>
+                    <a:srcRect/>
+                    <a:stretch>
+                      <a:fillRect/>
+                    </a:stretch>
+                  </pic:blipFill>
+                  <pic:spPr bwMode="auto">
+                    <a:xfrm>
+                      <a:off x="0" y="0"/>
+                      <a:ext cx="5943600" cy="2208190"/>
+                    </a:xfrm>
+                    <a:prstGeom prst="rect">
+                      <a:avLst/>
+                    </a:prstGeom>
+                    <a:noFill/>
+                    <a:ln w="9525">
+                      <a:noFill/>
+                      <a:miter lim="800000"/>
+                      <a:headEnd/>
+                      <a:tailEnd/>
+                    </a:ln>
+                  </pic:spPr>
+                </pic:pic>
+              </a:graphicData>
+            </a:graphic>
+          </wp:inline>
+        </w:drawing>
+      </w:r>
+    </w:p>
+    <w:p/>
+    <w:p>
+      <w:pPr>
+        <w:pStyle w:val="Heading2"/>
       </w:pPr>
     </w:p>
     <w:sectPr>
@@ -9534,7 +10593,7 @@
                   <c:v>7.4878120000000034E-2</c:v>
                 </c:pt>
                 <c:pt idx="3">
-                  <c:v>0.13031043000000009</c:v>
+                  <c:v>0.13031043000000025</c:v>
                 </c:pt>
                 <c:pt idx="4">
                   <c:v>0.20719464000000001</c:v>
@@ -9580,13 +10639,13 @@
                 <c:formatCode>General</c:formatCode>
                 <c:ptCount val="5"/>
                 <c:pt idx="0">
-                  <c:v>3.343593700000003E-3</c:v>
+                  <c:v>3.3435937000000078E-3</c:v>
                 </c:pt>
                 <c:pt idx="1">
-                  <c:v>1.576278120000001E-2</c:v>
+                  <c:v>1.5762781200000034E-2</c:v>
                 </c:pt>
                 <c:pt idx="2">
-                  <c:v>3.7301216400000024E-2</c:v>
+                  <c:v>3.7301216400000066E-2</c:v>
                 </c:pt>
                 <c:pt idx="3">
                   <c:v>6.4958403799999995E-2</c:v>
@@ -9599,11 +10658,11 @@
           </c:val>
         </c:ser>
         <c:marker val="1"/>
-        <c:axId val="148814848"/>
-        <c:axId val="149126528"/>
+        <c:axId val="94390144"/>
+        <c:axId val="101257216"/>
       </c:lineChart>
       <c:catAx>
-        <c:axId val="148814848"/>
+        <c:axId val="94390144"/>
         <c:scaling>
           <c:orientation val="minMax"/>
         </c:scaling>
@@ -9627,14 +10686,14 @@
         </c:title>
         <c:numFmt formatCode="General" sourceLinked="1"/>
         <c:tickLblPos val="nextTo"/>
-        <c:crossAx val="149126528"/>
+        <c:crossAx val="101257216"/>
         <c:crosses val="autoZero"/>
         <c:auto val="1"/>
         <c:lblAlgn val="ctr"/>
         <c:lblOffset val="100"/>
       </c:catAx>
       <c:valAx>
-        <c:axId val="149126528"/>
+        <c:axId val="101257216"/>
         <c:scaling>
           <c:orientation val="minMax"/>
         </c:scaling>
@@ -9659,7 +10718,7 @@
         </c:title>
         <c:numFmt formatCode="General" sourceLinked="1"/>
         <c:tickLblPos val="nextTo"/>
-        <c:crossAx val="148814848"/>
+        <c:crossAx val="94390144"/>
         <c:crosses val="autoZero"/>
         <c:crossBetween val="between"/>
       </c:valAx>
@@ -9675,6 +10734,7 @@
 
 <file path=word/charts/chart2.xml><?xml version="1.0" encoding="utf-8"?>
 <c:chartSpace xmlns:c="http://schemas.openxmlformats.org/drawingml/2006/chart" xmlns:a="http://schemas.openxmlformats.org/drawingml/2006/main" xmlns:r="http://schemas.openxmlformats.org/officeDocument/2006/relationships">
+  <c:date1904 val="1"/>
   <c:lang val="en-US"/>
   <c:chart>
     <c:title>
@@ -9743,16 +10803,16 @@
                 <c:formatCode>General</c:formatCode>
                 <c:ptCount val="5"/>
                 <c:pt idx="0">
-                  <c:v>4.1740112999999971E-3</c:v>
+                  <c:v>4.1740112999999945E-3</c:v>
                 </c:pt>
                 <c:pt idx="1">
-                  <c:v>2.6579918000000026E-3</c:v>
+                  <c:v>2.6579918000000056E-3</c:v>
                 </c:pt>
                 <c:pt idx="2">
-                  <c:v>2.6259916000000026E-3</c:v>
+                  <c:v>2.6259916000000057E-3</c:v>
                 </c:pt>
                 <c:pt idx="3">
-                  <c:v>3.0699982000000014E-3</c:v>
+                  <c:v>3.0699982000000035E-3</c:v>
                 </c:pt>
                 <c:pt idx="4">
                   <c:v>4.1899755999999996E-3</c:v>
@@ -9869,7 +10929,7 @@
                 <c:formatCode>General</c:formatCode>
                 <c:ptCount val="5"/>
                 <c:pt idx="0">
-                  <c:v>4.2303950000000028E-2</c:v>
+                  <c:v>4.2303950000000069E-2</c:v>
                 </c:pt>
                 <c:pt idx="1">
                   <c:v>3.7320007000000002E-2</c:v>
@@ -9995,30 +11055,30 @@
                 <c:formatCode>General</c:formatCode>
                 <c:ptCount val="5"/>
                 <c:pt idx="0">
-                  <c:v>0.13346203000000009</c:v>
+                  <c:v>0.13346203000000026</c:v>
                 </c:pt>
                 <c:pt idx="1">
                   <c:v>0.10156985</c:v>
                 </c:pt>
                 <c:pt idx="2">
-                  <c:v>9.7850020000000051E-2</c:v>
+                  <c:v>9.7850020000000065E-2</c:v>
                 </c:pt>
                 <c:pt idx="3">
-                  <c:v>9.8075970000000082E-2</c:v>
+                  <c:v>9.807597000000022E-2</c:v>
                 </c:pt>
                 <c:pt idx="4">
-                  <c:v>0.10622795000000004</c:v>
+                  <c:v>0.1062279500000001</c:v>
                 </c:pt>
               </c:numCache>
             </c:numRef>
           </c:val>
         </c:ser>
         <c:marker val="1"/>
-        <c:axId val="149633664"/>
-        <c:axId val="170033920"/>
+        <c:axId val="107490688"/>
+        <c:axId val="130622976"/>
       </c:lineChart>
       <c:catAx>
-        <c:axId val="149633664"/>
+        <c:axId val="107490688"/>
         <c:scaling>
           <c:orientation val="minMax"/>
         </c:scaling>
@@ -10047,14 +11107,14 @@
         </c:title>
         <c:numFmt formatCode="General" sourceLinked="1"/>
         <c:tickLblPos val="nextTo"/>
-        <c:crossAx val="170033920"/>
+        <c:crossAx val="130622976"/>
         <c:crosses val="autoZero"/>
         <c:auto val="1"/>
         <c:lblAlgn val="ctr"/>
         <c:lblOffset val="100"/>
       </c:catAx>
       <c:valAx>
-        <c:axId val="170033920"/>
+        <c:axId val="130622976"/>
         <c:scaling>
           <c:orientation val="minMax"/>
         </c:scaling>
@@ -10079,7 +11139,7 @@
         </c:title>
         <c:numFmt formatCode="General" sourceLinked="1"/>
         <c:tickLblPos val="nextTo"/>
-        <c:crossAx val="149633664"/>
+        <c:crossAx val="107490688"/>
         <c:crosses val="autoZero"/>
         <c:crossBetween val="between"/>
       </c:valAx>
@@ -10131,13 +11191,13 @@
                 <c:formatCode>General</c:formatCode>
                 <c:ptCount val="5"/>
                 <c:pt idx="0">
-                  <c:v>3.3435937000000008E-3</c:v>
+                  <c:v>3.3435937000000052E-3</c:v>
                 </c:pt>
                 <c:pt idx="1">
-                  <c:v>1.5762781200000003E-2</c:v>
+                  <c:v>1.5762781200000024E-2</c:v>
                 </c:pt>
                 <c:pt idx="2">
-                  <c:v>3.7301216400000003E-2</c:v>
+                  <c:v>3.7301216400000052E-2</c:v>
                 </c:pt>
                 <c:pt idx="3">
                   <c:v>6.4958403799999995E-2</c:v>
@@ -10164,7 +11224,7 @@
                   <c:v>7.487812000000002E-2</c:v>
                 </c:pt>
                 <c:pt idx="3">
-                  <c:v>0.13031043000000003</c:v>
+                  <c:v>0.13031043000000017</c:v>
                 </c:pt>
                 <c:pt idx="4">
                   <c:v>0.20719464000000001</c:v>
@@ -10174,11 +11234,11 @@
           </c:val>
         </c:ser>
         <c:marker val="1"/>
-        <c:axId val="171876352"/>
-        <c:axId val="172102784"/>
+        <c:axId val="130930560"/>
+        <c:axId val="94433664"/>
       </c:lineChart>
       <c:catAx>
-        <c:axId val="171876352"/>
+        <c:axId val="130930560"/>
         <c:scaling>
           <c:orientation val="minMax"/>
         </c:scaling>
@@ -10207,14 +11267,14 @@
         </c:title>
         <c:numFmt formatCode="General" sourceLinked="1"/>
         <c:tickLblPos val="nextTo"/>
-        <c:crossAx val="172102784"/>
+        <c:crossAx val="94433664"/>
         <c:crosses val="autoZero"/>
         <c:auto val="1"/>
         <c:lblAlgn val="ctr"/>
         <c:lblOffset val="100"/>
       </c:catAx>
       <c:valAx>
-        <c:axId val="172102784"/>
+        <c:axId val="94433664"/>
         <c:scaling>
           <c:orientation val="minMax"/>
         </c:scaling>
@@ -10239,7 +11299,7 @@
         </c:title>
         <c:numFmt formatCode="General" sourceLinked="1"/>
         <c:tickLblPos val="nextTo"/>
-        <c:crossAx val="171876352"/>
+        <c:crossAx val="130930560"/>
         <c:crosses val="autoZero"/>
         <c:crossBetween val="between"/>
       </c:valAx>
@@ -10324,7 +11384,7 @@
                   <c:v>0.45189550000000001</c:v>
                 </c:pt>
                 <c:pt idx="4">
-                  <c:v>0.74058749999999984</c:v>
+                  <c:v>0.74058749999999951</c:v>
                 </c:pt>
               </c:numCache>
             </c:numRef>
@@ -10370,13 +11430,13 @@
                   <c:v>8.209210120000001E-3</c:v>
                 </c:pt>
                 <c:pt idx="1">
-                  <c:v>2.723119760000001E-2</c:v>
+                  <c:v>2.7231197600000055E-2</c:v>
                 </c:pt>
                 <c:pt idx="2">
-                  <c:v>5.7887304600000009E-2</c:v>
+                  <c:v>5.7887304600000022E-2</c:v>
                 </c:pt>
                 <c:pt idx="3">
-                  <c:v>9.868420200000004E-2</c:v>
+                  <c:v>9.8684202000000068E-2</c:v>
                 </c:pt>
                 <c:pt idx="4">
                   <c:v>0.16280846399999999</c:v>
@@ -10386,11 +11446,11 @@
           </c:val>
         </c:ser>
         <c:marker val="1"/>
-        <c:axId val="172298624"/>
-        <c:axId val="172303488"/>
+        <c:axId val="101294848"/>
+        <c:axId val="101296768"/>
       </c:lineChart>
       <c:catAx>
-        <c:axId val="172298624"/>
+        <c:axId val="101294848"/>
         <c:scaling>
           <c:orientation val="minMax"/>
         </c:scaling>
@@ -10414,14 +11474,14 @@
         </c:title>
         <c:numFmt formatCode="General" sourceLinked="1"/>
         <c:tickLblPos val="nextTo"/>
-        <c:crossAx val="172303488"/>
+        <c:crossAx val="101296768"/>
         <c:crosses val="autoZero"/>
         <c:auto val="1"/>
         <c:lblAlgn val="ctr"/>
         <c:lblOffset val="100"/>
       </c:catAx>
       <c:valAx>
-        <c:axId val="172303488"/>
+        <c:axId val="101296768"/>
         <c:scaling>
           <c:orientation val="minMax"/>
         </c:scaling>
@@ -10446,7 +11506,7 @@
         </c:title>
         <c:numFmt formatCode="General" sourceLinked="1"/>
         <c:tickLblPos val="nextTo"/>
-        <c:crossAx val="172298624"/>
+        <c:crossAx val="101294848"/>
         <c:crosses val="autoZero"/>
         <c:crossBetween val="between"/>
       </c:valAx>
@@ -10530,7 +11590,7 @@
                 <c:formatCode>General</c:formatCode>
                 <c:ptCount val="5"/>
                 <c:pt idx="0">
-                  <c:v>1.0111991999999997E-2</c:v>
+                  <c:v>1.0111991999999992E-2</c:v>
                 </c:pt>
                 <c:pt idx="1">
                   <c:v>7.9240160000000007E-3</c:v>
@@ -10539,7 +11599,7 @@
                   <c:v>7.8020141999999995E-3</c:v>
                 </c:pt>
                 <c:pt idx="3">
-                  <c:v>7.390013400000001E-3</c:v>
+                  <c:v>7.3900134000000044E-3</c:v>
                 </c:pt>
                 <c:pt idx="4">
                   <c:v>7.8180149999999993E-3</c:v>
@@ -10593,19 +11653,19 @@
                 <c:formatCode>General</c:formatCode>
                 <c:ptCount val="5"/>
                 <c:pt idx="0">
-                  <c:v>3.2052014000000004E-2</c:v>
+                  <c:v>3.2052014000000011E-2</c:v>
                 </c:pt>
                 <c:pt idx="1">
                   <c:v>2.5723996000000002E-2</c:v>
                 </c:pt>
                 <c:pt idx="2">
-                  <c:v>2.4431989000000005E-2</c:v>
+                  <c:v>2.4431989000000012E-2</c:v>
                 </c:pt>
                 <c:pt idx="3">
-                  <c:v>2.6297996000000004E-2</c:v>
+                  <c:v>2.6297996000000021E-2</c:v>
                 </c:pt>
                 <c:pt idx="4">
-                  <c:v>2.7649993000000008E-2</c:v>
+                  <c:v>2.7649993000000032E-2</c:v>
                 </c:pt>
               </c:numCache>
             </c:numRef>
@@ -10668,7 +11728,7 @@
                   <c:v>5.4098178000000004E-2</c:v>
                 </c:pt>
                 <c:pt idx="4">
-                  <c:v>5.9058093000000006E-2</c:v>
+                  <c:v>5.9058093000000055E-2</c:v>
                 </c:pt>
               </c:numCache>
             </c:numRef>
@@ -10719,19 +11779,19 @@
                 <c:formatCode>General</c:formatCode>
                 <c:ptCount val="5"/>
                 <c:pt idx="0">
-                  <c:v>0.11968421000000001</c:v>
+                  <c:v>0.11968421000000007</c:v>
                 </c:pt>
                 <c:pt idx="1">
                   <c:v>9.5452250000000002E-2</c:v>
                 </c:pt>
                 <c:pt idx="2">
-                  <c:v>8.954802000000002E-2</c:v>
+                  <c:v>8.9548020000000048E-2</c:v>
                 </c:pt>
                 <c:pt idx="3">
-                  <c:v>9.5702300000000018E-2</c:v>
+                  <c:v>9.5702300000000046E-2</c:v>
                 </c:pt>
                 <c:pt idx="4">
-                  <c:v>9.3034230000000037E-2</c:v>
+                  <c:v>9.3034230000000065E-2</c:v>
                 </c:pt>
               </c:numCache>
             </c:numRef>
@@ -10785,27 +11845,27 @@
                   <c:v>0.20569666</c:v>
                 </c:pt>
                 <c:pt idx="1">
-                  <c:v>0.15942143000000006</c:v>
+                  <c:v>0.15942143000000031</c:v>
                 </c:pt>
                 <c:pt idx="2">
-                  <c:v>0.14526746000000001</c:v>
+                  <c:v>0.14526746000000018</c:v>
                 </c:pt>
                 <c:pt idx="3">
-                  <c:v>0.15042740000000002</c:v>
+                  <c:v>0.15042740000000024</c:v>
                 </c:pt>
                 <c:pt idx="4">
-                  <c:v>0.15322937000000003</c:v>
+                  <c:v>0.15322937000000014</c:v>
                 </c:pt>
               </c:numCache>
             </c:numRef>
           </c:val>
         </c:ser>
         <c:marker val="1"/>
-        <c:axId val="229873536"/>
-        <c:axId val="230650240"/>
+        <c:axId val="103012224"/>
+        <c:axId val="105836544"/>
       </c:lineChart>
       <c:catAx>
-        <c:axId val="229873536"/>
+        <c:axId val="103012224"/>
         <c:scaling>
           <c:orientation val="minMax"/>
         </c:scaling>
@@ -10834,14 +11894,14 @@
         </c:title>
         <c:numFmt formatCode="General" sourceLinked="1"/>
         <c:tickLblPos val="nextTo"/>
-        <c:crossAx val="230650240"/>
+        <c:crossAx val="105836544"/>
         <c:crosses val="autoZero"/>
         <c:auto val="1"/>
         <c:lblAlgn val="ctr"/>
         <c:lblOffset val="100"/>
       </c:catAx>
       <c:valAx>
-        <c:axId val="230650240"/>
+        <c:axId val="105836544"/>
         <c:scaling>
           <c:orientation val="minMax"/>
         </c:scaling>
@@ -10866,7 +11926,7 @@
         </c:title>
         <c:numFmt formatCode="General" sourceLinked="1"/>
         <c:tickLblPos val="nextTo"/>
-        <c:crossAx val="229873536"/>
+        <c:crossAx val="103012224"/>
         <c:crosses val="autoZero"/>
         <c:crossBetween val="between"/>
       </c:valAx>
@@ -10918,13 +11978,13 @@
                   <c:v>8.209210120000001E-3</c:v>
                 </c:pt>
                 <c:pt idx="1">
-                  <c:v>2.723119760000001E-2</c:v>
+                  <c:v>2.7231197600000055E-2</c:v>
                 </c:pt>
                 <c:pt idx="2">
-                  <c:v>5.7887304600000009E-2</c:v>
+                  <c:v>5.7887304600000022E-2</c:v>
                 </c:pt>
                 <c:pt idx="3">
-                  <c:v>9.868420200000004E-2</c:v>
+                  <c:v>9.8684202000000068E-2</c:v>
                 </c:pt>
                 <c:pt idx="4">
                   <c:v>0.16280846399999999</c:v>
@@ -10951,18 +12011,18 @@
                   <c:v>0.45189550000000001</c:v>
                 </c:pt>
                 <c:pt idx="4">
-                  <c:v>0.74058749999999984</c:v>
+                  <c:v>0.74058749999999951</c:v>
                 </c:pt>
               </c:numCache>
             </c:numRef>
           </c:val>
         </c:ser>
         <c:marker val="1"/>
-        <c:axId val="234226816"/>
-        <c:axId val="234229120"/>
+        <c:axId val="105869312"/>
+        <c:axId val="105871232"/>
       </c:lineChart>
       <c:catAx>
-        <c:axId val="234226816"/>
+        <c:axId val="105869312"/>
         <c:scaling>
           <c:orientation val="minMax"/>
         </c:scaling>
@@ -10991,14 +12051,14 @@
         </c:title>
         <c:numFmt formatCode="General" sourceLinked="1"/>
         <c:tickLblPos val="nextTo"/>
-        <c:crossAx val="234229120"/>
+        <c:crossAx val="105871232"/>
         <c:crosses val="autoZero"/>
         <c:auto val="1"/>
         <c:lblAlgn val="ctr"/>
         <c:lblOffset val="100"/>
       </c:catAx>
       <c:valAx>
-        <c:axId val="234229120"/>
+        <c:axId val="105871232"/>
         <c:scaling>
           <c:orientation val="minMax"/>
         </c:scaling>
@@ -11023,7 +12083,7 @@
         </c:title>
         <c:numFmt formatCode="General" sourceLinked="1"/>
         <c:tickLblPos val="nextTo"/>
-        <c:crossAx val="234226816"/>
+        <c:crossAx val="105869312"/>
         <c:crosses val="autoZero"/>
         <c:crossBetween val="between"/>
       </c:valAx>
@@ -11127,64 +12187,6 @@
         </w:p>
       </w:docPartBody>
     </w:docPart>
-    <w:docPart>
-      <w:docPartPr>
-        <w:name w:val="E8384172A7A64E0790D075515678815B"/>
-        <w:category>
-          <w:name w:val="General"/>
-          <w:gallery w:val="placeholder"/>
-        </w:category>
-        <w:types>
-          <w:type w:val="bbPlcHdr"/>
-        </w:types>
-        <w:behaviors>
-          <w:behavior w:val="content"/>
-        </w:behaviors>
-        <w:guid w:val="{72C4606D-317A-42FF-9B57-92562741B312}"/>
-      </w:docPartPr>
-      <w:docPartBody>
-        <w:p>
-          <w:pPr>
-            <w:pStyle w:val="E8384172A7A64E0790D075515678815B"/>
-          </w:pPr>
-          <w:r>
-            <w:rPr>
-              <w:color w:val="4F81BD" w:themeColor="accent1"/>
-            </w:rPr>
-            <w:t>[Type the author name]</w:t>
-          </w:r>
-        </w:p>
-      </w:docPartBody>
-    </w:docPart>
-    <w:docPart>
-      <w:docPartPr>
-        <w:name w:val="3D969021CCEE4555A698CA051AB4CBC2"/>
-        <w:category>
-          <w:name w:val="General"/>
-          <w:gallery w:val="placeholder"/>
-        </w:category>
-        <w:types>
-          <w:type w:val="bbPlcHdr"/>
-        </w:types>
-        <w:behaviors>
-          <w:behavior w:val="content"/>
-        </w:behaviors>
-        <w:guid w:val="{E105B2F8-8783-4114-BE52-40198FE1EE2E}"/>
-      </w:docPartPr>
-      <w:docPartBody>
-        <w:p>
-          <w:pPr>
-            <w:pStyle w:val="3D969021CCEE4555A698CA051AB4CBC2"/>
-          </w:pPr>
-          <w:r>
-            <w:rPr>
-              <w:color w:val="4F81BD" w:themeColor="accent1"/>
-            </w:rPr>
-            <w:t>[Pick the date]</w:t>
-          </w:r>
-        </w:p>
-      </w:docPartBody>
-    </w:docPart>
   </w:docParts>
 </w:glossaryDocument>
 </file>
@@ -11216,8 +12218,9 @@
     <w:panose1 w:val="020B0604030504040204"/>
     <w:charset w:val="00"/>
     <w:family w:val="swiss"/>
+    <w:notTrueType/>
     <w:pitch w:val="variable"/>
-    <w:sig w:usb0="E1002EFF" w:usb1="C000605B" w:usb2="00000029" w:usb3="00000000" w:csb0="000101FF" w:csb1="00000000"/>
+    <w:sig w:usb0="00000003" w:usb1="00000000" w:usb2="00000000" w:usb3="00000000" w:csb0="00000001" w:csb1="00000000"/>
   </w:font>
   <w:font w:name="Cambria Math">
     <w:panose1 w:val="02040503050406030204"/>
@@ -11239,6 +12242,8 @@
   </w:compat>
   <w:rsids>
     <w:rsidRoot w:val="008632B6"/>
+    <w:rsid w:val="00236A63"/>
+    <w:rsid w:val="004C2CED"/>
     <w:rsid w:val="008632B6"/>
     <w:rsid w:val="00AA4AA1"/>
     <w:rsid w:val="00AE5BA9"/>
@@ -11477,6 +12482,7 @@
     <w:basedOn w:val="DefaultParagraphFont"/>
     <w:uiPriority w:val="99"/>
     <w:semiHidden/>
+    <w:rsid w:val="004C2CED"/>
     <w:rPr>
       <w:color w:val="808080"/>
     </w:rPr>
@@ -11805,7 +12811,7 @@
 </file>
 
 <file path=customXml/itemProps2.xml><?xml version="1.0" encoding="utf-8"?>
-<ds:datastoreItem xmlns:ds="http://schemas.openxmlformats.org/officeDocument/2006/customXml" ds:itemID="{F51EA0B0-23B7-4AB4-9B66-8F8520549C99}">
+<ds:datastoreItem xmlns:ds="http://schemas.openxmlformats.org/officeDocument/2006/customXml" ds:itemID="{DC10F258-D0DA-4AFA-8058-887624A44BFE}">
   <ds:schemaRefs>
     <ds:schemaRef ds:uri="http://schemas.openxmlformats.org/officeDocument/2006/bibliography"/>
   </ds:schemaRefs>

</xml_diff>